<commit_message>
Moved fig s8 to fig 7
</commit_message>
<xml_diff>
--- a/manuscript_files/Hunsicker_EtAl_MainText.revised.docx
+++ b/manuscript_files/Hunsicker_EtAl_MainText.revised.docx
@@ -12714,6 +12714,7 @@
         </w:rPr>
         <w:t xml:space="preserve">for </w:t>
       </w:r>
+      <w:commentRangeStart w:id="108"/>
       <w:r>
         <w:rPr>
           <w:rFonts w:ascii="Times" w:hAnsi="Times" w:cs="Arial"/>
@@ -12722,7 +12723,7 @@
         </w:rPr>
         <w:t>200</w:t>
       </w:r>
-      <w:ins w:id="108" w:author="Mary Hunsicker" w:date="2021-11-24T14:39:00Z">
+      <w:ins w:id="109" w:author="Mary Hunsicker" w:date="2021-11-24T14:39:00Z">
         <w:r>
           <w:rPr>
             <w:rFonts w:ascii="Times" w:hAnsi="Times" w:cs="Arial"/>
@@ -12732,7 +12733,7 @@
           <w:t>8</w:t>
         </w:r>
       </w:ins>
-      <w:del w:id="109" w:author="Mary Hunsicker" w:date="2021-11-24T14:39:00Z">
+      <w:del w:id="110" w:author="Mary Hunsicker" w:date="2021-11-24T14:39:00Z">
         <w:r>
           <w:rPr>
             <w:rFonts w:ascii="Times" w:hAnsi="Times" w:cs="Arial"/>
@@ -12773,7 +12774,7 @@
         </w:rPr>
         <w:t>200</w:t>
       </w:r>
-      <w:ins w:id="110" w:author="Mary Hunsicker" w:date="2021-11-24T14:39:00Z">
+      <w:ins w:id="111" w:author="Mary Hunsicker" w:date="2021-11-24T14:39:00Z">
         <w:r>
           <w:rPr>
             <w:rFonts w:ascii="Times" w:hAnsi="Times" w:cs="Arial"/>
@@ -12783,7 +12784,7 @@
           <w:t>8</w:t>
         </w:r>
       </w:ins>
-      <w:del w:id="111" w:author="Mary Hunsicker" w:date="2021-11-24T14:39:00Z">
+      <w:del w:id="112" w:author="Mary Hunsicker" w:date="2021-11-24T14:39:00Z">
         <w:r>
           <w:rPr>
             <w:rFonts w:ascii="Times" w:hAnsi="Times" w:cs="Arial"/>
@@ -12806,7 +12807,15 @@
           <w:color w:val="000000" w:themeColor="text1"/>
           <w:shd w:val="clear" w:color="auto" w:fill="FFFFFF"/>
         </w:rPr>
-        <w:t>2018 trend value</w:t>
+        <w:t xml:space="preserve">2018 </w:t>
+      </w:r>
+      <w:commentRangeEnd w:id="108"/>
+      <w:r>
+        <w:rPr>
+          <w:rStyle w:val="CommentReference"/>
+          <w:rFonts w:asciiTheme="minorHAnsi" w:eastAsiaTheme="minorHAnsi" w:hAnsiTheme="minorHAnsi" w:cstheme="minorBidi"/>
+        </w:rPr>
+        <w:commentReference w:id="108"/>
       </w:r>
       <w:r>
         <w:rPr>
@@ -12814,7 +12823,7 @@
           <w:color w:val="000000" w:themeColor="text1"/>
           <w:shd w:val="clear" w:color="auto" w:fill="FFFFFF"/>
         </w:rPr>
-        <w:t>s</w:t>
+        <w:t>trend value</w:t>
       </w:r>
       <w:r>
         <w:rPr>
@@ -12822,9 +12831,17 @@
           <w:color w:val="000000" w:themeColor="text1"/>
           <w:shd w:val="clear" w:color="auto" w:fill="FFFFFF"/>
         </w:rPr>
+        <w:t>s</w:t>
+      </w:r>
+      <w:r>
+        <w:rPr>
+          <w:rFonts w:ascii="Times" w:hAnsi="Times" w:cs="Arial"/>
+          <w:color w:val="000000" w:themeColor="text1"/>
+          <w:shd w:val="clear" w:color="auto" w:fill="FFFFFF"/>
+        </w:rPr>
         <w:t xml:space="preserve"> estimated from </w:t>
       </w:r>
-      <w:ins w:id="112" w:author="Mary Hunsicker" w:date="2021-11-29T09:29:00Z">
+      <w:ins w:id="113" w:author="Mary Hunsicker" w:date="2021-11-29T09:29:00Z">
         <w:r>
           <w:rPr>
             <w:rFonts w:ascii="Times" w:hAnsi="Times" w:cs="Arial"/>
@@ -12951,8 +12968,8 @@
       <w:pPr>
         <w:spacing w:line="480" w:lineRule="auto"/>
         <w:rPr>
-          <w:del w:id="113" w:author="Mary Hunsicker" w:date="2021-11-24T15:09:00Z"/>
-          <w:moveTo w:id="114" w:author="Mary Hunsicker" w:date="2021-11-24T15:08:00Z"/>
+          <w:del w:id="114" w:author="Mary Hunsicker" w:date="2021-11-24T15:09:00Z"/>
+          <w:moveTo w:id="115" w:author="Mary Hunsicker" w:date="2021-11-24T15:08:00Z"/>
           <w:rFonts w:ascii="Times" w:hAnsi="Times"/>
         </w:rPr>
       </w:pPr>
@@ -13159,8 +13176,8 @@
         </w:rPr>
         <w:t xml:space="preserve">trend variance. </w:t>
       </w:r>
-      <w:moveToRangeStart w:id="115" w:author="Mary Hunsicker" w:date="2021-11-24T15:08:00Z" w:name="move88658952"/>
-      <w:moveTo w:id="116" w:author="Mary Hunsicker" w:date="2021-11-24T15:08:00Z">
+      <w:moveToRangeStart w:id="116" w:author="Mary Hunsicker" w:date="2021-11-24T15:08:00Z" w:name="move88658952"/>
+      <w:moveTo w:id="117" w:author="Mary Hunsicker" w:date="2021-11-24T15:08:00Z">
         <w:r>
           <w:rPr>
             <w:rFonts w:ascii="Times" w:hAnsi="Times" w:cs="Arial"/>
@@ -13369,7 +13386,7 @@
         </w:r>
       </w:moveTo>
     </w:p>
-    <w:moveToRangeEnd w:id="115"/>
+    <w:moveToRangeEnd w:id="116"/>
     <w:p>
       <w:pPr>
         <w:spacing w:line="480" w:lineRule="auto"/>
@@ -13425,7 +13442,7 @@
         </w:rPr>
         <w:t xml:space="preserve">were </w:t>
       </w:r>
-      <w:ins w:id="117" w:author="Mary Hunsicker" w:date="2021-11-24T15:09:00Z">
+      <w:ins w:id="118" w:author="Mary Hunsicker" w:date="2021-11-24T15:09:00Z">
         <w:r>
           <w:rPr>
             <w:rFonts w:ascii="Times" w:hAnsi="Times" w:cs="Arial"/>
@@ -13656,8 +13673,8 @@
         </w:rPr>
         <w:t xml:space="preserve">. </w:t>
       </w:r>
-      <w:moveFromRangeStart w:id="118" w:author="Mary Hunsicker" w:date="2021-11-24T15:08:00Z" w:name="move88658952"/>
-      <w:moveFrom w:id="119" w:author="Mary Hunsicker" w:date="2021-11-24T15:08:00Z">
+      <w:moveFromRangeStart w:id="119" w:author="Mary Hunsicker" w:date="2021-11-24T15:08:00Z" w:name="move88658952"/>
+      <w:moveFrom w:id="120" w:author="Mary Hunsicker" w:date="2021-11-24T15:08:00Z">
         <w:r>
           <w:rPr>
             <w:rFonts w:ascii="Times" w:hAnsi="Times" w:cs="Arial"/>
@@ -13983,7 +14000,7 @@
           <w:t xml:space="preserve"> </w:t>
         </w:r>
       </w:moveFrom>
-      <w:moveFromRangeEnd w:id="118"/>
+      <w:moveFromRangeEnd w:id="119"/>
     </w:p>
     <w:p>
       <w:pPr>
@@ -14617,7 +14634,7 @@
         </w:rPr>
         <w:t>S</w:t>
       </w:r>
-      <w:ins w:id="120" w:author="Mary Hunsicker" w:date="2021-11-23T13:46:00Z">
+      <w:ins w:id="121" w:author="Mary Hunsicker" w:date="2021-11-23T13:46:00Z">
         <w:r>
           <w:rPr>
             <w:rFonts w:ascii="Times" w:hAnsi="Times" w:cs="Arial"/>
@@ -14626,7 +14643,7 @@
           <w:t>2</w:t>
         </w:r>
       </w:ins>
-      <w:del w:id="121" w:author="Mary Hunsicker" w:date="2021-11-23T13:46:00Z">
+      <w:del w:id="122" w:author="Mary Hunsicker" w:date="2021-11-23T13:46:00Z">
         <w:r>
           <w:rPr>
             <w:rFonts w:ascii="Times" w:hAnsi="Times" w:cs="Arial"/>
@@ -15757,7 +15774,7 @@
         </w:rPr>
         <w:t>2018</w:t>
       </w:r>
-      <w:ins w:id="122" w:author="Mary Hunsicker" w:date="2021-11-24T14:46:00Z">
+      <w:ins w:id="123" w:author="Mary Hunsicker" w:date="2021-11-24T14:46:00Z">
         <w:r>
           <w:rPr>
             <w:rFonts w:ascii="Times" w:hAnsi="Times"/>
@@ -15765,7 +15782,7 @@
           <w:t xml:space="preserve">: marine heatwave </w:t>
         </w:r>
       </w:ins>
-      <w:ins w:id="123" w:author="Mary Hunsicker" w:date="2021-11-24T14:47:00Z">
+      <w:ins w:id="124" w:author="Mary Hunsicker" w:date="2021-11-24T14:47:00Z">
         <w:r>
           <w:rPr>
             <w:rFonts w:ascii="Times" w:hAnsi="Times"/>
@@ -16017,7 +16034,7 @@
       <w:r>
         <w:t xml:space="preserve">). </w:t>
       </w:r>
-      <w:commentRangeStart w:id="124"/>
+      <w:commentRangeStart w:id="125"/>
       <w:r>
         <w:t xml:space="preserve">Similarly, the limited number of </w:t>
       </w:r>
@@ -16088,13 +16105,13 @@
       <w:r>
         <w:t xml:space="preserve">. </w:t>
       </w:r>
-      <w:commentRangeEnd w:id="124"/>
+      <w:commentRangeEnd w:id="125"/>
       <w:r>
         <w:rPr>
           <w:rStyle w:val="CommentReference"/>
           <w:rFonts w:asciiTheme="minorHAnsi" w:eastAsiaTheme="minorHAnsi" w:hAnsiTheme="minorHAnsi" w:cstheme="minorBidi"/>
         </w:rPr>
-        <w:commentReference w:id="124"/>
+        <w:commentReference w:id="125"/>
       </w:r>
       <w:r>
         <w:t xml:space="preserve">The community state appears to be relatively stable from the </w:t>
@@ -16313,7 +16330,7 @@
         </w:rPr>
         <w:t xml:space="preserve">), </w:t>
       </w:r>
-      <w:ins w:id="125" w:author="Mary Hunsicker" w:date="2021-11-23T14:12:00Z">
+      <w:ins w:id="126" w:author="Mary Hunsicker" w:date="2021-11-23T14:12:00Z">
         <w:r>
           <w:rPr>
             <w:color w:val="222222"/>
@@ -16322,7 +16339,7 @@
           <w:t xml:space="preserve">which are cool water associated </w:t>
         </w:r>
       </w:ins>
-      <w:ins w:id="126" w:author="Mary Hunsicker" w:date="2021-11-23T14:13:00Z">
+      <w:ins w:id="127" w:author="Mary Hunsicker" w:date="2021-11-23T14:13:00Z">
         <w:r>
           <w:rPr>
             <w:color w:val="222222"/>
@@ -16331,7 +16348,7 @@
           <w:t xml:space="preserve">mesopelagic </w:t>
         </w:r>
       </w:ins>
-      <w:ins w:id="127" w:author="Mary Hunsicker" w:date="2021-11-23T14:12:00Z">
+      <w:ins w:id="128" w:author="Mary Hunsicker" w:date="2021-11-23T14:12:00Z">
         <w:r>
           <w:rPr>
             <w:color w:val="222222"/>
@@ -16436,7 +16453,7 @@
         </w:rPr>
         <w:t>S</w:t>
       </w:r>
-      <w:ins w:id="128" w:author="Mary Hunsicker" w:date="2021-11-23T14:14:00Z">
+      <w:ins w:id="129" w:author="Mary Hunsicker" w:date="2021-11-23T14:14:00Z">
         <w:r>
           <w:rPr>
             <w:rFonts w:cs="Arial"/>
@@ -16444,7 +16461,7 @@
           <w:t>3</w:t>
         </w:r>
       </w:ins>
-      <w:del w:id="129" w:author="Mary Hunsicker" w:date="2021-11-23T14:14:00Z">
+      <w:del w:id="130" w:author="Mary Hunsicker" w:date="2021-11-23T14:14:00Z">
         <w:r>
           <w:rPr>
             <w:rFonts w:cs="Arial"/>
@@ -17154,7 +17171,7 @@
       <w:r>
         <w:t xml:space="preserve">to observed time series </w:t>
       </w:r>
-      <w:commentRangeStart w:id="130"/>
+      <w:commentRangeStart w:id="131"/>
       <w:r>
         <w:t>(</w:t>
       </w:r>
@@ -17167,13 +17184,13 @@
       <w:r>
         <w:t xml:space="preserve"> matrix) </w:t>
       </w:r>
-      <w:commentRangeEnd w:id="130"/>
+      <w:commentRangeEnd w:id="131"/>
       <w:r>
         <w:rPr>
           <w:rStyle w:val="CommentReference"/>
           <w:rFonts w:asciiTheme="minorHAnsi" w:eastAsiaTheme="minorHAnsi" w:hAnsiTheme="minorHAnsi" w:cstheme="minorBidi"/>
         </w:rPr>
-        <w:commentReference w:id="130"/>
+        <w:commentReference w:id="131"/>
       </w:r>
       <w:r>
         <w:t xml:space="preserve">indicate </w:t>
@@ -17422,7 +17439,7 @@
         </w:rPr>
         <w:t xml:space="preserve">model </w:t>
       </w:r>
-      <w:ins w:id="131" w:author="Mary Hunsicker" w:date="2021-11-23T14:21:00Z">
+      <w:ins w:id="132" w:author="Mary Hunsicker" w:date="2021-11-23T14:21:00Z">
         <w:r>
           <w:rPr>
             <w:color w:val="000000"/>
@@ -17484,7 +17501,7 @@
         </w:rPr>
         <w:t>model</w:t>
       </w:r>
-      <w:del w:id="132" w:author="Mary Hunsicker" w:date="2021-11-23T14:21:00Z">
+      <w:del w:id="133" w:author="Mary Hunsicker" w:date="2021-11-23T14:21:00Z">
         <w:r>
           <w:rPr>
             <w:color w:val="000000"/>
@@ -18396,8 +18413,52 @@
         <w:rPr>
           <w:rFonts w:ascii="Times" w:hAnsi="Times" w:cs="Arial"/>
         </w:rPr>
-        <w:t>Forecasts of the community trend values for nine additional years (2009</w:t>
-      </w:r>
+        <w:t xml:space="preserve">Forecasts of the community trend values for </w:t>
+      </w:r>
+      <w:del w:id="134" w:author="Mary Hunsicker" w:date="2021-11-30T15:50:00Z">
+        <w:r>
+          <w:rPr>
+            <w:rFonts w:ascii="Times" w:hAnsi="Times" w:cs="Arial"/>
+          </w:rPr>
+          <w:delText xml:space="preserve">nine </w:delText>
+        </w:r>
+      </w:del>
+      <w:ins w:id="135" w:author="Mary Hunsicker" w:date="2021-11-30T15:50:00Z">
+        <w:r>
+          <w:rPr>
+            <w:rFonts w:ascii="Times" w:hAnsi="Times" w:cs="Arial"/>
+          </w:rPr>
+          <w:t>ten</w:t>
+        </w:r>
+        <w:r>
+          <w:rPr>
+            <w:rFonts w:ascii="Times" w:hAnsi="Times" w:cs="Arial"/>
+          </w:rPr>
+          <w:t xml:space="preserve"> </w:t>
+        </w:r>
+      </w:ins>
+      <w:r>
+        <w:rPr>
+          <w:rFonts w:ascii="Times" w:hAnsi="Times" w:cs="Arial"/>
+        </w:rPr>
+        <w:t>additional years (200</w:t>
+      </w:r>
+      <w:ins w:id="136" w:author="Mary Hunsicker" w:date="2021-11-30T15:47:00Z">
+        <w:r>
+          <w:rPr>
+            <w:rFonts w:ascii="Times" w:hAnsi="Times" w:cs="Arial"/>
+          </w:rPr>
+          <w:t>8</w:t>
+        </w:r>
+      </w:ins>
+      <w:del w:id="137" w:author="Mary Hunsicker" w:date="2021-11-30T15:47:00Z">
+        <w:r>
+          <w:rPr>
+            <w:rFonts w:ascii="Times" w:hAnsi="Times" w:cs="Arial"/>
+          </w:rPr>
+          <w:delText>9</w:delText>
+        </w:r>
+      </w:del>
       <w:r>
         <w:rPr>
           <w:rStyle w:val="CommentReference"/>
@@ -18410,19 +18471,57 @@
         <w:rPr>
           <w:rFonts w:ascii="Times" w:hAnsi="Times" w:cs="Arial"/>
         </w:rPr>
-        <w:t xml:space="preserve">2017, </w:t>
-      </w:r>
-      <w:r>
-        <w:rPr>
-          <w:rFonts w:ascii="Times" w:hAnsi="Times" w:cs="Arial"/>
-        </w:rPr>
-        <w:t xml:space="preserve">S8 </w:t>
-      </w:r>
-      <w:r>
-        <w:rPr>
-          <w:rFonts w:ascii="Times" w:hAnsi="Times" w:cs="Arial"/>
-        </w:rPr>
-        <w:t xml:space="preserve">Fig.) also indicate that we had </w:t>
+        <w:t>201</w:t>
+      </w:r>
+      <w:ins w:id="138" w:author="Mary Hunsicker" w:date="2021-11-30T15:47:00Z">
+        <w:r>
+          <w:rPr>
+            <w:rFonts w:ascii="Times" w:hAnsi="Times" w:cs="Arial"/>
+          </w:rPr>
+          <w:t>7</w:t>
+        </w:r>
+      </w:ins>
+      <w:del w:id="139" w:author="Mary Hunsicker" w:date="2021-11-30T15:47:00Z">
+        <w:r>
+          <w:rPr>
+            <w:rFonts w:ascii="Times" w:hAnsi="Times" w:cs="Arial"/>
+          </w:rPr>
+          <w:delText>7</w:delText>
+        </w:r>
+      </w:del>
+      <w:r>
+        <w:rPr>
+          <w:rFonts w:ascii="Times" w:hAnsi="Times" w:cs="Arial"/>
+        </w:rPr>
+        <w:t xml:space="preserve">, </w:t>
+      </w:r>
+      <w:del w:id="140" w:author="Mary Hunsicker" w:date="2021-11-30T15:54:00Z">
+        <w:r>
+          <w:rPr>
+            <w:rFonts w:ascii="Times" w:hAnsi="Times" w:cs="Arial"/>
+          </w:rPr>
+          <w:delText xml:space="preserve">S8 </w:delText>
+        </w:r>
+      </w:del>
+      <w:r>
+        <w:rPr>
+          <w:rFonts w:ascii="Times" w:hAnsi="Times" w:cs="Arial"/>
+        </w:rPr>
+        <w:t>Fig.</w:t>
+      </w:r>
+      <w:ins w:id="141" w:author="Mary Hunsicker" w:date="2021-11-30T15:54:00Z">
+        <w:r>
+          <w:rPr>
+            <w:rFonts w:ascii="Times" w:hAnsi="Times" w:cs="Arial"/>
+          </w:rPr>
+          <w:t xml:space="preserve"> 7</w:t>
+        </w:r>
+      </w:ins>
+      <w:r>
+        <w:rPr>
+          <w:rFonts w:ascii="Times" w:hAnsi="Times" w:cs="Arial"/>
+        </w:rPr>
+        <w:t xml:space="preserve">) also indicate that we had </w:t>
       </w:r>
       <w:r>
         <w:rPr>
@@ -18789,6 +18888,7 @@
       <w:pPr>
         <w:spacing w:line="480" w:lineRule="auto"/>
         <w:rPr>
+          <w:ins w:id="142" w:author="Mary Hunsicker" w:date="2021-11-30T15:53:00Z"/>
           <w:rFonts w:ascii="Times" w:hAnsi="Times"/>
         </w:rPr>
       </w:pPr>
@@ -18976,16 +19076,188 @@
     <w:p>
       <w:pPr>
         <w:spacing w:line="480" w:lineRule="auto"/>
-        <w:ind w:firstLine="720"/>
-        <w:rPr>
-          <w:rFonts w:ascii="Times" w:hAnsi="Times" w:cs="Arial"/>
-          <w:color w:val="000000"/>
+        <w:rPr>
+          <w:ins w:id="143" w:author="Mary Hunsicker" w:date="2021-11-30T15:53:00Z"/>
+          <w:rFonts w:ascii="Times" w:hAnsi="Times"/>
         </w:rPr>
       </w:pPr>
     </w:p>
     <w:p>
       <w:pPr>
         <w:spacing w:line="480" w:lineRule="auto"/>
+        <w:rPr>
+          <w:ins w:id="144" w:author="Mary Hunsicker" w:date="2021-11-30T15:53:00Z"/>
+          <w:rFonts w:ascii="Times" w:hAnsi="Times"/>
+        </w:rPr>
+        <w:pPrChange w:id="145" w:author="Mary Hunsicker" w:date="2021-11-30T15:53:00Z">
+          <w:pPr/>
+        </w:pPrChange>
+      </w:pPr>
+      <w:ins w:id="146" w:author="Mary Hunsicker" w:date="2021-11-30T15:53:00Z">
+        <w:r>
+          <w:rPr>
+            <w:rFonts w:ascii="Times" w:hAnsi="Times" w:cs="Arial"/>
+            <w:b/>
+            <w:bCs/>
+            <w:rPrChange w:id="147" w:author="Mary Hunsicker" w:date="2021-11-30T15:53:00Z">
+              <w:rPr>
+                <w:rFonts w:ascii="Times" w:hAnsi="Times" w:cs="Arial"/>
+              </w:rPr>
+            </w:rPrChange>
+          </w:rPr>
+          <w:t>Figure</w:t>
+        </w:r>
+        <w:r>
+          <w:rPr>
+            <w:rFonts w:ascii="Times" w:hAnsi="Times" w:cs="Arial"/>
+            <w:b/>
+            <w:bCs/>
+            <w:rPrChange w:id="148" w:author="Mary Hunsicker" w:date="2021-11-30T15:53:00Z">
+              <w:rPr>
+                <w:rFonts w:ascii="Times" w:hAnsi="Times" w:cs="Arial"/>
+              </w:rPr>
+            </w:rPrChange>
+          </w:rPr>
+          <w:t xml:space="preserve"> 7</w:t>
+        </w:r>
+        <w:r>
+          <w:rPr>
+            <w:rFonts w:ascii="Times" w:hAnsi="Times" w:cs="Arial"/>
+          </w:rPr>
+          <w:t>.</w:t>
+        </w:r>
+        <w:r>
+          <w:rPr>
+            <w:rFonts w:ascii="Times" w:hAnsi="Times" w:cs="Arial"/>
+          </w:rPr>
+          <w:t xml:space="preserve"> </w:t>
+        </w:r>
+        <w:r>
+          <w:rPr>
+            <w:rFonts w:ascii="Times" w:hAnsi="Times"/>
+          </w:rPr>
+          <w:t>F</w:t>
+        </w:r>
+        <w:r>
+          <w:rPr>
+            <w:rFonts w:ascii="Times" w:hAnsi="Times"/>
+          </w:rPr>
+          <w:t>orecast</w:t>
+        </w:r>
+        <w:r>
+          <w:rPr>
+            <w:rFonts w:ascii="Times" w:hAnsi="Times"/>
+          </w:rPr>
+          <w:t>s</w:t>
+        </w:r>
+        <w:r>
+          <w:rPr>
+            <w:rFonts w:ascii="Times" w:hAnsi="Times"/>
+          </w:rPr>
+          <w:t xml:space="preserve"> </w:t>
+        </w:r>
+        <w:r>
+          <w:rPr>
+            <w:rFonts w:ascii="Times" w:hAnsi="Times"/>
+          </w:rPr>
+          <w:t>and model estimates of the ‘true’ community</w:t>
+        </w:r>
+        <w:r>
+          <w:rPr>
+            <w:rFonts w:ascii="Times" w:hAnsi="Times"/>
+          </w:rPr>
+          <w:t xml:space="preserve"> state </w:t>
+        </w:r>
+        <w:r>
+          <w:rPr>
+            <w:rFonts w:ascii="Times" w:hAnsi="Times"/>
+          </w:rPr>
+          <w:t>i</w:t>
+        </w:r>
+        <w:r>
+          <w:rPr>
+            <w:rFonts w:ascii="Times" w:hAnsi="Times"/>
+          </w:rPr>
+          <w:t xml:space="preserve">n the southern </w:t>
+        </w:r>
+        <w:r>
+          <w:rPr>
+            <w:rFonts w:ascii="Times" w:hAnsi="Times"/>
+          </w:rPr>
+          <w:t xml:space="preserve">and central </w:t>
+        </w:r>
+        <w:r>
+          <w:rPr>
+            <w:rFonts w:ascii="Times" w:hAnsi="Times"/>
+          </w:rPr>
+          <w:t>California Current</w:t>
+        </w:r>
+        <w:r>
+          <w:rPr>
+            <w:rFonts w:ascii="Times" w:hAnsi="Times"/>
+          </w:rPr>
+          <w:t xml:space="preserve"> in years 2008</w:t>
+        </w:r>
+        <w:r>
+          <w:rPr>
+            <w:rFonts w:ascii="Times" w:hAnsi="Times" w:cs="Times"/>
+          </w:rPr>
+          <w:t>—</w:t>
+        </w:r>
+        <w:r>
+          <w:rPr>
+            <w:rFonts w:ascii="Times" w:hAnsi="Times"/>
+          </w:rPr>
+          <w:t xml:space="preserve">2018 </w:t>
+        </w:r>
+        <w:r>
+          <w:rPr>
+            <w:rFonts w:ascii="Times" w:hAnsi="Times" w:cs="Arial"/>
+            <w:color w:val="000000"/>
+          </w:rPr>
+          <w:t xml:space="preserve">(circle, with </w:t>
+        </w:r>
+        <w:r>
+          <w:rPr>
+            <w:rFonts w:ascii="Times" w:hAnsi="Times"/>
+          </w:rPr>
+          <w:t>95% credible intervals)</w:t>
+        </w:r>
+        <w:r>
+          <w:rPr>
+            <w:rFonts w:ascii="Times" w:hAnsi="Times"/>
+          </w:rPr>
+          <w:t xml:space="preserve">. </w:t>
+        </w:r>
+      </w:ins>
+    </w:p>
+    <w:p>
+      <w:pPr>
+        <w:spacing w:line="480" w:lineRule="auto"/>
+        <w:rPr>
+          <w:del w:id="149" w:author="Mary Hunsicker" w:date="2021-11-30T15:53:00Z"/>
+          <w:rFonts w:ascii="Times" w:hAnsi="Times"/>
+        </w:rPr>
+      </w:pPr>
+    </w:p>
+    <w:p>
+      <w:pPr>
+        <w:spacing w:line="480" w:lineRule="auto"/>
+        <w:rPr>
+          <w:rFonts w:ascii="Times" w:hAnsi="Times" w:cs="Arial"/>
+          <w:color w:val="000000"/>
+        </w:rPr>
+        <w:pPrChange w:id="150" w:author="Mary Hunsicker" w:date="2021-11-30T15:53:00Z">
+          <w:pPr>
+            <w:spacing w:line="480" w:lineRule="auto"/>
+            <w:ind w:firstLine="720"/>
+          </w:pPr>
+        </w:pPrChange>
+      </w:pPr>
+    </w:p>
+    <w:p>
+      <w:pPr>
+        <w:spacing w:line="480" w:lineRule="auto"/>
         <w:ind w:firstLine="720"/>
         <w:rPr>
           <w:rFonts w:ascii="Times" w:hAnsi="Times" w:cs="Arial"/>
@@ -19053,7 +19325,32 @@
           <w:rFonts w:ascii="Times" w:hAnsi="Times" w:cs="Arial"/>
           <w:color w:val="000000"/>
         </w:rPr>
-        <w:t xml:space="preserve">S9 </w:t>
+        <w:t>S</w:t>
+      </w:r>
+      <w:ins w:id="151" w:author="Mary Hunsicker" w:date="2021-11-30T15:54:00Z">
+        <w:r>
+          <w:rPr>
+            <w:rFonts w:ascii="Times" w:hAnsi="Times" w:cs="Arial"/>
+            <w:color w:val="000000"/>
+          </w:rPr>
+          <w:t>8</w:t>
+        </w:r>
+      </w:ins>
+      <w:del w:id="152" w:author="Mary Hunsicker" w:date="2021-11-30T15:54:00Z">
+        <w:r>
+          <w:rPr>
+            <w:rFonts w:ascii="Times" w:hAnsi="Times" w:cs="Arial"/>
+            <w:color w:val="000000"/>
+          </w:rPr>
+          <w:delText>9</w:delText>
+        </w:r>
+      </w:del>
+      <w:r>
+        <w:rPr>
+          <w:rFonts w:ascii="Times" w:hAnsi="Times" w:cs="Arial"/>
+          <w:color w:val="000000"/>
+        </w:rPr>
+        <w:t xml:space="preserve"> </w:t>
       </w:r>
       <w:r>
         <w:rPr>
@@ -19102,7 +19399,15 @@
           <w:rFonts w:ascii="Times" w:hAnsi="Times" w:cs="Arial"/>
           <w:color w:val="000000"/>
         </w:rPr>
-        <w:t xml:space="preserve">a mixture of the </w:t>
+        <w:t xml:space="preserve">a </w:t>
+      </w:r>
+      <w:r>
+        <w:rPr>
+          <w:rFonts w:ascii="Times" w:hAnsi="Times" w:cs="Arial"/>
+          <w:color w:val="000000"/>
+        </w:rPr>
+        <w:lastRenderedPageBreak/>
+        <w:t xml:space="preserve">mixture of the </w:t>
       </w:r>
       <w:r>
         <w:rPr>
@@ -19246,15 +19551,7 @@
           <w:rFonts w:ascii="Times" w:hAnsi="Times" w:cs="Arial"/>
           <w:color w:val="000000"/>
         </w:rPr>
-        <w:t xml:space="preserve">skill (i.e., lowest prediction errors) included seabird </w:t>
-      </w:r>
-      <w:r>
-        <w:rPr>
-          <w:rFonts w:ascii="Times" w:hAnsi="Times" w:cs="Arial"/>
-          <w:color w:val="000000"/>
-        </w:rPr>
-        <w:lastRenderedPageBreak/>
-        <w:t>reproductive success (Common murre</w:t>
+        <w:t>skill (i.e., lowest prediction errors) included seabird reproductive success (Common murre</w:t>
       </w:r>
       <w:r>
         <w:rPr>
@@ -19450,7 +19747,32 @@
           <w:rFonts w:ascii="Times" w:hAnsi="Times" w:cs="Arial"/>
           <w:color w:val="000000"/>
         </w:rPr>
-        <w:t xml:space="preserve">S9 </w:t>
+        <w:t>S</w:t>
+      </w:r>
+      <w:ins w:id="153" w:author="Mary Hunsicker" w:date="2021-11-30T15:54:00Z">
+        <w:r>
+          <w:rPr>
+            <w:rFonts w:ascii="Times" w:hAnsi="Times" w:cs="Arial"/>
+            <w:color w:val="000000"/>
+          </w:rPr>
+          <w:t>8</w:t>
+        </w:r>
+      </w:ins>
+      <w:del w:id="154" w:author="Mary Hunsicker" w:date="2021-11-30T15:54:00Z">
+        <w:r>
+          <w:rPr>
+            <w:rFonts w:ascii="Times" w:hAnsi="Times" w:cs="Arial"/>
+            <w:color w:val="000000"/>
+          </w:rPr>
+          <w:delText>9</w:delText>
+        </w:r>
+      </w:del>
+      <w:r>
+        <w:rPr>
+          <w:rFonts w:ascii="Times" w:hAnsi="Times" w:cs="Arial"/>
+          <w:color w:val="000000"/>
+        </w:rPr>
+        <w:t xml:space="preserve"> </w:t>
       </w:r>
       <w:r>
         <w:rPr>
@@ -19826,7 +20148,32 @@
           <w:rFonts w:ascii="Times" w:hAnsi="Times" w:cs="Arial"/>
           <w:color w:val="000000"/>
         </w:rPr>
-        <w:t xml:space="preserve">S10 </w:t>
+        <w:t>S</w:t>
+      </w:r>
+      <w:ins w:id="155" w:author="Mary Hunsicker" w:date="2021-11-30T15:55:00Z">
+        <w:r>
+          <w:rPr>
+            <w:rFonts w:ascii="Times" w:hAnsi="Times" w:cs="Arial"/>
+            <w:color w:val="000000"/>
+          </w:rPr>
+          <w:t>9</w:t>
+        </w:r>
+      </w:ins>
+      <w:del w:id="156" w:author="Mary Hunsicker" w:date="2021-11-30T15:55:00Z">
+        <w:r>
+          <w:rPr>
+            <w:rFonts w:ascii="Times" w:hAnsi="Times" w:cs="Arial"/>
+            <w:color w:val="000000"/>
+          </w:rPr>
+          <w:delText>10</w:delText>
+        </w:r>
+      </w:del>
+      <w:r>
+        <w:rPr>
+          <w:rFonts w:ascii="Times" w:hAnsi="Times" w:cs="Arial"/>
+          <w:color w:val="000000"/>
+        </w:rPr>
+        <w:t xml:space="preserve"> </w:t>
       </w:r>
       <w:r>
         <w:rPr>
@@ -20264,6 +20611,7 @@
         <w:rPr>
           <w:rFonts w:ascii="Times" w:hAnsi="Times" w:cs="Arial"/>
         </w:rPr>
+        <w:lastRenderedPageBreak/>
         <w:t>variability</w:t>
       </w:r>
       <w:r>
@@ -20431,7 +20779,7 @@
         <w:spacing w:line="480" w:lineRule="auto"/>
         <w:ind w:firstLine="720"/>
         <w:rPr>
-          <w:ins w:id="133" w:author="Mary Hunsicker" w:date="2021-11-30T11:24:00Z"/>
+          <w:ins w:id="157" w:author="Mary Hunsicker" w:date="2021-11-30T11:24:00Z"/>
           <w:rFonts w:eastAsiaTheme="minorHAnsi"/>
           <w:color w:val="000000" w:themeColor="text1"/>
         </w:rPr>
@@ -20440,7 +20788,6 @@
         <w:rPr>
           <w:rFonts w:ascii="Times" w:hAnsi="Times" w:cs="Arial"/>
         </w:rPr>
-        <w:lastRenderedPageBreak/>
         <w:t>T</w:t>
       </w:r>
       <w:r>
@@ -20847,8 +21194,8 @@
         </w:rPr>
         <w:t xml:space="preserve">. </w:t>
       </w:r>
-      <w:moveToRangeStart w:id="134" w:author="Mary Hunsicker" w:date="2021-11-30T11:22:00Z" w:name="move89163754"/>
-      <w:moveTo w:id="135" w:author="Mary Hunsicker" w:date="2021-11-30T11:22:00Z">
+      <w:moveToRangeStart w:id="158" w:author="Mary Hunsicker" w:date="2021-11-30T11:22:00Z" w:name="move89163754"/>
+      <w:moveTo w:id="159" w:author="Mary Hunsicker" w:date="2021-11-30T11:22:00Z">
         <w:r>
           <w:t>There were many species present during the marine heatwave that are not typically observed in sampling or associated with the CCE, but those exceptional presences and high abundances of warm species did not result in a persistent signal among the species for which we have time series contributing to the DFAs.</w:t>
         </w:r>
@@ -20859,8 +21206,8 @@
           <w:t xml:space="preserve"> </w:t>
         </w:r>
       </w:moveTo>
-      <w:moveToRangeEnd w:id="134"/>
-      <w:ins w:id="136" w:author="Mary Hunsicker" w:date="2021-11-30T11:44:00Z">
+      <w:moveToRangeEnd w:id="158"/>
+      <w:ins w:id="160" w:author="Mary Hunsicker" w:date="2021-11-30T11:44:00Z">
         <w:r>
           <w:rPr>
             <w:rFonts w:ascii="Times" w:hAnsi="Times" w:cs="Arial"/>
@@ -20868,7 +21215,7 @@
           <w:t>As additional years of data become available, the DFA models could reveal different outcomes. However, this is unlikely given that the taxa and life stages used in both studies are known to respond quickly to changes in ocean conditions</w:t>
         </w:r>
       </w:ins>
-      <w:ins w:id="137" w:author="Mary Hunsicker" w:date="2021-11-30T11:45:00Z">
+      <w:ins w:id="161" w:author="Mary Hunsicker" w:date="2021-11-30T11:45:00Z">
         <w:r>
           <w:rPr>
             <w:rFonts w:ascii="Times" w:hAnsi="Times" w:cs="Arial"/>
@@ -20876,7 +21223,7 @@
           <w:t xml:space="preserve"> </w:t>
         </w:r>
       </w:ins>
-      <w:ins w:id="138" w:author="Mary Hunsicker" w:date="2021-11-30T11:44:00Z">
+      <w:ins w:id="162" w:author="Mary Hunsicker" w:date="2021-11-30T11:44:00Z">
         <w:r>
           <w:rPr>
             <w:rFonts w:ascii="Times" w:hAnsi="Times" w:cs="Arial"/>
@@ -20894,7 +21241,7 @@
         <w:ind w:firstLine="720"/>
         <w:rPr>
           <w:rFonts w:ascii="Times" w:eastAsiaTheme="minorHAnsi" w:hAnsi="Times"/>
-          <w:rPrChange w:id="139" w:author="Mary Hunsicker" w:date="2021-11-30T11:24:00Z">
+          <w:rPrChange w:id="163" w:author="Mary Hunsicker" w:date="2021-11-30T11:24:00Z">
             <w:rPr>
               <w:rFonts w:eastAsiaTheme="minorHAnsi"/>
               <w:color w:val="000000" w:themeColor="text1"/>
@@ -20902,8 +21249,8 @@
           </w:rPrChange>
         </w:rPr>
       </w:pPr>
-      <w:moveFromRangeStart w:id="140" w:author="Mary Hunsicker" w:date="2021-11-30T11:22:00Z" w:name="move89163754"/>
-      <w:moveFrom w:id="141" w:author="Mary Hunsicker" w:date="2021-11-30T11:22:00Z">
+      <w:moveFromRangeStart w:id="164" w:author="Mary Hunsicker" w:date="2021-11-30T11:22:00Z" w:name="move89163754"/>
+      <w:moveFrom w:id="165" w:author="Mary Hunsicker" w:date="2021-11-30T11:22:00Z">
         <w:r>
           <w:t>There were many species present during the marine heatwave that are not typically observed in sampling or associated with the CCE, but those exceptional presences and high abundances of warm species did not result in a persistent signal among the species for which we have time series contributing to the DFAs.</w:t>
         </w:r>
@@ -20914,7 +21261,7 @@
           <w:t xml:space="preserve"> </w:t>
         </w:r>
       </w:moveFrom>
-      <w:moveFromRangeEnd w:id="140"/>
+      <w:moveFromRangeEnd w:id="164"/>
       <w:r>
         <w:rPr>
           <w:rFonts w:ascii="Times" w:eastAsiaTheme="minorHAnsi" w:hAnsi="Times"/>
@@ -21047,7 +21394,7 @@
         </w:rPr>
         <w:t>Peabody et al. 2018</w:t>
       </w:r>
-      <w:ins w:id="142" w:author="Mary Hunsicker" w:date="2021-11-30T11:13:00Z">
+      <w:ins w:id="166" w:author="Mary Hunsicker" w:date="2021-11-30T11:13:00Z">
         <w:r>
           <w:rPr>
             <w:rFonts w:ascii="Times" w:eastAsiaTheme="minorHAnsi" w:hAnsi="Times"/>
@@ -21055,7 +21402,7 @@
           <w:t>)</w:t>
         </w:r>
       </w:ins>
-      <w:del w:id="143" w:author="Mary Hunsicker" w:date="2021-11-30T11:13:00Z">
+      <w:del w:id="167" w:author="Mary Hunsicker" w:date="2021-11-30T11:13:00Z">
         <w:r>
           <w:rPr>
             <w:rFonts w:ascii="Times" w:eastAsiaTheme="minorHAnsi" w:hAnsi="Times"/>
@@ -21099,7 +21446,7 @@
         </w:rPr>
         <w:t xml:space="preserve">. </w:t>
       </w:r>
-      <w:ins w:id="144" w:author="Mary Hunsicker" w:date="2021-11-30T11:46:00Z">
+      <w:ins w:id="168" w:author="Mary Hunsicker" w:date="2021-11-30T11:46:00Z">
         <w:r>
           <w:rPr>
             <w:rFonts w:ascii="Times" w:eastAsiaTheme="minorHAnsi" w:hAnsi="Times"/>
@@ -21114,7 +21461,7 @@
         </w:rPr>
         <w:t xml:space="preserve">Peabody et al. (2008) </w:t>
       </w:r>
-      <w:ins w:id="145" w:author="Mary Hunsicker" w:date="2021-11-30T11:47:00Z">
+      <w:ins w:id="169" w:author="Mary Hunsicker" w:date="2021-11-30T11:47:00Z">
         <w:r>
           <w:rPr>
             <w:color w:val="000000" w:themeColor="text1"/>
@@ -21123,7 +21470,7 @@
           <w:t xml:space="preserve">study </w:t>
         </w:r>
       </w:ins>
-      <w:del w:id="146" w:author="Mary Hunsicker" w:date="2021-11-30T11:47:00Z">
+      <w:del w:id="170" w:author="Mary Hunsicker" w:date="2021-11-30T11:47:00Z">
         <w:r>
           <w:rPr>
             <w:color w:val="000000" w:themeColor="text1"/>
@@ -21132,7 +21479,7 @@
           <w:delText>identified several species that caused the 1960s shift</w:delText>
         </w:r>
       </w:del>
-      <w:del w:id="147" w:author="Mary Hunsicker" w:date="2021-11-30T11:46:00Z">
+      <w:del w:id="171" w:author="Mary Hunsicker" w:date="2021-11-30T11:46:00Z">
         <w:r>
           <w:rPr>
             <w:color w:val="000000" w:themeColor="text1"/>
@@ -21141,7 +21488,7 @@
           <w:delText xml:space="preserve"> </w:delText>
         </w:r>
       </w:del>
-      <w:del w:id="148" w:author="Mary Hunsicker" w:date="2021-11-30T11:33:00Z">
+      <w:del w:id="172" w:author="Mary Hunsicker" w:date="2021-11-30T11:33:00Z">
         <w:r>
           <w:rPr>
             <w:color w:val="000000" w:themeColor="text1"/>
@@ -21150,7 +21497,7 @@
           <w:delText>and t</w:delText>
         </w:r>
       </w:del>
-      <w:del w:id="149" w:author="Mary Hunsicker" w:date="2021-11-30T11:47:00Z">
+      <w:del w:id="173" w:author="Mary Hunsicker" w:date="2021-11-30T11:47:00Z">
         <w:r>
           <w:rPr>
             <w:color w:val="000000" w:themeColor="text1"/>
@@ -21164,7 +21511,15 @@
           <w:color w:val="000000" w:themeColor="text1"/>
           <w:shd w:val="clear" w:color="auto" w:fill="FFFFFF"/>
         </w:rPr>
-        <w:t>included a much broader suite of ichthyoplankton species than our study which limits our ability to evaluate whether the species driving the shifts are consistent among studies</w:t>
+        <w:t xml:space="preserve">included a much broader suite of ichthyoplankton species than our study which limits our ability to evaluate whether the species </w:t>
+      </w:r>
+      <w:r>
+        <w:rPr>
+          <w:color w:val="000000" w:themeColor="text1"/>
+          <w:shd w:val="clear" w:color="auto" w:fill="FFFFFF"/>
+        </w:rPr>
+        <w:lastRenderedPageBreak/>
+        <w:t>driving the shifts are consistent among studies</w:t>
       </w:r>
       <w:r>
         <w:rPr>
@@ -21211,14 +21566,7 @@
         <w:rPr>
           <w:rFonts w:ascii="Times" w:eastAsiaTheme="minorHAnsi" w:hAnsi="Times"/>
         </w:rPr>
-        <w:t xml:space="preserve">while our </w:t>
-      </w:r>
-      <w:r>
-        <w:rPr>
-          <w:rFonts w:ascii="Times" w:eastAsiaTheme="minorHAnsi" w:hAnsi="Times"/>
-        </w:rPr>
-        <w:lastRenderedPageBreak/>
-        <w:t xml:space="preserve">analyses did not. </w:t>
+        <w:t xml:space="preserve">while our analyses did not. </w:t>
       </w:r>
       <w:r>
         <w:t>Our</w:t>
@@ -21277,7 +21625,7 @@
       <w:r>
         <w:t>970s</w:t>
       </w:r>
-      <w:del w:id="150" w:author="Mary Hunsicker" w:date="2021-11-30T11:32:00Z">
+      <w:del w:id="174" w:author="Mary Hunsicker" w:date="2021-11-30T11:32:00Z">
         <w:r>
           <w:delText xml:space="preserve"> (CalCOFI only sampled every third year during this time)</w:delText>
         </w:r>
@@ -21306,12 +21654,12 @@
       <w:r>
         <w:t xml:space="preserve"> than </w:t>
       </w:r>
-      <w:ins w:id="151" w:author="Mary Hunsicker" w:date="2021-11-30T11:24:00Z">
+      <w:ins w:id="175" w:author="Mary Hunsicker" w:date="2021-11-30T11:24:00Z">
         <w:r>
           <w:t>elsewhere in the time series.</w:t>
         </w:r>
       </w:ins>
-      <w:del w:id="152" w:author="Mary Hunsicker" w:date="2021-11-30T11:20:00Z">
+      <w:del w:id="176" w:author="Mary Hunsicker" w:date="2021-11-30T11:20:00Z">
         <w:r>
           <w:delText xml:space="preserve">elsewhere </w:delText>
         </w:r>
@@ -21620,7 +21968,7 @@
         </w:rPr>
         <w:t>A compelling outcome of our analysis and</w:t>
       </w:r>
-      <w:ins w:id="153" w:author="Mary Hunsicker" w:date="2021-11-30T11:20:00Z">
+      <w:ins w:id="177" w:author="Mary Hunsicker" w:date="2021-11-30T11:20:00Z">
         <w:r>
           <w:rPr>
             <w:color w:val="000000" w:themeColor="text1"/>
@@ -21629,7 +21977,7 @@
           <w:t xml:space="preserve"> a </w:t>
         </w:r>
       </w:ins>
-      <w:del w:id="154" w:author="Mary Hunsicker" w:date="2021-11-30T11:20:00Z">
+      <w:del w:id="178" w:author="Mary Hunsicker" w:date="2021-11-30T11:20:00Z">
         <w:r>
           <w:rPr>
             <w:color w:val="000000" w:themeColor="text1"/>
@@ -21645,7 +21993,7 @@
         </w:rPr>
         <w:t xml:space="preserve">similar analysis </w:t>
       </w:r>
-      <w:del w:id="155" w:author="Mary Hunsicker" w:date="2021-11-30T11:20:00Z">
+      <w:del w:id="179" w:author="Mary Hunsicker" w:date="2021-11-30T11:20:00Z">
         <w:r>
           <w:rPr>
             <w:color w:val="000000" w:themeColor="text1"/>
@@ -21654,7 +22002,7 @@
           <w:delText xml:space="preserve">of </w:delText>
         </w:r>
       </w:del>
-      <w:ins w:id="156" w:author="Mary Hunsicker" w:date="2021-11-30T11:20:00Z">
+      <w:ins w:id="180" w:author="Mary Hunsicker" w:date="2021-11-30T11:20:00Z">
         <w:r>
           <w:rPr>
             <w:color w:val="000000" w:themeColor="text1"/>
@@ -21670,7 +22018,7 @@
         </w:rPr>
         <w:t>Alaskan species by Litzow et al. (2020a) is that neither detected state changes in North Pacific communities following the massive 2014-2016 marine heatwave, despite the extremely anomalous physical conditions throughout most of the basin and a litany of concurrent biological, ecological, social and economic effects (see Introduction). An important characteristic of both studies is the temporal scale of community analysis (1972-2017 for the G</w:t>
       </w:r>
-      <w:ins w:id="157" w:author="Mary Hunsicker" w:date="2021-11-30T11:35:00Z">
+      <w:ins w:id="181" w:author="Mary Hunsicker" w:date="2021-11-30T11:35:00Z">
         <w:r>
           <w:rPr>
             <w:color w:val="000000" w:themeColor="text1"/>
@@ -21679,7 +22027,7 @@
           <w:t>ulf of Alaska</w:t>
         </w:r>
       </w:ins>
-      <w:ins w:id="158" w:author="Mary Hunsicker" w:date="2021-11-30T11:36:00Z">
+      <w:ins w:id="182" w:author="Mary Hunsicker" w:date="2021-11-30T11:36:00Z">
         <w:r>
           <w:rPr>
             <w:color w:val="000000" w:themeColor="text1"/>
@@ -21688,7 +22036,7 @@
           <w:t xml:space="preserve"> (GOA)</w:t>
         </w:r>
       </w:ins>
-      <w:del w:id="159" w:author="Mary Hunsicker" w:date="2021-11-30T11:35:00Z">
+      <w:del w:id="183" w:author="Mary Hunsicker" w:date="2021-11-30T11:35:00Z">
         <w:r>
           <w:rPr>
             <w:color w:val="000000" w:themeColor="text1"/>
@@ -21838,7 +22186,14 @@
         <w:rPr>
           <w:rFonts w:ascii="Times" w:eastAsiaTheme="minorHAnsi" w:hAnsi="Times"/>
         </w:rPr>
-        <w:t xml:space="preserve"> et al. 2021), or temporally extensive (e.g., Litzow et al. 2020a), but not both. Each approach has advantages, but direct comparison between the two is difficult. </w:t>
+        <w:t xml:space="preserve"> et al. 2021), or temporally extensive (e.g., Litzow et al. 2020a), but not both. Each approach has advantages, but direct comparison between the two is </w:t>
+      </w:r>
+      <w:r>
+        <w:rPr>
+          <w:rFonts w:ascii="Times" w:eastAsiaTheme="minorHAnsi" w:hAnsi="Times"/>
+        </w:rPr>
+        <w:lastRenderedPageBreak/>
+        <w:t xml:space="preserve">difficult. </w:t>
       </w:r>
       <w:r>
         <w:rPr>
@@ -21859,15 +22214,7 @@
           <w:color w:val="000000" w:themeColor="text1"/>
           <w:shd w:val="clear" w:color="auto" w:fill="FFFFFF"/>
         </w:rPr>
-        <w:t xml:space="preserve">we must consider ecological </w:t>
-      </w:r>
-      <w:r>
-        <w:rPr>
-          <w:color w:val="000000" w:themeColor="text1"/>
-          <w:shd w:val="clear" w:color="auto" w:fill="FFFFFF"/>
-        </w:rPr>
-        <w:lastRenderedPageBreak/>
-        <w:t>mechanisms that might explain why these communities were apparently resilient to the marine heatwave, along with revisiting methodological details that could further clarify our results.</w:t>
+        <w:t>we must consider ecological mechanisms that might explain why these communities were apparently resilient to the marine heatwave, along with revisiting methodological details that could further clarify our results.</w:t>
       </w:r>
     </w:p>
     <w:p>
@@ -21875,7 +22222,7 @@
         <w:spacing w:line="480" w:lineRule="auto"/>
         <w:ind w:firstLine="720"/>
       </w:pPr>
-      <w:del w:id="160" w:author="Mary Hunsicker" w:date="2021-11-30T13:04:00Z">
+      <w:del w:id="184" w:author="Mary Hunsicker" w:date="2021-11-30T13:04:00Z">
         <w:r>
           <w:rPr>
             <w:rFonts w:ascii="Times" w:hAnsi="Times" w:cs="Arial"/>
@@ -21913,7 +22260,7 @@
           <w:delText xml:space="preserve">patterns in the community response to regional climate perturbations. </w:delText>
         </w:r>
       </w:del>
-      <w:del w:id="161" w:author="Mary Hunsicker" w:date="2021-11-30T12:48:00Z">
+      <w:del w:id="185" w:author="Mary Hunsicker" w:date="2021-11-30T12:48:00Z">
         <w:r>
           <w:rPr>
             <w:rFonts w:ascii="Times" w:hAnsi="Times" w:cs="Arial"/>
@@ -21921,7 +22268,7 @@
           <w:delText>T</w:delText>
         </w:r>
       </w:del>
-      <w:del w:id="162" w:author="Mary Hunsicker" w:date="2021-11-30T13:04:00Z">
+      <w:del w:id="186" w:author="Mary Hunsicker" w:date="2021-11-30T13:04:00Z">
         <w:r>
           <w:rPr>
             <w:rFonts w:ascii="Times" w:hAnsi="Times" w:cs="Arial"/>
@@ -21935,7 +22282,7 @@
           <w:delText xml:space="preserve"> </w:delText>
         </w:r>
       </w:del>
-      <w:ins w:id="163" w:author="Mary Hunsicker" w:date="2021-11-30T13:04:00Z">
+      <w:ins w:id="187" w:author="Mary Hunsicker" w:date="2021-11-30T13:04:00Z">
         <w:r>
           <w:rPr>
             <w:rFonts w:ascii="Times" w:hAnsi="Times" w:cs="Arial"/>
@@ -21943,7 +22290,7 @@
           <w:t xml:space="preserve">The </w:t>
         </w:r>
       </w:ins>
-      <w:ins w:id="164" w:author="Mary Hunsicker" w:date="2021-11-30T11:51:00Z">
+      <w:ins w:id="188" w:author="Mary Hunsicker" w:date="2021-11-30T11:51:00Z">
         <w:r>
           <w:rPr>
             <w:rFonts w:ascii="Times" w:hAnsi="Times" w:cs="Arial"/>
@@ -22143,7 +22490,7 @@
         </w:rPr>
         <w:t xml:space="preserve">In addition, </w:t>
       </w:r>
-      <w:ins w:id="165" w:author="Mary Hunsicker" w:date="2021-11-30T13:17:00Z">
+      <w:ins w:id="189" w:author="Mary Hunsicker" w:date="2021-11-30T13:17:00Z">
         <w:r>
           <w:rPr>
             <w:rFonts w:ascii="Times" w:eastAsiaTheme="minorHAnsi" w:hAnsi="Times"/>
@@ -22151,7 +22498,7 @@
           <w:t xml:space="preserve">our the CCE </w:t>
         </w:r>
       </w:ins>
-      <w:ins w:id="166" w:author="Mary Hunsicker" w:date="2021-11-30T13:18:00Z">
+      <w:ins w:id="190" w:author="Mary Hunsicker" w:date="2021-11-30T13:18:00Z">
         <w:r>
           <w:rPr>
             <w:rFonts w:ascii="Times" w:eastAsiaTheme="minorHAnsi" w:hAnsi="Times"/>
@@ -22159,7 +22506,7 @@
           <w:t xml:space="preserve">shared </w:t>
         </w:r>
       </w:ins>
-      <w:ins w:id="167" w:author="Mary Hunsicker" w:date="2021-11-30T13:17:00Z">
+      <w:ins w:id="191" w:author="Mary Hunsicker" w:date="2021-11-30T13:17:00Z">
         <w:r>
           <w:rPr>
             <w:rFonts w:ascii="Times" w:eastAsiaTheme="minorHAnsi" w:hAnsi="Times"/>
@@ -22167,7 +22514,7 @@
           <w:t>biology trend a</w:t>
         </w:r>
       </w:ins>
-      <w:ins w:id="168" w:author="Mary Hunsicker" w:date="2021-11-30T13:18:00Z">
+      <w:ins w:id="192" w:author="Mary Hunsicker" w:date="2021-11-30T13:18:00Z">
         <w:r>
           <w:rPr>
             <w:rFonts w:ascii="Times" w:eastAsiaTheme="minorHAnsi" w:hAnsi="Times"/>
@@ -22175,7 +22522,7 @@
           <w:t>nd landings</w:t>
         </w:r>
       </w:ins>
-      <w:ins w:id="169" w:author="Mary Hunsicker" w:date="2021-11-30T13:17:00Z">
+      <w:ins w:id="193" w:author="Mary Hunsicker" w:date="2021-11-30T13:17:00Z">
         <w:r>
           <w:rPr>
             <w:rFonts w:ascii="Times" w:eastAsiaTheme="minorHAnsi" w:hAnsi="Times"/>
@@ -22183,7 +22530,7 @@
           <w:t xml:space="preserve"> </w:t>
         </w:r>
       </w:ins>
-      <w:ins w:id="170" w:author="Mary Hunsicker" w:date="2021-11-30T13:18:00Z">
+      <w:ins w:id="194" w:author="Mary Hunsicker" w:date="2021-11-30T13:18:00Z">
         <w:r>
           <w:rPr>
             <w:rFonts w:ascii="Times" w:eastAsiaTheme="minorHAnsi" w:hAnsi="Times"/>
@@ -22191,7 +22538,7 @@
           <w:t xml:space="preserve">captured an </w:t>
         </w:r>
       </w:ins>
-      <w:ins w:id="171" w:author="Mary Hunsicker" w:date="2021-11-30T13:17:00Z">
+      <w:ins w:id="195" w:author="Mary Hunsicker" w:date="2021-11-30T13:17:00Z">
         <w:r>
           <w:rPr>
             <w:rFonts w:ascii="Times" w:eastAsiaTheme="minorHAnsi" w:hAnsi="Times"/>
@@ -22211,7 +22558,7 @@
           <w:t xml:space="preserve">2016 </w:t>
         </w:r>
       </w:ins>
-      <w:ins w:id="172" w:author="Mary Hunsicker" w:date="2021-11-30T13:53:00Z">
+      <w:ins w:id="196" w:author="Mary Hunsicker" w:date="2021-11-30T13:53:00Z">
         <w:r>
           <w:rPr>
             <w:rFonts w:ascii="Times" w:eastAsiaTheme="minorHAnsi" w:hAnsi="Times"/>
@@ -22219,7 +22566,7 @@
           <w:t>war</w:t>
         </w:r>
       </w:ins>
-      <w:ins w:id="173" w:author="Mary Hunsicker" w:date="2021-11-30T13:54:00Z">
+      <w:ins w:id="197" w:author="Mary Hunsicker" w:date="2021-11-30T13:54:00Z">
         <w:r>
           <w:rPr>
             <w:rFonts w:ascii="Times" w:eastAsiaTheme="minorHAnsi" w:hAnsi="Times"/>
@@ -22227,7 +22574,7 @@
           <w:t xml:space="preserve">ming </w:t>
         </w:r>
       </w:ins>
-      <w:ins w:id="174" w:author="Mary Hunsicker" w:date="2021-11-30T13:17:00Z">
+      <w:ins w:id="198" w:author="Mary Hunsicker" w:date="2021-11-30T13:17:00Z">
         <w:r>
           <w:rPr>
             <w:rFonts w:ascii="Times" w:eastAsiaTheme="minorHAnsi" w:hAnsi="Times"/>
@@ -22235,7 +22582,7 @@
           <w:t>events</w:t>
         </w:r>
       </w:ins>
-      <w:ins w:id="175" w:author="Mary Hunsicker" w:date="2021-11-30T13:53:00Z">
+      <w:ins w:id="199" w:author="Mary Hunsicker" w:date="2021-11-30T13:53:00Z">
         <w:r>
           <w:rPr>
             <w:rFonts w:ascii="Times" w:eastAsiaTheme="minorHAnsi" w:hAnsi="Times"/>
@@ -22243,7 +22590,7 @@
           <w:t xml:space="preserve">. </w:t>
         </w:r>
       </w:ins>
-      <w:ins w:id="176" w:author="Mary Hunsicker" w:date="2021-11-30T13:36:00Z">
+      <w:ins w:id="200" w:author="Mary Hunsicker" w:date="2021-11-30T13:36:00Z">
         <w:r>
           <w:rPr>
             <w:rFonts w:ascii="Times" w:eastAsiaTheme="minorHAnsi" w:hAnsi="Times"/>
@@ -22251,7 +22598,7 @@
           <w:t>The abunda</w:t>
         </w:r>
       </w:ins>
-      <w:ins w:id="177" w:author="Mary Hunsicker" w:date="2021-11-30T13:37:00Z">
+      <w:ins w:id="201" w:author="Mary Hunsicker" w:date="2021-11-30T13:37:00Z">
         <w:r>
           <w:rPr>
             <w:rFonts w:ascii="Times" w:eastAsiaTheme="minorHAnsi" w:hAnsi="Times"/>
@@ -22265,7 +22612,7 @@
           <w:t>s</w:t>
         </w:r>
       </w:ins>
-      <w:del w:id="178" w:author="Mary Hunsicker" w:date="2021-11-30T13:21:00Z">
+      <w:del w:id="202" w:author="Mary Hunsicker" w:date="2021-11-30T13:21:00Z">
         <w:r>
           <w:rPr>
             <w:rFonts w:ascii="Times" w:hAnsi="Times" w:cs="Arial"/>
@@ -22279,7 +22626,7 @@
         </w:rPr>
         <w:t xml:space="preserve">everal </w:t>
       </w:r>
-      <w:del w:id="179" w:author="Mary Hunsicker" w:date="2021-11-30T13:29:00Z">
+      <w:del w:id="203" w:author="Mary Hunsicker" w:date="2021-11-30T13:29:00Z">
         <w:r>
           <w:rPr>
             <w:rFonts w:ascii="Times" w:hAnsi="Times" w:cs="Arial"/>
@@ -22287,7 +22634,7 @@
           <w:delText xml:space="preserve">species </w:delText>
         </w:r>
       </w:del>
-      <w:ins w:id="180" w:author="Mary Hunsicker" w:date="2021-11-30T13:29:00Z">
+      <w:ins w:id="204" w:author="Mary Hunsicker" w:date="2021-11-30T13:29:00Z">
         <w:r>
           <w:rPr>
             <w:rFonts w:ascii="Times" w:hAnsi="Times" w:cs="Arial"/>
@@ -22295,7 +22642,7 @@
           <w:t>taxa</w:t>
         </w:r>
       </w:ins>
-      <w:del w:id="181" w:author="Mary Hunsicker" w:date="2021-11-30T13:33:00Z">
+      <w:del w:id="205" w:author="Mary Hunsicker" w:date="2021-11-30T13:33:00Z">
         <w:r>
           <w:rPr>
             <w:rFonts w:ascii="Times" w:hAnsi="Times" w:cs="Arial"/>
@@ -22303,7 +22650,7 @@
           <w:delText xml:space="preserve">that </w:delText>
         </w:r>
       </w:del>
-      <w:del w:id="182" w:author="Mary Hunsicker" w:date="2021-11-30T13:31:00Z">
+      <w:del w:id="206" w:author="Mary Hunsicker" w:date="2021-11-30T13:31:00Z">
         <w:r>
           <w:rPr>
             <w:rFonts w:ascii="Times" w:hAnsi="Times" w:cs="Arial"/>
@@ -22311,7 +22658,7 @@
           <w:delText>are typically associated with cooler ocean conditions</w:delText>
         </w:r>
       </w:del>
-      <w:del w:id="183" w:author="Mary Hunsicker" w:date="2021-11-30T13:32:00Z">
+      <w:del w:id="207" w:author="Mary Hunsicker" w:date="2021-11-30T13:32:00Z">
         <w:r>
           <w:rPr>
             <w:rFonts w:ascii="Times" w:hAnsi="Times" w:cs="Arial"/>
@@ -22319,7 +22666,7 @@
           <w:delText xml:space="preserve"> </w:delText>
         </w:r>
       </w:del>
-      <w:del w:id="184" w:author="Mary Hunsicker" w:date="2021-11-30T13:33:00Z">
+      <w:del w:id="208" w:author="Mary Hunsicker" w:date="2021-11-30T13:33:00Z">
         <w:r>
           <w:rPr>
             <w:rFonts w:ascii="Times" w:hAnsi="Times" w:cs="Arial"/>
@@ -22327,7 +22674,7 @@
           <w:delText>show</w:delText>
         </w:r>
       </w:del>
-      <w:ins w:id="185" w:author="Mary Hunsicker" w:date="2021-11-30T13:33:00Z">
+      <w:ins w:id="209" w:author="Mary Hunsicker" w:date="2021-11-30T13:33:00Z">
         <w:r>
           <w:rPr>
             <w:rFonts w:ascii="Times" w:hAnsi="Times" w:cs="Arial"/>
@@ -22335,7 +22682,7 @@
           <w:t>, including you</w:t>
         </w:r>
       </w:ins>
-      <w:ins w:id="186" w:author="Mary Hunsicker" w:date="2021-11-30T13:35:00Z">
+      <w:ins w:id="210" w:author="Mary Hunsicker" w:date="2021-11-30T13:35:00Z">
         <w:r>
           <w:rPr>
             <w:rFonts w:ascii="Times" w:hAnsi="Times" w:cs="Arial"/>
@@ -22343,7 +22690,7 @@
           <w:t>n</w:t>
         </w:r>
       </w:ins>
-      <w:ins w:id="187" w:author="Mary Hunsicker" w:date="2021-11-30T13:34:00Z">
+      <w:ins w:id="211" w:author="Mary Hunsicker" w:date="2021-11-30T13:34:00Z">
         <w:r>
           <w:rPr>
             <w:rFonts w:ascii="Times" w:hAnsi="Times" w:cs="Arial"/>
@@ -22351,7 +22698,7 @@
           <w:t>g-of-year</w:t>
         </w:r>
       </w:ins>
-      <w:ins w:id="188" w:author="Mary Hunsicker" w:date="2021-11-30T13:38:00Z">
+      <w:ins w:id="212" w:author="Mary Hunsicker" w:date="2021-11-30T13:38:00Z">
         <w:r>
           <w:rPr>
             <w:rFonts w:ascii="Times" w:hAnsi="Times" w:cs="Arial"/>
@@ -22359,7 +22706,7 @@
           <w:t xml:space="preserve"> </w:t>
         </w:r>
       </w:ins>
-      <w:ins w:id="189" w:author="Mary Hunsicker" w:date="2021-11-30T13:34:00Z">
+      <w:ins w:id="213" w:author="Mary Hunsicker" w:date="2021-11-30T13:34:00Z">
         <w:r>
           <w:rPr>
             <w:rFonts w:ascii="Times" w:hAnsi="Times" w:cs="Arial"/>
@@ -22367,7 +22714,7 @@
           <w:t>rockfish and anchovy</w:t>
         </w:r>
       </w:ins>
-      <w:ins w:id="190" w:author="Mary Hunsicker" w:date="2021-11-30T13:37:00Z">
+      <w:ins w:id="214" w:author="Mary Hunsicker" w:date="2021-11-30T13:37:00Z">
         <w:r>
           <w:rPr>
             <w:rFonts w:ascii="Times" w:hAnsi="Times" w:cs="Arial"/>
@@ -22375,7 +22722,7 @@
           <w:t>, was</w:t>
         </w:r>
       </w:ins>
-      <w:ins w:id="191" w:author="Mary Hunsicker" w:date="2021-11-30T13:36:00Z">
+      <w:ins w:id="215" w:author="Mary Hunsicker" w:date="2021-11-30T13:36:00Z">
         <w:r>
           <w:rPr>
             <w:rFonts w:ascii="Times" w:hAnsi="Times" w:cs="Arial"/>
@@ -22383,7 +22730,7 @@
           <w:t xml:space="preserve"> high</w:t>
         </w:r>
       </w:ins>
-      <w:del w:id="192" w:author="Mary Hunsicker" w:date="2021-11-30T13:33:00Z">
+      <w:del w:id="216" w:author="Mary Hunsicker" w:date="2021-11-30T13:33:00Z">
         <w:r>
           <w:rPr>
             <w:rFonts w:ascii="Times" w:hAnsi="Times" w:cs="Arial"/>
@@ -22391,7 +22738,7 @@
           <w:delText xml:space="preserve"> </w:delText>
         </w:r>
       </w:del>
-      <w:del w:id="193" w:author="Mary Hunsicker" w:date="2021-11-30T13:36:00Z">
+      <w:del w:id="217" w:author="Mary Hunsicker" w:date="2021-11-30T13:36:00Z">
         <w:r>
           <w:rPr>
             <w:rFonts w:ascii="Times" w:hAnsi="Times" w:cs="Arial"/>
@@ -22405,7 +22752,7 @@
         </w:rPr>
         <w:t xml:space="preserve"> </w:t>
       </w:r>
-      <w:del w:id="194" w:author="Mary Hunsicker" w:date="2021-11-30T13:37:00Z">
+      <w:del w:id="218" w:author="Mary Hunsicker" w:date="2021-11-30T13:37:00Z">
         <w:r>
           <w:rPr>
             <w:rFonts w:ascii="Times" w:hAnsi="Times" w:cs="Arial"/>
@@ -22419,7 +22766,7 @@
         </w:rPr>
         <w:t xml:space="preserve">during </w:t>
       </w:r>
-      <w:del w:id="195" w:author="Mary Hunsicker" w:date="2021-11-30T13:44:00Z">
+      <w:del w:id="219" w:author="Mary Hunsicker" w:date="2021-11-30T13:44:00Z">
         <w:r>
           <w:rPr>
             <w:rFonts w:ascii="Times" w:hAnsi="Times" w:cs="Arial"/>
@@ -22427,7 +22774,7 @@
           <w:delText>th</w:delText>
         </w:r>
       </w:del>
-      <w:del w:id="196" w:author="Mary Hunsicker" w:date="2021-11-30T13:33:00Z">
+      <w:del w:id="220" w:author="Mary Hunsicker" w:date="2021-11-30T13:33:00Z">
         <w:r>
           <w:rPr>
             <w:rFonts w:ascii="Times" w:hAnsi="Times" w:cs="Arial"/>
@@ -22435,7 +22782,7 @@
           <w:delText>e</w:delText>
         </w:r>
       </w:del>
-      <w:ins w:id="197" w:author="Mary Hunsicker" w:date="2021-11-30T13:44:00Z">
+      <w:ins w:id="221" w:author="Mary Hunsicker" w:date="2021-11-30T13:44:00Z">
         <w:r>
           <w:rPr>
             <w:rFonts w:ascii="Times" w:hAnsi="Times" w:cs="Arial"/>
@@ -22443,7 +22790,7 @@
           <w:t>the marine heat</w:t>
         </w:r>
       </w:ins>
-      <w:ins w:id="198" w:author="Mary Hunsicker" w:date="2021-11-30T13:45:00Z">
+      <w:ins w:id="222" w:author="Mary Hunsicker" w:date="2021-11-30T13:45:00Z">
         <w:r>
           <w:rPr>
             <w:rFonts w:ascii="Times" w:hAnsi="Times" w:cs="Arial"/>
@@ -22457,7 +22804,7 @@
         </w:rPr>
         <w:t xml:space="preserve"> </w:t>
       </w:r>
-      <w:del w:id="199" w:author="Mary Hunsicker" w:date="2021-11-30T13:33:00Z">
+      <w:del w:id="223" w:author="Mary Hunsicker" w:date="2021-11-30T13:33:00Z">
         <w:r>
           <w:rPr>
             <w:rFonts w:ascii="Times" w:hAnsi="Times" w:cs="Arial"/>
@@ -22465,7 +22812,7 @@
           <w:delText>marine heatwave</w:delText>
         </w:r>
       </w:del>
-      <w:ins w:id="200" w:author="Mary Hunsicker" w:date="2021-11-30T13:29:00Z">
+      <w:ins w:id="224" w:author="Mary Hunsicker" w:date="2021-11-30T13:29:00Z">
         <w:r>
           <w:rPr>
             <w:rFonts w:ascii="Times" w:eastAsiaTheme="minorHAnsi" w:hAnsi="Times"/>
@@ -22485,7 +22832,7 @@
           <w:t xml:space="preserve"> Thompson et al. 2019, Schroeder et al. 2019)</w:t>
         </w:r>
       </w:ins>
-      <w:ins w:id="201" w:author="Mary Hunsicker" w:date="2021-11-30T13:33:00Z">
+      <w:ins w:id="225" w:author="Mary Hunsicker" w:date="2021-11-30T13:33:00Z">
         <w:r>
           <w:rPr>
             <w:rFonts w:ascii="Times" w:hAnsi="Times" w:cs="Arial"/>
@@ -22496,16 +22843,10 @@
           <w:rPr>
             <w:rFonts w:ascii="Times" w:eastAsiaTheme="minorHAnsi" w:hAnsi="Times"/>
           </w:rPr>
-          <w:t>which differed from most past warm events in which the abundance of these taxa was greatly reduced.</w:t>
-        </w:r>
-        <w:r>
-          <w:rPr>
-            <w:rFonts w:ascii="Times" w:eastAsiaTheme="minorHAnsi" w:hAnsi="Times"/>
-          </w:rPr>
-          <w:t xml:space="preserve"> </w:t>
+          <w:t xml:space="preserve">which differed from most past warm events in which the abundance of these taxa was greatly reduced. </w:t>
         </w:r>
       </w:ins>
-      <w:del w:id="202" w:author="Mary Hunsicker" w:date="2021-11-30T13:33:00Z">
+      <w:del w:id="226" w:author="Mary Hunsicker" w:date="2021-11-30T13:33:00Z">
         <w:r>
           <w:rPr>
             <w:rFonts w:ascii="Times" w:hAnsi="Times" w:cs="Arial"/>
@@ -22513,7 +22854,7 @@
           <w:delText xml:space="preserve">. </w:delText>
         </w:r>
       </w:del>
-      <w:ins w:id="203" w:author="Mary Hunsicker" w:date="2021-11-30T13:37:00Z">
+      <w:ins w:id="227" w:author="Mary Hunsicker" w:date="2021-11-30T13:37:00Z">
         <w:r>
           <w:rPr>
             <w:rFonts w:ascii="Times" w:hAnsi="Times" w:cs="Arial"/>
@@ -22521,7 +22862,7 @@
           <w:t>P</w:t>
         </w:r>
       </w:ins>
-      <w:del w:id="204" w:author="Mary Hunsicker" w:date="2021-11-30T13:37:00Z">
+      <w:del w:id="228" w:author="Mary Hunsicker" w:date="2021-11-30T13:37:00Z">
         <w:r>
           <w:rPr>
             <w:rFonts w:ascii="Times" w:hAnsi="Times" w:cs="Arial"/>
@@ -22535,7 +22876,7 @@
         </w:rPr>
         <w:t xml:space="preserve">ast studies have shown that high abundances of </w:t>
       </w:r>
-      <w:ins w:id="205" w:author="Mary Hunsicker" w:date="2021-11-30T13:38:00Z">
+      <w:ins w:id="229" w:author="Mary Hunsicker" w:date="2021-11-30T13:38:00Z">
         <w:r>
           <w:rPr>
             <w:rFonts w:ascii="Times" w:hAnsi="Times" w:cs="Arial"/>
@@ -22543,7 +22884,7 @@
           <w:t xml:space="preserve">young-of-year rockfish </w:t>
         </w:r>
       </w:ins>
-      <w:del w:id="206" w:author="Mary Hunsicker" w:date="2021-11-30T13:38:00Z">
+      <w:del w:id="230" w:author="Mary Hunsicker" w:date="2021-11-30T13:38:00Z">
         <w:r>
           <w:rPr>
             <w:rFonts w:ascii="Times" w:hAnsi="Times" w:cs="Arial"/>
@@ -22577,7 +22918,7 @@
         </w:rPr>
         <w:t xml:space="preserve">. </w:t>
       </w:r>
-      <w:del w:id="207" w:author="Mary Hunsicker" w:date="2021-11-30T13:39:00Z">
+      <w:del w:id="231" w:author="Mary Hunsicker" w:date="2021-11-30T13:39:00Z">
         <w:r>
           <w:rPr>
             <w:rFonts w:ascii="Times" w:hAnsi="Times" w:cs="Arial"/>
@@ -22585,7 +22926,7 @@
           <w:delText>Our analysis captured this documented pattern</w:delText>
         </w:r>
       </w:del>
-      <w:ins w:id="208" w:author="Mary Hunsicker" w:date="2021-11-30T13:39:00Z">
+      <w:ins w:id="232" w:author="Mary Hunsicker" w:date="2021-11-30T13:39:00Z">
         <w:r>
           <w:rPr>
             <w:rFonts w:ascii="Times" w:hAnsi="Times" w:cs="Arial"/>
@@ -22593,7 +22934,7 @@
           <w:t>Th</w:t>
         </w:r>
       </w:ins>
-      <w:ins w:id="209" w:author="Mary Hunsicker" w:date="2021-11-30T13:40:00Z">
+      <w:ins w:id="233" w:author="Mary Hunsicker" w:date="2021-11-30T13:40:00Z">
         <w:r>
           <w:rPr>
             <w:rFonts w:ascii="Times" w:hAnsi="Times" w:cs="Arial"/>
@@ -22601,7 +22942,7 @@
           <w:t xml:space="preserve">e </w:t>
         </w:r>
       </w:ins>
-      <w:ins w:id="210" w:author="Mary Hunsicker" w:date="2021-11-30T13:49:00Z">
+      <w:ins w:id="234" w:author="Mary Hunsicker" w:date="2021-11-30T13:49:00Z">
         <w:r>
           <w:rPr>
             <w:rFonts w:ascii="Times" w:hAnsi="Times" w:cs="Arial"/>
@@ -22609,7 +22950,7 @@
           <w:t xml:space="preserve">shared </w:t>
         </w:r>
       </w:ins>
-      <w:ins w:id="211" w:author="Mary Hunsicker" w:date="2021-11-30T13:40:00Z">
+      <w:ins w:id="235" w:author="Mary Hunsicker" w:date="2021-11-30T13:40:00Z">
         <w:r>
           <w:rPr>
             <w:rFonts w:ascii="Times" w:hAnsi="Times" w:cs="Arial"/>
@@ -22617,7 +22958,7 @@
           <w:t xml:space="preserve">biology trend and loadings </w:t>
         </w:r>
       </w:ins>
-      <w:ins w:id="212" w:author="Mary Hunsicker" w:date="2021-11-30T13:52:00Z">
+      <w:ins w:id="236" w:author="Mary Hunsicker" w:date="2021-11-30T13:52:00Z">
         <w:r>
           <w:rPr>
             <w:rFonts w:ascii="Times" w:hAnsi="Times" w:cs="Arial"/>
@@ -22625,7 +22966,7 @@
           <w:t xml:space="preserve">also </w:t>
         </w:r>
       </w:ins>
-      <w:del w:id="213" w:author="Mary Hunsicker" w:date="2021-11-30T13:41:00Z">
+      <w:del w:id="237" w:author="Mary Hunsicker" w:date="2021-11-30T13:41:00Z">
         <w:r>
           <w:rPr>
             <w:rFonts w:ascii="Times" w:hAnsi="Times" w:cs="Arial"/>
@@ -22633,7 +22974,7 @@
           <w:delText>, showing a</w:delText>
         </w:r>
       </w:del>
-      <w:ins w:id="214" w:author="Mary Hunsicker" w:date="2021-11-30T13:41:00Z">
+      <w:ins w:id="238" w:author="Mary Hunsicker" w:date="2021-11-30T13:41:00Z">
         <w:r>
           <w:rPr>
             <w:rFonts w:ascii="Times" w:hAnsi="Times" w:cs="Arial"/>
@@ -22641,7 +22982,7 @@
           <w:t>indicate</w:t>
         </w:r>
       </w:ins>
-      <w:ins w:id="215" w:author="Mary Hunsicker" w:date="2021-11-30T13:42:00Z">
+      <w:ins w:id="239" w:author="Mary Hunsicker" w:date="2021-11-30T13:42:00Z">
         <w:r>
           <w:rPr>
             <w:rFonts w:ascii="Times" w:hAnsi="Times" w:cs="Arial"/>
@@ -22655,7 +22996,7 @@
         </w:rPr>
         <w:t xml:space="preserve"> </w:t>
       </w:r>
-      <w:ins w:id="216" w:author="Mary Hunsicker" w:date="2021-11-30T13:42:00Z">
+      <w:ins w:id="240" w:author="Mary Hunsicker" w:date="2021-11-30T13:42:00Z">
         <w:r>
           <w:rPr>
             <w:rFonts w:ascii="Times" w:hAnsi="Times" w:cs="Arial"/>
@@ -22663,7 +23004,7 @@
           <w:t xml:space="preserve">the abundance of these </w:t>
         </w:r>
       </w:ins>
-      <w:ins w:id="217" w:author="Mary Hunsicker" w:date="2021-11-30T13:50:00Z">
+      <w:ins w:id="241" w:author="Mary Hunsicker" w:date="2021-11-30T13:50:00Z">
         <w:r>
           <w:rPr>
             <w:rFonts w:ascii="Times" w:hAnsi="Times" w:cs="Arial"/>
@@ -22671,7 +23012,7 @@
           <w:t xml:space="preserve">taxa </w:t>
         </w:r>
       </w:ins>
-      <w:del w:id="218" w:author="Mary Hunsicker" w:date="2021-11-30T13:42:00Z">
+      <w:del w:id="242" w:author="Mary Hunsicker" w:date="2021-11-30T13:42:00Z">
         <w:r>
           <w:rPr>
             <w:rFonts w:ascii="Times" w:hAnsi="Times" w:cs="Arial"/>
@@ -22679,7 +23020,7 @@
           <w:delText xml:space="preserve">reduced abundance of </w:delText>
         </w:r>
       </w:del>
-      <w:ins w:id="219" w:author="Mary Hunsicker" w:date="2021-11-30T13:42:00Z">
+      <w:ins w:id="243" w:author="Mary Hunsicker" w:date="2021-11-30T13:42:00Z">
         <w:r>
           <w:rPr>
             <w:rFonts w:ascii="Times" w:hAnsi="Times" w:cs="Arial"/>
@@ -22687,7 +23028,7 @@
           <w:t xml:space="preserve">were reduced </w:t>
         </w:r>
       </w:ins>
-      <w:del w:id="220" w:author="Mary Hunsicker" w:date="2021-11-30T13:42:00Z">
+      <w:del w:id="244" w:author="Mary Hunsicker" w:date="2021-11-30T13:42:00Z">
         <w:r>
           <w:rPr>
             <w:rFonts w:ascii="Times" w:hAnsi="Times" w:cs="Arial"/>
@@ -22701,7 +23042,7 @@
         </w:rPr>
         <w:t>during two of the strongest El Ni</w:t>
       </w:r>
-      <w:ins w:id="221" w:author="Mary Hunsicker" w:date="2021-11-30T13:55:00Z">
+      <w:ins w:id="245" w:author="Mary Hunsicker" w:date="2021-11-30T13:55:00Z">
         <w:r>
           <w:rPr>
             <w:rFonts w:ascii="Times" w:hAnsi="Times" w:cs="Arial"/>
@@ -22709,7 +23050,7 @@
           <w:t>ñ</w:t>
         </w:r>
       </w:ins>
-      <w:del w:id="222" w:author="Mary Hunsicker" w:date="2021-11-30T13:55:00Z">
+      <w:del w:id="246" w:author="Mary Hunsicker" w:date="2021-11-30T13:55:00Z">
         <w:r>
           <w:rPr>
             <w:rFonts w:ascii="Times" w:hAnsi="Times" w:cs="Arial"/>
@@ -22723,7 +23064,7 @@
         </w:rPr>
         <w:t xml:space="preserve">o events on record (1982–1983, 1997–1998) and unusually low productivity conditions (2005–2006, Peterson et al. 2006). </w:t>
       </w:r>
-      <w:del w:id="223" w:author="Mary Hunsicker" w:date="2021-11-30T13:43:00Z">
+      <w:del w:id="247" w:author="Mary Hunsicker" w:date="2021-11-30T13:43:00Z">
         <w:r>
           <w:rPr>
             <w:rFonts w:ascii="Times" w:hAnsi="Times" w:cs="Arial"/>
@@ -22731,7 +23072,7 @@
           <w:delText>Our analy</w:delText>
         </w:r>
       </w:del>
-      <w:ins w:id="224" w:author="Mary Hunsicker" w:date="2021-11-30T13:52:00Z">
+      <w:ins w:id="248" w:author="Mary Hunsicker" w:date="2021-11-30T13:52:00Z">
         <w:r>
           <w:rPr>
             <w:rFonts w:ascii="Times" w:hAnsi="Times" w:cs="Arial"/>
@@ -22739,7 +23080,7 @@
           <w:t xml:space="preserve"> They </w:t>
         </w:r>
       </w:ins>
-      <w:del w:id="225" w:author="Mary Hunsicker" w:date="2021-11-30T13:43:00Z">
+      <w:del w:id="249" w:author="Mary Hunsicker" w:date="2021-11-30T13:43:00Z">
         <w:r>
           <w:rPr>
             <w:rFonts w:ascii="Times" w:hAnsi="Times" w:cs="Arial"/>
@@ -22747,7 +23088,7 @@
           <w:delText>sis</w:delText>
         </w:r>
       </w:del>
-      <w:del w:id="226" w:author="Mary Hunsicker" w:date="2021-11-30T13:52:00Z">
+      <w:del w:id="250" w:author="Mary Hunsicker" w:date="2021-11-30T13:52:00Z">
         <w:r>
           <w:rPr>
             <w:rFonts w:ascii="Times" w:hAnsi="Times" w:cs="Arial"/>
@@ -22761,7 +23102,7 @@
         </w:rPr>
         <w:t>also capture</w:t>
       </w:r>
-      <w:del w:id="227" w:author="Mary Hunsicker" w:date="2021-11-30T13:47:00Z">
+      <w:del w:id="251" w:author="Mary Hunsicker" w:date="2021-11-30T13:47:00Z">
         <w:r>
           <w:rPr>
             <w:rFonts w:ascii="Times" w:hAnsi="Times" w:cs="Arial"/>
@@ -22797,7 +23138,14 @@
         <w:rPr>
           <w:rFonts w:ascii="Times" w:hAnsi="Times" w:cs="Arial"/>
         </w:rPr>
-        <w:t xml:space="preserve">ly warm ocean conditions at that time. This may be partially explained by the observation that subsurface waters were more subarctic, rather than subtropical in origin (Schroeder et al. 2019) and that there was some strong upwelling during the marine heatwave, particularly in spring 2015 (Peterson et al. 2015, </w:t>
+        <w:t xml:space="preserve">ly warm ocean conditions at that time. This may be partially explained by the observation that subsurface waters were more subarctic, rather than subtropical in origin (Schroeder et al. 2019) and that there was some strong upwelling during the marine </w:t>
+      </w:r>
+      <w:r>
+        <w:rPr>
+          <w:rFonts w:ascii="Times" w:hAnsi="Times" w:cs="Arial"/>
+        </w:rPr>
+        <w:lastRenderedPageBreak/>
+        <w:t xml:space="preserve">heatwave, particularly in spring 2015 (Peterson et al. 2015, </w:t>
       </w:r>
       <w:r>
         <w:rPr>
@@ -22811,7 +23159,7 @@
         </w:rPr>
         <w:t xml:space="preserve"> </w:t>
       </w:r>
-      <w:ins w:id="228" w:author="Mary Hunsicker" w:date="2021-11-30T14:06:00Z">
+      <w:ins w:id="252" w:author="Mary Hunsicker" w:date="2021-11-30T14:06:00Z">
         <w:r>
           <w:rPr>
             <w:rFonts w:ascii="Times" w:hAnsi="Times" w:cs="Arial"/>
@@ -22819,7 +23167,7 @@
           <w:t>J</w:t>
         </w:r>
       </w:ins>
-      <w:ins w:id="229" w:author="Mary Hunsicker" w:date="2021-11-30T13:58:00Z">
+      <w:ins w:id="253" w:author="Mary Hunsicker" w:date="2021-11-30T13:58:00Z">
         <w:r>
           <w:rPr>
             <w:rFonts w:ascii="Times" w:hAnsi="Times" w:cs="Arial"/>
@@ -22827,7 +23175,7 @@
           <w:t xml:space="preserve">uvenile/adult </w:t>
         </w:r>
       </w:ins>
-      <w:ins w:id="230" w:author="Mary Hunsicker" w:date="2021-11-30T13:57:00Z">
+      <w:ins w:id="254" w:author="Mary Hunsicker" w:date="2021-11-30T13:57:00Z">
         <w:r>
           <w:rPr>
             <w:rFonts w:ascii="Times" w:hAnsi="Times" w:cs="Arial"/>
@@ -22835,7 +23183,7 @@
           <w:t xml:space="preserve">Pacific sardine </w:t>
         </w:r>
       </w:ins>
-      <w:ins w:id="231" w:author="Mary Hunsicker" w:date="2021-11-30T13:58:00Z">
+      <w:ins w:id="255" w:author="Mary Hunsicker" w:date="2021-11-30T13:58:00Z">
         <w:r>
           <w:rPr>
             <w:rFonts w:ascii="Times" w:hAnsi="Times" w:cs="Arial"/>
@@ -22843,428 +23191,403 @@
           <w:t xml:space="preserve">and </w:t>
         </w:r>
       </w:ins>
-      <w:ins w:id="232" w:author="Mary Hunsicker" w:date="2021-11-30T13:59:00Z">
+      <w:ins w:id="256" w:author="Mary Hunsicker" w:date="2021-11-30T13:59:00Z">
         <w:r>
           <w:rPr>
             <w:rFonts w:ascii="Times" w:hAnsi="Times" w:cs="Arial"/>
           </w:rPr>
-          <w:t xml:space="preserve">juvenile northern anchovy </w:t>
-        </w:r>
+          <w:t>juvenile northern anchovy load</w:t>
+        </w:r>
+      </w:ins>
+      <w:ins w:id="257" w:author="Mary Hunsicker" w:date="2021-11-30T14:06:00Z">
         <w:r>
           <w:rPr>
             <w:rFonts w:ascii="Times" w:hAnsi="Times" w:cs="Arial"/>
           </w:rPr>
-          <w:t>load</w:t>
+          <w:t>ed</w:t>
         </w:r>
       </w:ins>
-      <w:ins w:id="233" w:author="Mary Hunsicker" w:date="2021-11-30T14:06:00Z">
+      <w:ins w:id="258" w:author="Mary Hunsicker" w:date="2021-11-30T13:59:00Z">
         <w:r>
           <w:rPr>
             <w:rFonts w:ascii="Times" w:hAnsi="Times" w:cs="Arial"/>
           </w:rPr>
-          <w:t>ed</w:t>
+          <w:t xml:space="preserve"> in </w:t>
         </w:r>
       </w:ins>
-      <w:ins w:id="234" w:author="Mary Hunsicker" w:date="2021-11-30T13:59:00Z">
+      <w:ins w:id="259" w:author="Mary Hunsicker" w:date="2021-11-30T14:16:00Z">
         <w:r>
           <w:rPr>
             <w:rFonts w:ascii="Times" w:hAnsi="Times" w:cs="Arial"/>
           </w:rPr>
-          <w:t xml:space="preserve"> in </w:t>
+          <w:t xml:space="preserve">the </w:t>
         </w:r>
       </w:ins>
-      <w:ins w:id="235" w:author="Mary Hunsicker" w:date="2021-11-30T14:16:00Z">
+      <w:ins w:id="260" w:author="Mary Hunsicker" w:date="2021-11-30T13:59:00Z">
         <w:r>
           <w:rPr>
             <w:rFonts w:ascii="Times" w:hAnsi="Times" w:cs="Arial"/>
           </w:rPr>
-          <w:t xml:space="preserve">the </w:t>
+          <w:t xml:space="preserve">opposite direction on the biology trend, </w:t>
         </w:r>
       </w:ins>
-      <w:ins w:id="236" w:author="Mary Hunsicker" w:date="2021-11-30T13:59:00Z">
+      <w:ins w:id="261" w:author="Mary Hunsicker" w:date="2021-11-30T14:08:00Z">
         <w:r>
           <w:rPr>
             <w:rFonts w:ascii="Times" w:hAnsi="Times" w:cs="Arial"/>
           </w:rPr>
-          <w:t xml:space="preserve">opposite direction on the biology </w:t>
-        </w:r>
+          <w:t xml:space="preserve">supporting previous observations of </w:t>
+        </w:r>
+      </w:ins>
+      <w:ins w:id="262" w:author="Mary Hunsicker" w:date="2021-11-30T14:07:00Z">
         <w:r>
           <w:rPr>
             <w:rFonts w:ascii="Times" w:hAnsi="Times" w:cs="Arial"/>
           </w:rPr>
-          <w:lastRenderedPageBreak/>
-          <w:t xml:space="preserve">trend, </w:t>
+          <w:t xml:space="preserve">reduced </w:t>
         </w:r>
       </w:ins>
-      <w:ins w:id="237" w:author="Mary Hunsicker" w:date="2021-11-30T14:08:00Z">
+      <w:del w:id="263" w:author="Mary Hunsicker" w:date="2021-11-30T13:59:00Z">
         <w:r>
           <w:rPr>
             <w:rFonts w:ascii="Times" w:hAnsi="Times" w:cs="Arial"/>
           </w:rPr>
-          <w:t xml:space="preserve">supporting previous observations of </w:t>
+          <w:delText xml:space="preserve">The </w:delText>
+        </w:r>
+      </w:del>
+      <w:del w:id="264" w:author="Mary Hunsicker" w:date="2021-11-30T14:07:00Z">
+        <w:r>
+          <w:rPr>
+            <w:rFonts w:ascii="Times" w:hAnsi="Times" w:cs="Arial"/>
+          </w:rPr>
+          <w:delText xml:space="preserve">reduced </w:delText>
+        </w:r>
+      </w:del>
+      <w:r>
+        <w:rPr>
+          <w:rFonts w:ascii="Times" w:hAnsi="Times" w:cs="Arial"/>
+        </w:rPr>
+        <w:t xml:space="preserve">production of juvenile/adult Pacific sardine and </w:t>
+      </w:r>
+      <w:ins w:id="265" w:author="Mary Hunsicker" w:date="2021-11-30T14:01:00Z">
+        <w:r>
+          <w:rPr>
+            <w:rFonts w:ascii="Times" w:hAnsi="Times" w:cs="Arial"/>
+          </w:rPr>
+          <w:t xml:space="preserve">an </w:t>
         </w:r>
       </w:ins>
-      <w:ins w:id="238" w:author="Mary Hunsicker" w:date="2021-11-30T14:07:00Z">
+      <w:r>
+        <w:rPr>
+          <w:rFonts w:ascii="Times" w:hAnsi="Times" w:cs="Arial"/>
+        </w:rPr>
+        <w:t>increase in juvenile northern anchovy between 2014 and 2016</w:t>
+      </w:r>
+      <w:ins w:id="266" w:author="Mary Hunsicker" w:date="2021-11-30T14:08:00Z">
         <w:r>
           <w:rPr>
             <w:rFonts w:ascii="Times" w:hAnsi="Times" w:cs="Arial"/>
           </w:rPr>
-          <w:t xml:space="preserve">reduced </w:t>
+          <w:t xml:space="preserve"> </w:t>
         </w:r>
       </w:ins>
-      <w:del w:id="239" w:author="Mary Hunsicker" w:date="2021-11-30T13:59:00Z">
+      <w:ins w:id="267" w:author="Mary Hunsicker" w:date="2021-11-30T14:09:00Z">
         <w:r>
           <w:rPr>
             <w:rFonts w:ascii="Times" w:hAnsi="Times" w:cs="Arial"/>
           </w:rPr>
-          <w:delText xml:space="preserve">The </w:delText>
+          <w:t>(Thompson et al. 2019)</w:t>
+        </w:r>
+      </w:ins>
+      <w:ins w:id="268" w:author="Mary Hunsicker" w:date="2021-11-30T14:01:00Z">
+        <w:r>
+          <w:rPr>
+            <w:rFonts w:ascii="Times" w:hAnsi="Times" w:cs="Arial"/>
+          </w:rPr>
+          <w:t xml:space="preserve">. This finding </w:t>
+        </w:r>
+      </w:ins>
+      <w:del w:id="269" w:author="Mary Hunsicker" w:date="2021-11-30T14:01:00Z">
+        <w:r>
+          <w:rPr>
+            <w:rFonts w:ascii="Times" w:hAnsi="Times" w:cs="Arial"/>
+          </w:rPr>
+          <w:delText xml:space="preserve"> </w:delText>
         </w:r>
       </w:del>
-      <w:del w:id="240" w:author="Mary Hunsicker" w:date="2021-11-30T14:07:00Z">
+      <w:del w:id="270" w:author="Mary Hunsicker" w:date="2021-11-30T14:09:00Z">
         <w:r>
           <w:rPr>
             <w:rFonts w:ascii="Times" w:hAnsi="Times" w:cs="Arial"/>
           </w:rPr>
-          <w:delText xml:space="preserve">reduced </w:delText>
+          <w:delText>shown here and elsewhere</w:delText>
         </w:r>
       </w:del>
-      <w:r>
-        <w:rPr>
-          <w:rFonts w:ascii="Times" w:hAnsi="Times" w:cs="Arial"/>
-        </w:rPr>
-        <w:t xml:space="preserve">production of juvenile/adult Pacific sardine and </w:t>
-      </w:r>
-      <w:ins w:id="241" w:author="Mary Hunsicker" w:date="2021-11-30T14:01:00Z">
+      <w:del w:id="271" w:author="Mary Hunsicker" w:date="2021-11-30T14:08:00Z">
         <w:r>
           <w:rPr>
             <w:rFonts w:ascii="Times" w:hAnsi="Times" w:cs="Arial"/>
           </w:rPr>
-          <w:t xml:space="preserve">an </w:t>
+          <w:delText xml:space="preserve"> (Thompson et al. 2019</w:delText>
+        </w:r>
+      </w:del>
+      <w:del w:id="272" w:author="Mary Hunsicker" w:date="2021-11-30T14:09:00Z">
+        <w:r>
+          <w:rPr>
+            <w:rFonts w:ascii="Times" w:hAnsi="Times" w:cs="Arial"/>
+          </w:rPr>
+          <w:delText xml:space="preserve">) </w:delText>
+        </w:r>
+      </w:del>
+      <w:del w:id="273" w:author="Mary Hunsicker" w:date="2021-11-30T14:02:00Z">
+        <w:r>
+          <w:rPr>
+            <w:rFonts w:ascii="Times" w:hAnsi="Times" w:cs="Arial"/>
+          </w:rPr>
+          <w:delText xml:space="preserve">were </w:delText>
+        </w:r>
+      </w:del>
+      <w:ins w:id="274" w:author="Mary Hunsicker" w:date="2021-11-30T14:02:00Z">
+        <w:r>
+          <w:rPr>
+            <w:rFonts w:ascii="Times" w:hAnsi="Times" w:cs="Arial"/>
+          </w:rPr>
+          <w:t xml:space="preserve">is </w:t>
         </w:r>
       </w:ins>
       <w:r>
         <w:rPr>
           <w:rFonts w:ascii="Times" w:hAnsi="Times" w:cs="Arial"/>
         </w:rPr>
-        <w:t>increase in juvenile northern anchovy between 2014 and 2016</w:t>
-      </w:r>
-      <w:ins w:id="242" w:author="Mary Hunsicker" w:date="2021-11-30T14:08:00Z">
+        <w:t>consistent with a history of observations indicating that these species tend to respond asynchronously to ocean conditions (</w:t>
+      </w:r>
+      <w:proofErr w:type="spellStart"/>
+      <w:r>
+        <w:rPr>
+          <w:rFonts w:ascii="Times" w:hAnsi="Times" w:cs="Arial"/>
+        </w:rPr>
+        <w:t>MacCall</w:t>
+      </w:r>
+      <w:proofErr w:type="spellEnd"/>
+      <w:r>
+        <w:rPr>
+          <w:rFonts w:ascii="Times" w:hAnsi="Times" w:cs="Arial"/>
+        </w:rPr>
+        <w:t xml:space="preserve"> 1996, </w:t>
+      </w:r>
+      <w:proofErr w:type="spellStart"/>
+      <w:r>
+        <w:rPr>
+          <w:rFonts w:ascii="Times" w:hAnsi="Times" w:cs="Arial"/>
+        </w:rPr>
+        <w:t>Schwartzlose</w:t>
+      </w:r>
+      <w:proofErr w:type="spellEnd"/>
+      <w:r>
+        <w:rPr>
+          <w:rFonts w:ascii="Times" w:hAnsi="Times" w:cs="Arial"/>
+        </w:rPr>
+        <w:t xml:space="preserve"> et al. 1999, Chavez et al. 2003, </w:t>
+      </w:r>
+      <w:proofErr w:type="spellStart"/>
+      <w:r>
+        <w:rPr>
+          <w:rFonts w:ascii="Times" w:hAnsi="Times" w:cs="Arial"/>
+        </w:rPr>
+        <w:t>Deyle</w:t>
+      </w:r>
+      <w:proofErr w:type="spellEnd"/>
+      <w:r>
+        <w:rPr>
+          <w:rFonts w:ascii="Times" w:hAnsi="Times" w:cs="Arial"/>
+        </w:rPr>
+        <w:t xml:space="preserve"> et al. 2013, </w:t>
+      </w:r>
+      <w:proofErr w:type="spellStart"/>
+      <w:r>
+        <w:rPr>
+          <w:rFonts w:ascii="Times" w:hAnsi="Times" w:cs="Arial"/>
+        </w:rPr>
+        <w:t>Sydeman</w:t>
+      </w:r>
+      <w:proofErr w:type="spellEnd"/>
+      <w:r>
+        <w:rPr>
+          <w:rFonts w:ascii="Times" w:hAnsi="Times" w:cs="Arial"/>
+        </w:rPr>
+        <w:t xml:space="preserve"> et al. 2020). However, the responses were of opposite sign from past observations of increases in sardines and decreases in anchovy under warm conditions (Chavez et al. 2003). The DFA trends and loadings indicate a </w:t>
+      </w:r>
+      <w:r>
+        <w:rPr>
+          <w:rFonts w:ascii="Times" w:hAnsi="Times" w:cs="Arial"/>
+        </w:rPr>
+        <w:t xml:space="preserve">negative response of </w:t>
+      </w:r>
+      <w:r>
+        <w:rPr>
+          <w:rFonts w:ascii="Times" w:hAnsi="Times" w:cs="Arial"/>
+        </w:rPr>
+        <w:t xml:space="preserve">sea lion pup growth and </w:t>
+      </w:r>
+      <w:r>
+        <w:rPr>
+          <w:rFonts w:ascii="Times" w:hAnsi="Times" w:cs="Arial"/>
+        </w:rPr>
+        <w:t>weight to the 2014</w:t>
+      </w:r>
+      <w:r>
+        <w:rPr>
+          <w:rFonts w:ascii="Times" w:hAnsi="Times" w:cs="Arial"/>
+        </w:rPr>
+        <w:t>–</w:t>
+      </w:r>
+      <w:r>
+        <w:rPr>
+          <w:rFonts w:ascii="Times" w:hAnsi="Times" w:cs="Arial"/>
+        </w:rPr>
+        <w:t xml:space="preserve">2016 </w:t>
+      </w:r>
+      <w:r>
+        <w:rPr>
+          <w:rFonts w:ascii="Times" w:hAnsi="Times" w:cs="Arial"/>
+        </w:rPr>
+        <w:t>marine h</w:t>
+      </w:r>
+      <w:r>
+        <w:rPr>
+          <w:rFonts w:ascii="Times" w:hAnsi="Times" w:cs="Arial"/>
+        </w:rPr>
+        <w:t>eatwave</w:t>
+      </w:r>
+      <w:r>
+        <w:rPr>
+          <w:rFonts w:ascii="Times" w:hAnsi="Times" w:cs="Arial"/>
+        </w:rPr>
+        <w:t>,</w:t>
+      </w:r>
+      <w:r>
+        <w:rPr>
+          <w:rFonts w:ascii="Times" w:hAnsi="Times" w:cs="Arial"/>
+        </w:rPr>
+        <w:t xml:space="preserve"> which </w:t>
+      </w:r>
+      <w:r>
+        <w:rPr>
+          <w:rFonts w:ascii="Times" w:hAnsi="Times" w:cs="Arial"/>
+        </w:rPr>
+        <w:t xml:space="preserve">also </w:t>
+      </w:r>
+      <w:r>
+        <w:rPr>
+          <w:rFonts w:ascii="Times" w:hAnsi="Times" w:cs="Arial"/>
+        </w:rPr>
+        <w:t xml:space="preserve">aligns with past work showing that reduced prey availability for nursing mother sea lions </w:t>
+      </w:r>
+      <w:r>
+        <w:rPr>
+          <w:rFonts w:ascii="Times" w:hAnsi="Times" w:cs="Arial"/>
+        </w:rPr>
+        <w:t xml:space="preserve">is unfavorable for sea lion pups </w:t>
+      </w:r>
+      <w:r>
+        <w:rPr>
+          <w:rFonts w:ascii="Times" w:hAnsi="Times" w:cs="Arial"/>
+        </w:rPr>
+        <w:t>(</w:t>
+      </w:r>
+      <w:proofErr w:type="spellStart"/>
+      <w:r>
+        <w:rPr>
+          <w:rFonts w:ascii="Times" w:hAnsi="Times" w:cs="Arial"/>
+        </w:rPr>
+        <w:t>McClatchie</w:t>
+      </w:r>
+      <w:proofErr w:type="spellEnd"/>
+      <w:r>
+        <w:rPr>
+          <w:rFonts w:ascii="Times" w:hAnsi="Times" w:cs="Arial"/>
+        </w:rPr>
+        <w:t xml:space="preserve"> et al. 2016).</w:t>
+      </w:r>
+      <w:r>
+        <w:rPr>
+          <w:rFonts w:ascii="Times" w:hAnsi="Times" w:cs="Arial"/>
+        </w:rPr>
+        <w:t xml:space="preserve"> Notably, sea lion pup condition covaried with abundance of </w:t>
+      </w:r>
+      <w:ins w:id="275" w:author="Mary Hunsicker" w:date="2021-11-30T14:11:00Z">
         <w:r>
           <w:rPr>
             <w:rFonts w:ascii="Times" w:hAnsi="Times" w:cs="Arial"/>
           </w:rPr>
-          <w:t xml:space="preserve"> </w:t>
+          <w:t xml:space="preserve">larval </w:t>
         </w:r>
       </w:ins>
-      <w:ins w:id="243" w:author="Mary Hunsicker" w:date="2021-11-30T14:09:00Z">
-        <w:r>
-          <w:rPr>
-            <w:rFonts w:ascii="Times" w:hAnsi="Times" w:cs="Arial"/>
-          </w:rPr>
-          <w:t>(</w:t>
-        </w:r>
-        <w:r>
-          <w:rPr>
-            <w:rFonts w:ascii="Times" w:hAnsi="Times" w:cs="Arial"/>
-          </w:rPr>
-          <w:t>Thompson et al. 2019</w:t>
-        </w:r>
-        <w:r>
-          <w:rPr>
-            <w:rFonts w:ascii="Times" w:hAnsi="Times" w:cs="Arial"/>
-          </w:rPr>
-          <w:t>)</w:t>
-        </w:r>
-      </w:ins>
-      <w:ins w:id="244" w:author="Mary Hunsicker" w:date="2021-11-30T14:01:00Z">
-        <w:r>
-          <w:rPr>
-            <w:rFonts w:ascii="Times" w:hAnsi="Times" w:cs="Arial"/>
-          </w:rPr>
-          <w:t xml:space="preserve">. This finding </w:t>
-        </w:r>
-      </w:ins>
-      <w:del w:id="245" w:author="Mary Hunsicker" w:date="2021-11-30T14:01:00Z">
-        <w:r>
-          <w:rPr>
-            <w:rFonts w:ascii="Times" w:hAnsi="Times" w:cs="Arial"/>
-          </w:rPr>
-          <w:delText xml:space="preserve"> </w:delText>
-        </w:r>
-      </w:del>
-      <w:del w:id="246" w:author="Mary Hunsicker" w:date="2021-11-30T14:09:00Z">
-        <w:r>
-          <w:rPr>
-            <w:rFonts w:ascii="Times" w:hAnsi="Times" w:cs="Arial"/>
-          </w:rPr>
-          <w:delText>shown here and elsewhere</w:delText>
-        </w:r>
-      </w:del>
-      <w:del w:id="247" w:author="Mary Hunsicker" w:date="2021-11-30T14:08:00Z">
-        <w:r>
-          <w:rPr>
-            <w:rFonts w:ascii="Times" w:hAnsi="Times" w:cs="Arial"/>
-          </w:rPr>
-          <w:delText xml:space="preserve"> (Thompson et al. 2019</w:delText>
-        </w:r>
-      </w:del>
-      <w:del w:id="248" w:author="Mary Hunsicker" w:date="2021-11-30T14:09:00Z">
-        <w:r>
-          <w:rPr>
-            <w:rFonts w:ascii="Times" w:hAnsi="Times" w:cs="Arial"/>
-          </w:rPr>
-          <w:delText xml:space="preserve">) </w:delText>
-        </w:r>
-      </w:del>
-      <w:del w:id="249" w:author="Mary Hunsicker" w:date="2021-11-30T14:02:00Z">
-        <w:r>
-          <w:rPr>
-            <w:rFonts w:ascii="Times" w:hAnsi="Times" w:cs="Arial"/>
-          </w:rPr>
-          <w:delText xml:space="preserve">were </w:delText>
-        </w:r>
-      </w:del>
-      <w:ins w:id="250" w:author="Mary Hunsicker" w:date="2021-11-30T14:02:00Z">
-        <w:r>
-          <w:rPr>
-            <w:rFonts w:ascii="Times" w:hAnsi="Times" w:cs="Arial"/>
-          </w:rPr>
-          <w:t xml:space="preserve">is </w:t>
-        </w:r>
-      </w:ins>
-      <w:r>
-        <w:rPr>
-          <w:rFonts w:ascii="Times" w:hAnsi="Times" w:cs="Arial"/>
-        </w:rPr>
-        <w:t>consistent with a history of observations indicating that these species tend to respond asynchronously to ocean conditions (</w:t>
+      <w:r>
+        <w:rPr>
+          <w:rFonts w:ascii="Times" w:hAnsi="Times" w:cs="Arial"/>
+        </w:rPr>
+        <w:t xml:space="preserve">anchovy and sardine, which provide quality prey to sustain lactation. Pup condition also improved at the tail end of the marine heatwave when, despite the warm water, anchovy abundance increased dramatically and by 2017 all metrics of pup condition were above average (Thompson et al. 2019).  In addition, the trends and loadings suggest that the reproductive success of some seabirds in the central region of the CCE was not diminished by the heatwave, although recent studies have </w:t>
+      </w:r>
+      <w:r>
+        <w:t xml:space="preserve">documented the severe impact of the </w:t>
+      </w:r>
+      <w:r>
+        <w:t>heatwave</w:t>
+      </w:r>
+      <w:r>
+        <w:t xml:space="preserve"> on seabird productivity in regions to the north (Piatt et al. 2020). </w:t>
+      </w:r>
+      <w:r>
+        <w:t xml:space="preserve">Our analysis is not able to capture the </w:t>
+      </w:r>
+      <w:r>
+        <w:t>irruption</w:t>
+      </w:r>
+      <w:r>
+        <w:t>s</w:t>
+      </w:r>
+      <w:r>
+        <w:t xml:space="preserve"> of fishes and invertebrates </w:t>
+      </w:r>
+      <w:r>
+        <w:t>that are rare in long-term CCE time series</w:t>
+      </w:r>
+      <w:r>
+        <w:t>.</w:t>
+      </w:r>
+      <w:r>
+        <w:t xml:space="preserve"> Many sporadically occurring taxa</w:t>
+      </w:r>
+      <w:r>
+        <w:t xml:space="preserve"> such as pelagic red crabs</w:t>
+      </w:r>
+      <w:r>
+        <w:t xml:space="preserve"> (</w:t>
       </w:r>
       <w:proofErr w:type="spellStart"/>
       <w:r>
         <w:rPr>
-          <w:rFonts w:ascii="Times" w:hAnsi="Times" w:cs="Arial"/>
-        </w:rPr>
-        <w:t>MacCall</w:t>
+          <w:i/>
+        </w:rPr>
+        <w:t>Pleuroncodes</w:t>
       </w:r>
       <w:proofErr w:type="spellEnd"/>
       <w:r>
         <w:rPr>
-          <w:rFonts w:ascii="Times" w:hAnsi="Times" w:cs="Arial"/>
-        </w:rPr>
-        <w:t xml:space="preserve"> 1996, </w:t>
+          <w:i/>
+        </w:rPr>
+        <w:t xml:space="preserve"> </w:t>
       </w:r>
       <w:proofErr w:type="spellStart"/>
       <w:r>
         <w:rPr>
-          <w:rFonts w:ascii="Times" w:hAnsi="Times" w:cs="Arial"/>
-        </w:rPr>
-        <w:t>Schwartzlose</w:t>
+          <w:i/>
+        </w:rPr>
+        <w:t>planipes</w:t>
       </w:r>
       <w:proofErr w:type="spellEnd"/>
       <w:r>
-        <w:rPr>
-          <w:rFonts w:ascii="Times" w:hAnsi="Times" w:cs="Arial"/>
-        </w:rPr>
-        <w:t xml:space="preserve"> et al. 1999, Chavez et al. 2003, </w:t>
-      </w:r>
-      <w:proofErr w:type="spellStart"/>
-      <w:r>
-        <w:rPr>
-          <w:rFonts w:ascii="Times" w:hAnsi="Times" w:cs="Arial"/>
-        </w:rPr>
-        <w:t>Deyle</w:t>
-      </w:r>
-      <w:proofErr w:type="spellEnd"/>
-      <w:r>
-        <w:rPr>
-          <w:rFonts w:ascii="Times" w:hAnsi="Times" w:cs="Arial"/>
-        </w:rPr>
-        <w:t xml:space="preserve"> et al. 2013, </w:t>
-      </w:r>
-      <w:proofErr w:type="spellStart"/>
-      <w:r>
-        <w:rPr>
-          <w:rFonts w:ascii="Times" w:hAnsi="Times" w:cs="Arial"/>
-        </w:rPr>
-        <w:t>Sydeman</w:t>
-      </w:r>
-      <w:proofErr w:type="spellEnd"/>
-      <w:r>
-        <w:rPr>
-          <w:rFonts w:ascii="Times" w:hAnsi="Times" w:cs="Arial"/>
-        </w:rPr>
-        <w:t xml:space="preserve"> et al. 2020). However, the responses were of opposite sign from past observations of increases in sardines and decreases in anchovy under warm conditions (Chavez et al. 2003). The DFA trends and loadings indicate a </w:t>
-      </w:r>
-      <w:r>
-        <w:rPr>
-          <w:rFonts w:ascii="Times" w:hAnsi="Times" w:cs="Arial"/>
-        </w:rPr>
-        <w:t xml:space="preserve">negative response of </w:t>
-      </w:r>
-      <w:r>
-        <w:rPr>
-          <w:rFonts w:ascii="Times" w:hAnsi="Times" w:cs="Arial"/>
-        </w:rPr>
-        <w:t xml:space="preserve">sea lion pup growth and </w:t>
-      </w:r>
-      <w:r>
-        <w:rPr>
-          <w:rFonts w:ascii="Times" w:hAnsi="Times" w:cs="Arial"/>
-        </w:rPr>
-        <w:t>weight to the 2014</w:t>
-      </w:r>
-      <w:r>
-        <w:rPr>
-          <w:rFonts w:ascii="Times" w:hAnsi="Times" w:cs="Arial"/>
-        </w:rPr>
-        <w:t>–</w:t>
-      </w:r>
-      <w:r>
-        <w:rPr>
-          <w:rFonts w:ascii="Times" w:hAnsi="Times" w:cs="Arial"/>
-        </w:rPr>
-        <w:t xml:space="preserve">2016 </w:t>
-      </w:r>
-      <w:r>
-        <w:rPr>
-          <w:rFonts w:ascii="Times" w:hAnsi="Times" w:cs="Arial"/>
-        </w:rPr>
-        <w:t>marine h</w:t>
-      </w:r>
-      <w:r>
-        <w:rPr>
-          <w:rFonts w:ascii="Times" w:hAnsi="Times" w:cs="Arial"/>
-        </w:rPr>
-        <w:t>eatwave</w:t>
-      </w:r>
-      <w:r>
-        <w:rPr>
-          <w:rFonts w:ascii="Times" w:hAnsi="Times" w:cs="Arial"/>
-        </w:rPr>
-        <w:t>,</w:t>
-      </w:r>
-      <w:r>
-        <w:rPr>
-          <w:rFonts w:ascii="Times" w:hAnsi="Times" w:cs="Arial"/>
-        </w:rPr>
-        <w:t xml:space="preserve"> which </w:t>
-      </w:r>
-      <w:r>
-        <w:rPr>
-          <w:rFonts w:ascii="Times" w:hAnsi="Times" w:cs="Arial"/>
-        </w:rPr>
-        <w:t xml:space="preserve">also </w:t>
-      </w:r>
-      <w:r>
-        <w:rPr>
-          <w:rFonts w:ascii="Times" w:hAnsi="Times" w:cs="Arial"/>
-        </w:rPr>
-        <w:t xml:space="preserve">aligns with past work showing that reduced prey availability for nursing mother sea lions </w:t>
-      </w:r>
-      <w:r>
-        <w:rPr>
-          <w:rFonts w:ascii="Times" w:hAnsi="Times" w:cs="Arial"/>
-        </w:rPr>
-        <w:t xml:space="preserve">is unfavorable for sea lion pups </w:t>
-      </w:r>
-      <w:r>
-        <w:rPr>
-          <w:rFonts w:ascii="Times" w:hAnsi="Times" w:cs="Arial"/>
-        </w:rPr>
-        <w:t>(</w:t>
-      </w:r>
-      <w:proofErr w:type="spellStart"/>
-      <w:r>
-        <w:rPr>
-          <w:rFonts w:ascii="Times" w:hAnsi="Times" w:cs="Arial"/>
-        </w:rPr>
-        <w:t>McClatchie</w:t>
-      </w:r>
-      <w:proofErr w:type="spellEnd"/>
-      <w:r>
-        <w:rPr>
-          <w:rFonts w:ascii="Times" w:hAnsi="Times" w:cs="Arial"/>
-        </w:rPr>
-        <w:t xml:space="preserve"> et al. 2016).</w:t>
-      </w:r>
-      <w:r>
-        <w:rPr>
-          <w:rFonts w:ascii="Times" w:hAnsi="Times" w:cs="Arial"/>
-        </w:rPr>
-        <w:t xml:space="preserve"> Notably, sea lion pup condition covaried with abundance of </w:t>
-      </w:r>
-      <w:ins w:id="251" w:author="Mary Hunsicker" w:date="2021-11-30T14:11:00Z">
-        <w:r>
-          <w:rPr>
-            <w:rFonts w:ascii="Times" w:hAnsi="Times" w:cs="Arial"/>
-          </w:rPr>
-          <w:t xml:space="preserve">larval </w:t>
-        </w:r>
-      </w:ins>
-      <w:r>
-        <w:rPr>
-          <w:rFonts w:ascii="Times" w:hAnsi="Times" w:cs="Arial"/>
-        </w:rPr>
-        <w:t xml:space="preserve">anchovy and sardine, which provide quality prey to sustain lactation. Pup condition also improved at the tail end of the marine heatwave when, despite the warm water, anchovy abundance increased dramatically and by 2017 all metrics of pup condition were above average (Thompson et al. 2019).  In addition, the trends and loadings suggest that the reproductive success of some seabirds in the central region of the CCE was not diminished by the heatwave, although recent studies have </w:t>
-      </w:r>
-      <w:r>
-        <w:t xml:space="preserve">documented the severe impact of the </w:t>
-      </w:r>
-      <w:r>
-        <w:t>heatwave</w:t>
-      </w:r>
-      <w:r>
-        <w:t xml:space="preserve"> on seabird productivity in regions to the north (Piatt et al. 2020). </w:t>
-      </w:r>
-      <w:r>
-        <w:t xml:space="preserve">Our analysis is not able to capture the </w:t>
-      </w:r>
-      <w:r>
-        <w:t>irruption</w:t>
-      </w:r>
-      <w:r>
-        <w:t>s</w:t>
-      </w:r>
-      <w:r>
-        <w:t xml:space="preserve"> of fishes and invertebrates </w:t>
-      </w:r>
-      <w:r>
-        <w:t>that are rare in long-term CCE time series</w:t>
-      </w:r>
-      <w:r>
-        <w:t>.</w:t>
-      </w:r>
-      <w:r>
-        <w:t xml:space="preserve"> Many sporadically occurring taxa</w:t>
-      </w:r>
-      <w:r>
-        <w:t xml:space="preserve"> such as pelagic red crabs</w:t>
-      </w:r>
-      <w:r>
-        <w:t xml:space="preserve"> (</w:t>
-      </w:r>
-      <w:proofErr w:type="spellStart"/>
-      <w:r>
-        <w:rPr>
-          <w:i/>
-        </w:rPr>
-        <w:t>Pleuroncodes</w:t>
-      </w:r>
-      <w:proofErr w:type="spellEnd"/>
-      <w:r>
-        <w:rPr>
-          <w:i/>
-        </w:rPr>
-        <w:t xml:space="preserve"> </w:t>
-      </w:r>
-      <w:proofErr w:type="spellStart"/>
-      <w:r>
-        <w:rPr>
-          <w:i/>
-        </w:rPr>
-        <w:t>planipes</w:t>
-      </w:r>
-      <w:proofErr w:type="spellEnd"/>
-      <w:r>
         <w:t>), which</w:t>
       </w:r>
       <w:r>
@@ -23277,7 +23600,11 @@
         <w:t>in most years but abundant infrequently in warm years</w:t>
       </w:r>
       <w:r>
-        <w:t xml:space="preserve"> with anomalous transport from the south,</w:t>
+        <w:t xml:space="preserve"> with anomalous </w:t>
+      </w:r>
+      <w:r>
+        <w:lastRenderedPageBreak/>
+        <w:t>transport from the south,</w:t>
       </w:r>
       <w:r>
         <w:t xml:space="preserve"> are not well suited to include as time series due to large number of zero observations in the survey data.</w:t>
@@ -23291,18 +23618,17 @@
         <w:spacing w:line="480" w:lineRule="auto"/>
         <w:ind w:firstLine="720"/>
         <w:rPr>
-          <w:del w:id="252" w:author="Mary Hunsicker" w:date="2021-11-30T14:03:00Z"/>
-        </w:rPr>
-        <w:pPrChange w:id="253" w:author="Mary Hunsicker" w:date="2021-11-30T14:04:00Z">
+          <w:del w:id="276" w:author="Mary Hunsicker" w:date="2021-11-30T14:03:00Z"/>
+        </w:rPr>
+        <w:pPrChange w:id="277" w:author="Mary Hunsicker" w:date="2021-11-30T14:04:00Z">
           <w:pPr>
             <w:spacing w:line="480" w:lineRule="auto"/>
             <w:ind w:firstLine="720"/>
           </w:pPr>
         </w:pPrChange>
       </w:pPr>
-      <w:ins w:id="254" w:author="Mary Hunsicker" w:date="2021-11-30T14:03:00Z">
-        <w:r>
-          <w:lastRenderedPageBreak/>
+      <w:ins w:id="278" w:author="Mary Hunsicker" w:date="2021-11-30T14:03:00Z">
+        <w:r>
           <w:tab/>
         </w:r>
       </w:ins>
@@ -23310,7 +23636,7 @@
     <w:p>
       <w:pPr>
         <w:spacing w:line="480" w:lineRule="auto"/>
-        <w:pPrChange w:id="255" w:author="Mary Hunsicker" w:date="2021-11-30T14:04:00Z">
+        <w:pPrChange w:id="279" w:author="Mary Hunsicker" w:date="2021-11-30T14:04:00Z">
           <w:pPr>
             <w:pStyle w:val="CommentText"/>
             <w:spacing w:line="480" w:lineRule="auto"/>
@@ -23775,6 +24101,7 @@
         <w:t xml:space="preserve">and </w:t>
       </w:r>
       <w:r>
+        <w:lastRenderedPageBreak/>
         <w:t xml:space="preserve">upwelling </w:t>
       </w:r>
       <w:r>
@@ -23825,11 +24152,7 @@
         <w:t>strong</w:t>
       </w:r>
       <w:r>
-        <w:t xml:space="preserve"> upwelling </w:t>
-      </w:r>
-      <w:r>
-        <w:lastRenderedPageBreak/>
-        <w:t>(Santora et al. 2014, Ralston et al. 2015).</w:t>
+        <w:t xml:space="preserve"> upwelling (Santora et al. 2014, Ralston et al. 2015).</w:t>
       </w:r>
       <w:r>
         <w:t xml:space="preserve"> </w:t>
@@ -24061,7 +24384,7 @@
         <w:spacing w:line="480" w:lineRule="auto"/>
         <w:ind w:firstLine="720"/>
         <w:rPr>
-          <w:ins w:id="256" w:author="Mary Hunsicker" w:date="2021-11-30T14:51:00Z"/>
+          <w:ins w:id="280" w:author="Mary Hunsicker" w:date="2021-11-30T14:51:00Z"/>
         </w:rPr>
       </w:pPr>
       <w:r>
@@ -24250,7 +24573,15 @@
           <w:rFonts w:ascii="Times" w:hAnsi="Times"/>
           <w:color w:val="000000"/>
         </w:rPr>
-        <w:t xml:space="preserve"> and productivity (S</w:t>
+        <w:t xml:space="preserve"> and productivity </w:t>
+      </w:r>
+      <w:r>
+        <w:rPr>
+          <w:rFonts w:ascii="Times" w:hAnsi="Times"/>
+          <w:color w:val="000000"/>
+        </w:rPr>
+        <w:lastRenderedPageBreak/>
+        <w:t>(S</w:t>
       </w:r>
       <w:r>
         <w:rPr>
@@ -24378,15 +24709,7 @@
           <w:rFonts w:ascii="Times" w:hAnsi="Times"/>
           <w:color w:val="000000"/>
         </w:rPr>
-        <w:t xml:space="preserve">The CCE ROMS also </w:t>
-      </w:r>
-      <w:r>
-        <w:rPr>
-          <w:rFonts w:ascii="Times" w:hAnsi="Times"/>
-          <w:color w:val="000000"/>
-        </w:rPr>
-        <w:lastRenderedPageBreak/>
-        <w:t>supports nowcas</w:t>
+        <w:t>The CCE ROMS also supports nowcas</w:t>
       </w:r>
       <w:r>
         <w:rPr>
@@ -24409,7 +24732,7 @@
         </w:rPr>
         <w:t xml:space="preserve">based on observed ocean conditions </w:t>
       </w:r>
-      <w:del w:id="257" w:author="Mary Hunsicker" w:date="2021-11-30T14:41:00Z">
+      <w:del w:id="281" w:author="Mary Hunsicker" w:date="2021-11-30T14:41:00Z">
         <w:r>
           <w:rPr>
             <w:rFonts w:ascii="Times" w:hAnsi="Times"/>
@@ -24919,18 +25242,25 @@
         <w:spacing w:line="480" w:lineRule="auto"/>
         <w:ind w:firstLine="720"/>
         <w:rPr>
-          <w:del w:id="258" w:author="Mary Hunsicker" w:date="2021-11-30T14:52:00Z"/>
-          <w:moveTo w:id="259" w:author="Mary Hunsicker" w:date="2021-11-30T14:51:00Z"/>
-          <w:rFonts w:ascii="Times" w:hAnsi="Times"/>
-        </w:rPr>
-      </w:pPr>
-      <w:moveToRangeStart w:id="260" w:author="Mary Hunsicker" w:date="2021-11-30T14:51:00Z" w:name="move89176295"/>
-      <w:moveTo w:id="261" w:author="Mary Hunsicker" w:date="2021-11-30T14:51:00Z">
+          <w:del w:id="282" w:author="Mary Hunsicker" w:date="2021-11-30T14:52:00Z"/>
+          <w:moveTo w:id="283" w:author="Mary Hunsicker" w:date="2021-11-30T14:51:00Z"/>
+          <w:rFonts w:ascii="Times" w:hAnsi="Times"/>
+        </w:rPr>
+      </w:pPr>
+      <w:moveToRangeStart w:id="284" w:author="Mary Hunsicker" w:date="2021-11-30T14:51:00Z" w:name="move89176295"/>
+      <w:moveTo w:id="285" w:author="Mary Hunsicker" w:date="2021-11-30T14:51:00Z">
         <w:r>
           <w:rPr>
             <w:rFonts w:ascii="Times" w:hAnsi="Times"/>
           </w:rPr>
-          <w:t xml:space="preserve">Using DFA to forecast attributes of community structure in the CCE allows us to create simultaneous forecasts of trends, or ‘ecosystem state’, and raw time series. This approach could also be applied individually to each dataset in our analysis to generate taxa-specific indicators (e.g., seabird productivity, juvenile fish abundance), though forecasts would be expected to differ from those with the entire CCE data. Similarly, if ecosystem states were not a focus of inference, alternative forecast models could be applied (e.g., ARIMA or non-parametric models, Ward et al. 2014). Forecasts for individual time series from the DFA models used here can be seen as a mixture of the AR forecast on the estimated trends (Fig. 6), and linear effects of forecasted climate variables on each time series (Fig. 5). Species that have strong associations or loadings on the trend and estimated climate effects that are large in magnitude (e.g., market squid, Pacific sanddabs, </w:t>
+          <w:t xml:space="preserve">Using DFA to forecast attributes of community structure in the CCE allows us to create simultaneous forecasts of trends, or ‘ecosystem state’, and raw time series. This approach could also be applied individually to each dataset in our analysis to generate taxa-specific indicators (e.g., seabird productivity, juvenile fish abundance), though forecasts would be expected to differ from those with the entire CCE data. Similarly, if ecosystem states were not a focus of inference, alternative forecast models could be applied (e.g., ARIMA or non-parametric models, Ward et al. 2014). Forecasts for individual time series from the DFA models used here can be seen as a mixture of the AR forecast on the estimated trends (Fig. 6), and linear effects of forecasted climate variables on each time series (Fig. 5). Species that have strong associations or loadings </w:t>
+        </w:r>
+        <w:r>
+          <w:rPr>
+            <w:rFonts w:ascii="Times" w:hAnsi="Times"/>
+          </w:rPr>
+          <w:lastRenderedPageBreak/>
+          <w:t xml:space="preserve">on the trend and estimated climate effects that are large in magnitude (e.g., market squid, Pacific sanddabs, </w:t>
         </w:r>
         <w:proofErr w:type="spellStart"/>
         <w:r>
@@ -24966,14 +25296,7 @@
           <w:rPr>
             <w:rFonts w:ascii="Times" w:hAnsi="Times"/>
           </w:rPr>
-          <w:t xml:space="preserve">) are expected to have the most accurate </w:t>
-        </w:r>
-        <w:r>
-          <w:rPr>
-            <w:rFonts w:ascii="Times" w:hAnsi="Times"/>
-          </w:rPr>
-          <w:lastRenderedPageBreak/>
-          <w:t xml:space="preserve">predictions, while those species with weak loadings and weaker effects of climate variables (e.g., California </w:t>
+          <w:t xml:space="preserve">) are expected to have the most accurate predictions, while those species with weak loadings and weaker effects of climate variables (e.g., California </w:t>
         </w:r>
         <w:proofErr w:type="spellStart"/>
         <w:r>
@@ -25022,12 +25345,12 @@
         </w:r>
       </w:moveTo>
     </w:p>
-    <w:moveToRangeEnd w:id="260"/>
+    <w:moveToRangeEnd w:id="284"/>
     <w:p>
       <w:pPr>
         <w:spacing w:line="480" w:lineRule="auto"/>
         <w:ind w:firstLine="720"/>
-        <w:pPrChange w:id="262" w:author="Mary Hunsicker" w:date="2021-11-30T14:52:00Z">
+        <w:pPrChange w:id="286" w:author="Mary Hunsicker" w:date="2021-11-30T14:52:00Z">
           <w:pPr>
             <w:autoSpaceDE w:val="0"/>
             <w:autoSpaceDN w:val="0"/>
@@ -25317,7 +25640,7 @@
         </w:rPr>
         <w:t xml:space="preserve"> conditions. </w:t>
       </w:r>
-      <w:del w:id="263" w:author="Mary Hunsicker" w:date="2021-11-30T14:50:00Z">
+      <w:del w:id="287" w:author="Mary Hunsicker" w:date="2021-11-30T14:50:00Z">
         <w:r>
           <w:rPr>
             <w:rFonts w:eastAsiaTheme="minorHAnsi"/>
@@ -25520,16 +25843,17 @@
         <w:spacing w:line="480" w:lineRule="auto"/>
         <w:ind w:firstLine="720"/>
         <w:rPr>
-          <w:moveFrom w:id="264" w:author="Mary Hunsicker" w:date="2021-11-30T14:51:00Z"/>
-          <w:rFonts w:ascii="Times" w:hAnsi="Times"/>
-        </w:rPr>
-      </w:pPr>
-      <w:moveFromRangeStart w:id="265" w:author="Mary Hunsicker" w:date="2021-11-30T14:51:00Z" w:name="move89176295"/>
-      <w:moveFrom w:id="266" w:author="Mary Hunsicker" w:date="2021-11-30T14:51:00Z">
+          <w:moveFrom w:id="288" w:author="Mary Hunsicker" w:date="2021-11-30T14:51:00Z"/>
+          <w:rFonts w:ascii="Times" w:hAnsi="Times"/>
+        </w:rPr>
+      </w:pPr>
+      <w:moveFromRangeStart w:id="289" w:author="Mary Hunsicker" w:date="2021-11-30T14:51:00Z" w:name="move89176295"/>
+      <w:moveFrom w:id="290" w:author="Mary Hunsicker" w:date="2021-11-30T14:51:00Z">
         <w:r>
           <w:rPr>
             <w:rFonts w:ascii="Times" w:hAnsi="Times"/>
           </w:rPr>
+          <w:lastRenderedPageBreak/>
           <w:t xml:space="preserve">Using DFA to forecast </w:t>
         </w:r>
         <w:r>
@@ -25782,7 +26106,7 @@
         </w:r>
       </w:moveFrom>
     </w:p>
-    <w:moveFromRangeEnd w:id="265"/>
+    <w:moveFromRangeEnd w:id="289"/>
     <w:p>
       <w:pPr>
         <w:spacing w:line="480" w:lineRule="auto"/>
@@ -25885,612 +26209,619 @@
         <w:rPr>
           <w:rFonts w:ascii="Times" w:hAnsi="Times" w:cs="Arial"/>
         </w:rPr>
+        <w:t>based and climate-ready management</w:t>
+      </w:r>
+      <w:r>
+        <w:rPr>
+          <w:rFonts w:ascii="Times" w:hAnsi="Times" w:cs="Arial"/>
+        </w:rPr>
+        <w:t xml:space="preserve"> in multiple ways</w:t>
+      </w:r>
+      <w:r>
+        <w:rPr>
+          <w:rFonts w:ascii="Times" w:hAnsi="Times" w:cs="Arial"/>
+        </w:rPr>
+        <w:t xml:space="preserve">. </w:t>
+      </w:r>
+      <w:r>
+        <w:rPr>
+          <w:rFonts w:ascii="Times" w:hAnsi="Times" w:cs="Arial"/>
+        </w:rPr>
+        <w:t>Garnering k</w:t>
+      </w:r>
+      <w:r>
+        <w:rPr>
+          <w:rFonts w:ascii="Times" w:hAnsi="Times" w:cs="Arial"/>
+        </w:rPr>
+        <w:t xml:space="preserve">nowledge of community state and the potential for </w:t>
+      </w:r>
+      <w:r>
+        <w:rPr>
+          <w:rFonts w:ascii="Times" w:hAnsi="Times" w:cs="Arial"/>
+        </w:rPr>
+        <w:t>large</w:t>
+      </w:r>
+      <w:r>
+        <w:rPr>
+          <w:rFonts w:ascii="Times" w:hAnsi="Times" w:cs="Arial"/>
+        </w:rPr>
+        <w:t xml:space="preserve"> </w:t>
+      </w:r>
+      <w:r>
+        <w:rPr>
+          <w:rFonts w:ascii="Times" w:hAnsi="Times" w:cs="Arial"/>
+        </w:rPr>
+        <w:t xml:space="preserve">shifts in ecosystem structure </w:t>
+      </w:r>
+      <w:r>
+        <w:rPr>
+          <w:rFonts w:ascii="Times" w:hAnsi="Times" w:cs="Arial"/>
+        </w:rPr>
+        <w:t xml:space="preserve">in response to intense </w:t>
+      </w:r>
+      <w:r>
+        <w:rPr>
+          <w:rFonts w:ascii="Times" w:hAnsi="Times" w:cs="Arial"/>
+        </w:rPr>
+        <w:t xml:space="preserve">and novel </w:t>
+      </w:r>
+      <w:r>
+        <w:rPr>
+          <w:rFonts w:ascii="Times" w:hAnsi="Times" w:cs="Arial"/>
+        </w:rPr>
+        <w:t xml:space="preserve">climate </w:t>
+      </w:r>
+      <w:r>
+        <w:rPr>
+          <w:rFonts w:ascii="Times" w:hAnsi="Times" w:cs="Arial"/>
+        </w:rPr>
+        <w:t>perturbations</w:t>
+      </w:r>
+      <w:r>
+        <w:rPr>
+          <w:rFonts w:ascii="Times" w:hAnsi="Times" w:cs="Arial"/>
+        </w:rPr>
+        <w:t xml:space="preserve"> can </w:t>
+      </w:r>
+      <w:r>
+        <w:rPr>
+          <w:rFonts w:ascii="Times" w:hAnsi="Times" w:cs="Arial"/>
+        </w:rPr>
+        <w:t xml:space="preserve">help </w:t>
+      </w:r>
+      <w:r>
+        <w:rPr>
+          <w:rFonts w:ascii="Times" w:hAnsi="Times" w:cs="Arial"/>
+        </w:rPr>
+        <w:t xml:space="preserve">inform </w:t>
+      </w:r>
+      <w:r>
+        <w:rPr>
+          <w:rFonts w:ascii="Times" w:hAnsi="Times" w:cs="Arial"/>
+        </w:rPr>
+        <w:t>better</w:t>
+      </w:r>
+      <w:r>
+        <w:rPr>
+          <w:rFonts w:ascii="Times" w:hAnsi="Times" w:cs="Arial"/>
+        </w:rPr>
+        <w:t>, more rapid</w:t>
+      </w:r>
+      <w:r>
+        <w:rPr>
+          <w:rFonts w:ascii="Times" w:hAnsi="Times" w:cs="Arial"/>
+        </w:rPr>
+        <w:t xml:space="preserve"> </w:t>
+      </w:r>
+      <w:r>
+        <w:rPr>
+          <w:rFonts w:ascii="Times" w:hAnsi="Times" w:cs="Arial"/>
+        </w:rPr>
+        <w:t>management decisions for mitigating ecological and socioeconomic impacts</w:t>
+      </w:r>
+      <w:r>
+        <w:rPr>
+          <w:rFonts w:ascii="Times" w:hAnsi="Times" w:cs="Arial"/>
+        </w:rPr>
+        <w:t xml:space="preserve">. </w:t>
+      </w:r>
+      <w:ins w:id="291" w:author="Mary Hunsicker" w:date="2021-11-30T10:45:00Z">
+        <w:r>
+          <w:rPr>
+            <w:rFonts w:ascii="Times" w:hAnsi="Times" w:cs="Arial"/>
+          </w:rPr>
+          <w:t xml:space="preserve">Our intention is to </w:t>
+        </w:r>
+      </w:ins>
+      <w:ins w:id="292" w:author="Mary Hunsicker" w:date="2021-11-30T10:49:00Z">
+        <w:r>
+          <w:rPr>
+            <w:rFonts w:ascii="Times" w:hAnsi="Times" w:cs="Arial"/>
+          </w:rPr>
+          <w:t xml:space="preserve">continually </w:t>
+        </w:r>
+      </w:ins>
+      <w:ins w:id="293" w:author="Mary Hunsicker" w:date="2021-11-30T10:47:00Z">
+        <w:r>
+          <w:rPr>
+            <w:rFonts w:ascii="Times" w:hAnsi="Times" w:cs="Arial"/>
+          </w:rPr>
+          <w:t>update</w:t>
+        </w:r>
+      </w:ins>
+      <w:ins w:id="294" w:author="Mary Hunsicker" w:date="2021-11-30T10:45:00Z">
+        <w:r>
+          <w:rPr>
+            <w:rFonts w:ascii="Times" w:hAnsi="Times" w:cs="Arial"/>
+          </w:rPr>
+          <w:t xml:space="preserve"> our an</w:t>
+        </w:r>
+      </w:ins>
+      <w:ins w:id="295" w:author="Mary Hunsicker" w:date="2021-11-30T10:46:00Z">
+        <w:r>
+          <w:rPr>
+            <w:rFonts w:ascii="Times" w:hAnsi="Times" w:cs="Arial"/>
+          </w:rPr>
+          <w:t xml:space="preserve">alyses when new data become </w:t>
+        </w:r>
+      </w:ins>
+      <w:ins w:id="296" w:author="Mary Hunsicker" w:date="2021-11-30T10:48:00Z">
+        <w:r>
+          <w:rPr>
+            <w:rFonts w:ascii="Times" w:hAnsi="Times" w:cs="Arial"/>
+          </w:rPr>
+          <w:t xml:space="preserve">available </w:t>
+        </w:r>
+      </w:ins>
+      <w:ins w:id="297" w:author="Mary Hunsicker" w:date="2021-11-30T10:46:00Z">
+        <w:r>
+          <w:rPr>
+            <w:rFonts w:ascii="Times" w:hAnsi="Times" w:cs="Arial"/>
+          </w:rPr>
+          <w:t xml:space="preserve">to provide the most </w:t>
+        </w:r>
+      </w:ins>
+      <w:ins w:id="298" w:author="Mary Hunsicker" w:date="2021-11-30T10:47:00Z">
+        <w:r>
+          <w:rPr>
+            <w:rFonts w:ascii="Times" w:hAnsi="Times" w:cs="Arial"/>
+          </w:rPr>
+          <w:t>up-to-date information on the CCE community state</w:t>
+        </w:r>
+      </w:ins>
+      <w:ins w:id="299" w:author="Mary Hunsicker" w:date="2021-11-30T10:52:00Z">
+        <w:r>
+          <w:rPr>
+            <w:rFonts w:ascii="Times" w:hAnsi="Times" w:cs="Arial"/>
+          </w:rPr>
+          <w:t xml:space="preserve"> for scientists, managers, and stakeholders. </w:t>
+        </w:r>
+      </w:ins>
+      <w:r>
+        <w:rPr>
+          <w:rFonts w:ascii="Times" w:hAnsi="Times" w:cs="Arial"/>
+        </w:rPr>
+        <w:t xml:space="preserve">The </w:t>
+      </w:r>
+      <w:r>
+        <w:rPr>
+          <w:rFonts w:ascii="Times" w:hAnsi="Times" w:cs="Arial"/>
+        </w:rPr>
+        <w:t xml:space="preserve">combination of long-term monitoring surveys and data with the </w:t>
+      </w:r>
+      <w:r>
+        <w:rPr>
+          <w:rFonts w:ascii="Times" w:hAnsi="Times" w:cs="Arial"/>
+        </w:rPr>
+        <w:t>modeling framework</w:t>
+      </w:r>
+      <w:r>
+        <w:rPr>
+          <w:rFonts w:ascii="Times" w:hAnsi="Times" w:cs="Arial"/>
+        </w:rPr>
+        <w:t xml:space="preserve"> we advance here</w:t>
+      </w:r>
+      <w:r>
+        <w:rPr>
+          <w:rFonts w:ascii="Times" w:hAnsi="Times" w:cs="Arial"/>
+        </w:rPr>
+        <w:t xml:space="preserve"> c</w:t>
+      </w:r>
+      <w:r>
+        <w:rPr>
+          <w:rFonts w:ascii="Times" w:hAnsi="Times" w:cs="Arial"/>
+        </w:rPr>
+        <w:t>an</w:t>
+      </w:r>
+      <w:r>
+        <w:rPr>
+          <w:rFonts w:ascii="Times" w:hAnsi="Times" w:cs="Arial"/>
+        </w:rPr>
+        <w:t xml:space="preserve"> </w:t>
+      </w:r>
+      <w:r>
+        <w:rPr>
+          <w:rFonts w:ascii="Times" w:hAnsi="Times" w:cs="Arial"/>
+        </w:rPr>
+        <w:t xml:space="preserve">also help scientists </w:t>
+      </w:r>
+      <w:r>
+        <w:rPr>
+          <w:rFonts w:ascii="Times" w:hAnsi="Times" w:cs="Arial"/>
+        </w:rPr>
+        <w:t xml:space="preserve">identify or </w:t>
+      </w:r>
+      <w:r>
+        <w:rPr>
+          <w:rFonts w:ascii="Times" w:hAnsi="Times" w:cs="Arial"/>
+        </w:rPr>
+        <w:t xml:space="preserve">refine </w:t>
+      </w:r>
+      <w:r>
+        <w:rPr>
+          <w:rFonts w:ascii="Times" w:hAnsi="Times" w:cs="Arial"/>
+        </w:rPr>
+        <w:t xml:space="preserve">key </w:t>
+      </w:r>
+      <w:r>
+        <w:rPr>
+          <w:rFonts w:ascii="Times" w:hAnsi="Times" w:cs="Arial"/>
+        </w:rPr>
+        <w:t>variables</w:t>
+      </w:r>
+      <w:r>
+        <w:rPr>
+          <w:rFonts w:ascii="Times" w:hAnsi="Times" w:cs="Arial"/>
+        </w:rPr>
+        <w:t xml:space="preserve"> of ecosystem change </w:t>
+      </w:r>
+      <w:r>
+        <w:rPr>
+          <w:rFonts w:ascii="Times" w:hAnsi="Times" w:cs="Arial"/>
+        </w:rPr>
+        <w:t>that are summarized for</w:t>
+      </w:r>
+      <w:r>
+        <w:rPr>
+          <w:rFonts w:ascii="Times" w:hAnsi="Times" w:cs="Arial"/>
+        </w:rPr>
+        <w:t xml:space="preserve"> </w:t>
+      </w:r>
+      <w:r>
+        <w:rPr>
+          <w:rFonts w:ascii="Times" w:hAnsi="Times" w:cs="Arial"/>
+        </w:rPr>
+        <w:t>ecosystem a</w:t>
+      </w:r>
+      <w:r>
+        <w:rPr>
+          <w:rFonts w:ascii="Times" w:hAnsi="Times" w:cs="Arial"/>
+        </w:rPr>
+        <w:t>ssessments</w:t>
+      </w:r>
+      <w:r>
+        <w:rPr>
+          <w:rFonts w:ascii="Times" w:hAnsi="Times" w:cs="Arial"/>
+        </w:rPr>
+        <w:t xml:space="preserve"> in support of decision-making</w:t>
+      </w:r>
+      <w:r>
+        <w:rPr>
+          <w:rFonts w:ascii="Times" w:hAnsi="Times" w:cs="Arial"/>
+        </w:rPr>
+        <w:t xml:space="preserve"> (Harvey et al. 2020).</w:t>
+      </w:r>
+      <w:r>
+        <w:rPr>
+          <w:rFonts w:ascii="Times" w:hAnsi="Times" w:cs="Arial"/>
+        </w:rPr>
+        <w:t xml:space="preserve"> For example, </w:t>
+      </w:r>
+      <w:r>
+        <w:rPr>
+          <w:rFonts w:ascii="Times" w:hAnsi="Times" w:cs="Arial"/>
+        </w:rPr>
+        <w:t xml:space="preserve">it might be prudent to emphasize </w:t>
+      </w:r>
+      <w:r>
+        <w:rPr>
+          <w:rFonts w:ascii="Times" w:hAnsi="Times" w:cs="Arial"/>
+        </w:rPr>
+        <w:t xml:space="preserve">ecological time series that load strongest on ecosystem state </w:t>
+      </w:r>
+      <w:r>
+        <w:rPr>
+          <w:rFonts w:ascii="Times" w:hAnsi="Times" w:cs="Arial"/>
+        </w:rPr>
+        <w:t>trends and demonstrate strong</w:t>
+      </w:r>
+      <w:r>
+        <w:rPr>
+          <w:rFonts w:ascii="Times" w:hAnsi="Times" w:cs="Arial"/>
+        </w:rPr>
+        <w:t xml:space="preserve">, </w:t>
+      </w:r>
+      <w:r>
+        <w:rPr>
+          <w:rFonts w:ascii="Times" w:hAnsi="Times" w:cs="Arial"/>
+        </w:rPr>
+        <w:t xml:space="preserve">predictable relationships with climate </w:t>
+      </w:r>
+      <w:r>
+        <w:rPr>
+          <w:rFonts w:ascii="Times" w:hAnsi="Times" w:cs="Arial"/>
+        </w:rPr>
+        <w:t>variables (</w:t>
+      </w:r>
+      <w:r>
+        <w:rPr>
+          <w:rFonts w:ascii="Times" w:hAnsi="Times" w:cs="Arial"/>
+        </w:rPr>
+        <w:t>or other covariates of interest</w:t>
+      </w:r>
+      <w:r>
+        <w:rPr>
+          <w:rFonts w:ascii="Times" w:hAnsi="Times" w:cs="Arial"/>
+        </w:rPr>
+        <w:t xml:space="preserve">) over time series </w:t>
+      </w:r>
+      <w:r>
+        <w:rPr>
+          <w:rFonts w:ascii="Times" w:hAnsi="Times" w:cs="Arial"/>
+        </w:rPr>
+        <w:t xml:space="preserve">with weaker loadings </w:t>
+      </w:r>
+      <w:r>
+        <w:rPr>
+          <w:rFonts w:ascii="Times" w:hAnsi="Times" w:cs="Arial"/>
+        </w:rPr>
+        <w:t xml:space="preserve">on </w:t>
+      </w:r>
+      <w:r>
+        <w:rPr>
+          <w:rFonts w:ascii="Times" w:hAnsi="Times" w:cs="Arial"/>
+        </w:rPr>
+        <w:t xml:space="preserve">shared trends of community variability </w:t>
+      </w:r>
+      <w:r>
+        <w:rPr>
+          <w:rFonts w:ascii="Times" w:hAnsi="Times" w:cs="Arial"/>
+        </w:rPr>
+        <w:t xml:space="preserve">or have low forecast skill with environmental variables. </w:t>
+      </w:r>
+      <w:r>
+        <w:rPr>
+          <w:rFonts w:ascii="Times" w:hAnsi="Times" w:cs="Arial"/>
+        </w:rPr>
+        <w:t>Further</w:t>
+      </w:r>
+      <w:r>
+        <w:rPr>
+          <w:rFonts w:ascii="Times" w:hAnsi="Times" w:cs="Arial"/>
+        </w:rPr>
+        <w:t>more</w:t>
+      </w:r>
+      <w:r>
+        <w:rPr>
+          <w:rFonts w:ascii="Times" w:hAnsi="Times" w:cs="Arial"/>
+        </w:rPr>
+        <w:t xml:space="preserve">, </w:t>
+      </w:r>
+      <w:r>
+        <w:rPr>
+          <w:rFonts w:ascii="Times" w:hAnsi="Times" w:cs="Arial"/>
+        </w:rPr>
+        <w:t>our</w:t>
+      </w:r>
+      <w:r>
+        <w:rPr>
+          <w:rFonts w:ascii="Times" w:hAnsi="Times" w:cs="Arial"/>
+        </w:rPr>
+        <w:t xml:space="preserve"> approach </w:t>
+      </w:r>
+      <w:r>
+        <w:rPr>
+          <w:rFonts w:ascii="Times" w:hAnsi="Times" w:cs="Arial"/>
+        </w:rPr>
+        <w:t>can provide valuable ecosystem information</w:t>
+      </w:r>
+      <w:r>
+        <w:rPr>
+          <w:rFonts w:ascii="Times" w:hAnsi="Times" w:cs="Arial"/>
+        </w:rPr>
+        <w:t xml:space="preserve"> </w:t>
+      </w:r>
+      <w:r>
+        <w:rPr>
+          <w:rFonts w:ascii="Times" w:hAnsi="Times" w:cs="Arial"/>
+        </w:rPr>
+        <w:t xml:space="preserve">for scientific, management and coastal communities </w:t>
+      </w:r>
+      <w:r>
+        <w:rPr>
+          <w:rFonts w:ascii="Times" w:hAnsi="Times" w:cs="Arial"/>
+        </w:rPr>
+        <w:t>during times when</w:t>
+      </w:r>
+      <w:r>
+        <w:rPr>
+          <w:rFonts w:ascii="Times" w:hAnsi="Times" w:cs="Arial"/>
+        </w:rPr>
+        <w:t xml:space="preserve"> </w:t>
+      </w:r>
+      <w:r>
+        <w:rPr>
+          <w:rFonts w:ascii="Times" w:hAnsi="Times" w:cs="Arial"/>
+        </w:rPr>
+        <w:t>researchers</w:t>
+      </w:r>
+      <w:r>
+        <w:rPr>
+          <w:rFonts w:ascii="Times" w:hAnsi="Times" w:cs="Arial"/>
+        </w:rPr>
+        <w:t xml:space="preserve"> </w:t>
+      </w:r>
+      <w:r>
+        <w:rPr>
+          <w:rFonts w:ascii="Times" w:hAnsi="Times" w:cs="Arial"/>
+        </w:rPr>
+        <w:t>cannot sample the biology</w:t>
+      </w:r>
+      <w:r>
+        <w:rPr>
+          <w:rFonts w:ascii="Times" w:hAnsi="Times" w:cs="Arial"/>
+        </w:rPr>
+        <w:t xml:space="preserve"> in </w:t>
+      </w:r>
+      <w:r>
+        <w:rPr>
+          <w:rFonts w:ascii="Times" w:hAnsi="Times" w:cs="Arial"/>
+        </w:rPr>
+        <w:t>marine</w:t>
+      </w:r>
+      <w:r>
+        <w:rPr>
+          <w:rFonts w:ascii="Times" w:hAnsi="Times" w:cs="Arial"/>
+        </w:rPr>
+        <w:t xml:space="preserve"> ecosystem</w:t>
+      </w:r>
+      <w:r>
+        <w:rPr>
+          <w:rFonts w:ascii="Times" w:hAnsi="Times" w:cs="Arial"/>
+        </w:rPr>
+        <w:t xml:space="preserve">s. This added value became acutely apparent </w:t>
+      </w:r>
+      <w:r>
+        <w:rPr>
+          <w:rFonts w:ascii="Times" w:hAnsi="Times" w:cs="Arial"/>
+        </w:rPr>
+        <w:t>in</w:t>
+      </w:r>
+      <w:r>
+        <w:rPr>
+          <w:rFonts w:ascii="Times" w:hAnsi="Times" w:cs="Arial"/>
+        </w:rPr>
+        <w:t xml:space="preserve"> 2020 when </w:t>
+      </w:r>
+      <w:r>
+        <w:rPr>
+          <w:rFonts w:ascii="Times" w:hAnsi="Times" w:cs="Arial"/>
+        </w:rPr>
+        <w:t>myriad</w:t>
+      </w:r>
+      <w:r>
+        <w:rPr>
+          <w:rFonts w:ascii="Times" w:hAnsi="Times" w:cs="Arial"/>
+        </w:rPr>
+        <w:t xml:space="preserve"> </w:t>
+      </w:r>
+      <w:r>
+        <w:rPr>
+          <w:rFonts w:ascii="Times" w:hAnsi="Times" w:cs="Arial"/>
+        </w:rPr>
+        <w:t xml:space="preserve">ocean surveys were cancelled </w:t>
+      </w:r>
+      <w:r>
+        <w:rPr>
+          <w:rFonts w:ascii="Times" w:hAnsi="Times" w:cs="Arial"/>
+        </w:rPr>
+        <w:t xml:space="preserve">or </w:t>
+      </w:r>
+      <w:r>
+        <w:rPr>
+          <w:rFonts w:ascii="Times" w:hAnsi="Times" w:cs="Arial"/>
+        </w:rPr>
+        <w:t xml:space="preserve">limited in spatiotemporal scope </w:t>
+      </w:r>
+      <w:r>
+        <w:rPr>
+          <w:rFonts w:ascii="Times" w:hAnsi="Times" w:cs="Arial"/>
+        </w:rPr>
+        <w:t>due to</w:t>
+      </w:r>
+      <w:r>
+        <w:rPr>
+          <w:rFonts w:ascii="Times" w:hAnsi="Times" w:cs="Arial"/>
+        </w:rPr>
+        <w:t xml:space="preserve"> safety restrictions </w:t>
+      </w:r>
+      <w:r>
+        <w:rPr>
+          <w:rFonts w:ascii="Times" w:hAnsi="Times" w:cs="Arial"/>
+        </w:rPr>
+        <w:t>associated with</w:t>
+      </w:r>
+      <w:r>
+        <w:rPr>
+          <w:rFonts w:ascii="Times" w:hAnsi="Times" w:cs="Arial"/>
+        </w:rPr>
+        <w:t xml:space="preserve"> </w:t>
+      </w:r>
+      <w:r>
+        <w:rPr>
+          <w:rFonts w:ascii="Times" w:hAnsi="Times" w:cs="Arial"/>
+        </w:rPr>
+        <w:t xml:space="preserve">the </w:t>
+      </w:r>
+      <w:r>
+        <w:rPr>
+          <w:rFonts w:ascii="Times" w:hAnsi="Times" w:cs="Arial"/>
+        </w:rPr>
+        <w:t>C</w:t>
+      </w:r>
+      <w:r>
+        <w:rPr>
+          <w:rFonts w:ascii="Times" w:hAnsi="Times" w:cs="Arial"/>
+        </w:rPr>
+        <w:t>OVID</w:t>
+      </w:r>
+      <w:r>
+        <w:rPr>
+          <w:rFonts w:ascii="Times" w:hAnsi="Times" w:cs="Arial"/>
+        </w:rPr>
+        <w:t>-19 pandemic.</w:t>
+      </w:r>
+      <w:r>
+        <w:rPr>
+          <w:rFonts w:ascii="Times" w:hAnsi="Times" w:cs="Arial"/>
+        </w:rPr>
+        <w:t xml:space="preserve"> </w:t>
+      </w:r>
+      <w:r>
+        <w:t xml:space="preserve">Finally, our approach provides a quantitative way to help managers discern short-term periods of unusual community dynamics and/or high variability—such as the 2014-2016 marine heatwave—from state shifts that represent more enduring transitions into new regimes of ecosystem structure or productivity. </w:t>
+      </w:r>
+      <w:r>
+        <w:rPr>
+          <w:rFonts w:ascii="Times" w:hAnsi="Times" w:cs="Arial"/>
+        </w:rPr>
+        <w:t>Given th</w:t>
+      </w:r>
+      <w:r>
+        <w:rPr>
+          <w:rFonts w:ascii="Times" w:hAnsi="Times" w:cs="Arial"/>
+        </w:rPr>
+        <w:t>at</w:t>
+      </w:r>
+      <w:r>
+        <w:rPr>
+          <w:rFonts w:ascii="Times" w:hAnsi="Times" w:cs="Arial"/>
+        </w:rPr>
+        <w:t xml:space="preserve"> </w:t>
+      </w:r>
+      <w:r>
+        <w:rPr>
+          <w:rFonts w:ascii="Times" w:hAnsi="Times" w:cs="Arial"/>
+          <w:szCs w:val="22"/>
+        </w:rPr>
+        <w:t xml:space="preserve">global climate change is expected to amplify ocean change, approaches like the one </w:t>
+      </w:r>
+      <w:r>
+        <w:rPr>
+          <w:rFonts w:ascii="Times" w:hAnsi="Times" w:cs="Arial"/>
+          <w:szCs w:val="22"/>
+        </w:rPr>
         <w:lastRenderedPageBreak/>
-        <w:t>based and climate-ready management</w:t>
-      </w:r>
-      <w:r>
-        <w:rPr>
-          <w:rFonts w:ascii="Times" w:hAnsi="Times" w:cs="Arial"/>
-        </w:rPr>
-        <w:t xml:space="preserve"> in multiple ways</w:t>
-      </w:r>
-      <w:r>
-        <w:rPr>
-          <w:rFonts w:ascii="Times" w:hAnsi="Times" w:cs="Arial"/>
-        </w:rPr>
-        <w:t xml:space="preserve">. </w:t>
-      </w:r>
-      <w:r>
-        <w:rPr>
-          <w:rFonts w:ascii="Times" w:hAnsi="Times" w:cs="Arial"/>
-        </w:rPr>
-        <w:t>Garnering k</w:t>
-      </w:r>
-      <w:r>
-        <w:rPr>
-          <w:rFonts w:ascii="Times" w:hAnsi="Times" w:cs="Arial"/>
-        </w:rPr>
-        <w:t xml:space="preserve">nowledge of community state and the potential for </w:t>
-      </w:r>
-      <w:r>
-        <w:rPr>
-          <w:rFonts w:ascii="Times" w:hAnsi="Times" w:cs="Arial"/>
-        </w:rPr>
-        <w:t>large</w:t>
-      </w:r>
-      <w:r>
-        <w:rPr>
-          <w:rFonts w:ascii="Times" w:hAnsi="Times" w:cs="Arial"/>
-        </w:rPr>
-        <w:t xml:space="preserve"> </w:t>
-      </w:r>
-      <w:r>
-        <w:rPr>
-          <w:rFonts w:ascii="Times" w:hAnsi="Times" w:cs="Arial"/>
-        </w:rPr>
-        <w:t xml:space="preserve">shifts in ecosystem structure </w:t>
-      </w:r>
-      <w:r>
-        <w:rPr>
-          <w:rFonts w:ascii="Times" w:hAnsi="Times" w:cs="Arial"/>
-        </w:rPr>
-        <w:t xml:space="preserve">in response to intense </w:t>
-      </w:r>
-      <w:r>
-        <w:rPr>
-          <w:rFonts w:ascii="Times" w:hAnsi="Times" w:cs="Arial"/>
-        </w:rPr>
-        <w:t xml:space="preserve">and novel </w:t>
-      </w:r>
-      <w:r>
-        <w:rPr>
-          <w:rFonts w:ascii="Times" w:hAnsi="Times" w:cs="Arial"/>
-        </w:rPr>
-        <w:t xml:space="preserve">climate </w:t>
-      </w:r>
-      <w:r>
-        <w:rPr>
-          <w:rFonts w:ascii="Times" w:hAnsi="Times" w:cs="Arial"/>
-        </w:rPr>
-        <w:t>perturbations</w:t>
-      </w:r>
-      <w:r>
-        <w:rPr>
-          <w:rFonts w:ascii="Times" w:hAnsi="Times" w:cs="Arial"/>
-        </w:rPr>
-        <w:t xml:space="preserve"> can </w:t>
-      </w:r>
-      <w:r>
-        <w:rPr>
-          <w:rFonts w:ascii="Times" w:hAnsi="Times" w:cs="Arial"/>
-        </w:rPr>
-        <w:t xml:space="preserve">help </w:t>
-      </w:r>
-      <w:r>
-        <w:rPr>
-          <w:rFonts w:ascii="Times" w:hAnsi="Times" w:cs="Arial"/>
-        </w:rPr>
-        <w:t xml:space="preserve">inform </w:t>
-      </w:r>
-      <w:r>
-        <w:rPr>
-          <w:rFonts w:ascii="Times" w:hAnsi="Times" w:cs="Arial"/>
-        </w:rPr>
-        <w:t>better</w:t>
-      </w:r>
-      <w:r>
-        <w:rPr>
-          <w:rFonts w:ascii="Times" w:hAnsi="Times" w:cs="Arial"/>
-        </w:rPr>
-        <w:t>, more rapid</w:t>
-      </w:r>
-      <w:r>
-        <w:rPr>
-          <w:rFonts w:ascii="Times" w:hAnsi="Times" w:cs="Arial"/>
-        </w:rPr>
-        <w:t xml:space="preserve"> </w:t>
-      </w:r>
-      <w:r>
-        <w:rPr>
-          <w:rFonts w:ascii="Times" w:hAnsi="Times" w:cs="Arial"/>
-        </w:rPr>
-        <w:t>management decisions for mitigating ecological and socioeconomic impacts</w:t>
-      </w:r>
-      <w:r>
-        <w:rPr>
-          <w:rFonts w:ascii="Times" w:hAnsi="Times" w:cs="Arial"/>
-        </w:rPr>
-        <w:t xml:space="preserve">. </w:t>
-      </w:r>
-      <w:ins w:id="267" w:author="Mary Hunsicker" w:date="2021-11-30T10:45:00Z">
-        <w:r>
-          <w:rPr>
-            <w:rFonts w:ascii="Times" w:hAnsi="Times" w:cs="Arial"/>
-          </w:rPr>
-          <w:t xml:space="preserve">Our intention is to </w:t>
-        </w:r>
-      </w:ins>
-      <w:ins w:id="268" w:author="Mary Hunsicker" w:date="2021-11-30T10:49:00Z">
-        <w:r>
-          <w:rPr>
-            <w:rFonts w:ascii="Times" w:hAnsi="Times" w:cs="Arial"/>
-          </w:rPr>
-          <w:t xml:space="preserve">continually </w:t>
-        </w:r>
-      </w:ins>
-      <w:ins w:id="269" w:author="Mary Hunsicker" w:date="2021-11-30T10:47:00Z">
-        <w:r>
-          <w:rPr>
-            <w:rFonts w:ascii="Times" w:hAnsi="Times" w:cs="Arial"/>
-          </w:rPr>
-          <w:t>update</w:t>
-        </w:r>
-      </w:ins>
-      <w:ins w:id="270" w:author="Mary Hunsicker" w:date="2021-11-30T10:45:00Z">
-        <w:r>
-          <w:rPr>
-            <w:rFonts w:ascii="Times" w:hAnsi="Times" w:cs="Arial"/>
-          </w:rPr>
-          <w:t xml:space="preserve"> our an</w:t>
-        </w:r>
-      </w:ins>
-      <w:ins w:id="271" w:author="Mary Hunsicker" w:date="2021-11-30T10:46:00Z">
-        <w:r>
-          <w:rPr>
-            <w:rFonts w:ascii="Times" w:hAnsi="Times" w:cs="Arial"/>
-          </w:rPr>
-          <w:t xml:space="preserve">alyses when new data become </w:t>
-        </w:r>
-      </w:ins>
-      <w:ins w:id="272" w:author="Mary Hunsicker" w:date="2021-11-30T10:48:00Z">
-        <w:r>
-          <w:rPr>
-            <w:rFonts w:ascii="Times" w:hAnsi="Times" w:cs="Arial"/>
-          </w:rPr>
-          <w:t xml:space="preserve">available </w:t>
-        </w:r>
-      </w:ins>
-      <w:ins w:id="273" w:author="Mary Hunsicker" w:date="2021-11-30T10:46:00Z">
-        <w:r>
-          <w:rPr>
-            <w:rFonts w:ascii="Times" w:hAnsi="Times" w:cs="Arial"/>
-          </w:rPr>
-          <w:t xml:space="preserve">to provide the most </w:t>
-        </w:r>
-      </w:ins>
-      <w:ins w:id="274" w:author="Mary Hunsicker" w:date="2021-11-30T10:47:00Z">
-        <w:r>
-          <w:rPr>
-            <w:rFonts w:ascii="Times" w:hAnsi="Times" w:cs="Arial"/>
-          </w:rPr>
-          <w:t>up-to-date information on the CCE community state</w:t>
-        </w:r>
-      </w:ins>
-      <w:ins w:id="275" w:author="Mary Hunsicker" w:date="2021-11-30T10:52:00Z">
-        <w:r>
-          <w:rPr>
-            <w:rFonts w:ascii="Times" w:hAnsi="Times" w:cs="Arial"/>
-          </w:rPr>
-          <w:t xml:space="preserve"> for scientists, managers, and stakeholders. </w:t>
-        </w:r>
-      </w:ins>
-      <w:r>
-        <w:rPr>
-          <w:rFonts w:ascii="Times" w:hAnsi="Times" w:cs="Arial"/>
-        </w:rPr>
-        <w:t xml:space="preserve">The </w:t>
-      </w:r>
-      <w:r>
-        <w:rPr>
-          <w:rFonts w:ascii="Times" w:hAnsi="Times" w:cs="Arial"/>
-        </w:rPr>
-        <w:t xml:space="preserve">combination of long-term monitoring surveys and data with the </w:t>
-      </w:r>
-      <w:r>
-        <w:rPr>
-          <w:rFonts w:ascii="Times" w:hAnsi="Times" w:cs="Arial"/>
-        </w:rPr>
-        <w:t>modeling framework</w:t>
-      </w:r>
-      <w:r>
-        <w:rPr>
-          <w:rFonts w:ascii="Times" w:hAnsi="Times" w:cs="Arial"/>
-        </w:rPr>
-        <w:t xml:space="preserve"> we advance here</w:t>
-      </w:r>
-      <w:r>
-        <w:rPr>
-          <w:rFonts w:ascii="Times" w:hAnsi="Times" w:cs="Arial"/>
-        </w:rPr>
-        <w:t xml:space="preserve"> c</w:t>
-      </w:r>
-      <w:r>
-        <w:rPr>
-          <w:rFonts w:ascii="Times" w:hAnsi="Times" w:cs="Arial"/>
-        </w:rPr>
-        <w:t>an</w:t>
-      </w:r>
-      <w:r>
-        <w:rPr>
-          <w:rFonts w:ascii="Times" w:hAnsi="Times" w:cs="Arial"/>
-        </w:rPr>
-        <w:t xml:space="preserve"> </w:t>
-      </w:r>
-      <w:r>
-        <w:rPr>
-          <w:rFonts w:ascii="Times" w:hAnsi="Times" w:cs="Arial"/>
-        </w:rPr>
-        <w:t xml:space="preserve">also help scientists </w:t>
-      </w:r>
-      <w:r>
-        <w:rPr>
-          <w:rFonts w:ascii="Times" w:hAnsi="Times" w:cs="Arial"/>
-        </w:rPr>
-        <w:t xml:space="preserve">identify or </w:t>
-      </w:r>
-      <w:r>
-        <w:rPr>
-          <w:rFonts w:ascii="Times" w:hAnsi="Times" w:cs="Arial"/>
-        </w:rPr>
-        <w:t xml:space="preserve">refine </w:t>
-      </w:r>
-      <w:r>
-        <w:rPr>
-          <w:rFonts w:ascii="Times" w:hAnsi="Times" w:cs="Arial"/>
-        </w:rPr>
-        <w:t xml:space="preserve">key </w:t>
-      </w:r>
-      <w:r>
-        <w:rPr>
-          <w:rFonts w:ascii="Times" w:hAnsi="Times" w:cs="Arial"/>
-        </w:rPr>
-        <w:t>variables</w:t>
-      </w:r>
-      <w:r>
-        <w:rPr>
-          <w:rFonts w:ascii="Times" w:hAnsi="Times" w:cs="Arial"/>
-        </w:rPr>
-        <w:t xml:space="preserve"> of ecosystem change </w:t>
-      </w:r>
-      <w:r>
-        <w:rPr>
-          <w:rFonts w:ascii="Times" w:hAnsi="Times" w:cs="Arial"/>
-        </w:rPr>
-        <w:t>that are summarized for</w:t>
-      </w:r>
-      <w:r>
-        <w:rPr>
-          <w:rFonts w:ascii="Times" w:hAnsi="Times" w:cs="Arial"/>
-        </w:rPr>
-        <w:t xml:space="preserve"> </w:t>
-      </w:r>
-      <w:r>
-        <w:rPr>
-          <w:rFonts w:ascii="Times" w:hAnsi="Times" w:cs="Arial"/>
-        </w:rPr>
-        <w:t>ecosystem a</w:t>
-      </w:r>
-      <w:r>
-        <w:rPr>
-          <w:rFonts w:ascii="Times" w:hAnsi="Times" w:cs="Arial"/>
-        </w:rPr>
-        <w:t>ssessments</w:t>
-      </w:r>
-      <w:r>
-        <w:rPr>
-          <w:rFonts w:ascii="Times" w:hAnsi="Times" w:cs="Arial"/>
-        </w:rPr>
-        <w:t xml:space="preserve"> in support of decision-making</w:t>
-      </w:r>
-      <w:r>
-        <w:rPr>
-          <w:rFonts w:ascii="Times" w:hAnsi="Times" w:cs="Arial"/>
-        </w:rPr>
-        <w:t xml:space="preserve"> (Harvey et al. 2020).</w:t>
-      </w:r>
-      <w:r>
-        <w:rPr>
-          <w:rFonts w:ascii="Times" w:hAnsi="Times" w:cs="Arial"/>
-        </w:rPr>
-        <w:t xml:space="preserve"> For example, </w:t>
-      </w:r>
-      <w:r>
-        <w:rPr>
-          <w:rFonts w:ascii="Times" w:hAnsi="Times" w:cs="Arial"/>
-        </w:rPr>
-        <w:t xml:space="preserve">it might be prudent to emphasize </w:t>
-      </w:r>
-      <w:r>
-        <w:rPr>
-          <w:rFonts w:ascii="Times" w:hAnsi="Times" w:cs="Arial"/>
-        </w:rPr>
-        <w:t xml:space="preserve">ecological time series that load strongest on ecosystem state </w:t>
-      </w:r>
-      <w:r>
-        <w:rPr>
-          <w:rFonts w:ascii="Times" w:hAnsi="Times" w:cs="Arial"/>
-        </w:rPr>
-        <w:t>trends and demonstrate strong</w:t>
-      </w:r>
-      <w:r>
-        <w:rPr>
-          <w:rFonts w:ascii="Times" w:hAnsi="Times" w:cs="Arial"/>
-        </w:rPr>
-        <w:t xml:space="preserve">, </w:t>
-      </w:r>
-      <w:r>
-        <w:rPr>
-          <w:rFonts w:ascii="Times" w:hAnsi="Times" w:cs="Arial"/>
-        </w:rPr>
-        <w:t xml:space="preserve">predictable relationships with climate </w:t>
-      </w:r>
-      <w:r>
-        <w:rPr>
-          <w:rFonts w:ascii="Times" w:hAnsi="Times" w:cs="Arial"/>
-        </w:rPr>
-        <w:t>variables (</w:t>
-      </w:r>
-      <w:r>
-        <w:rPr>
-          <w:rFonts w:ascii="Times" w:hAnsi="Times" w:cs="Arial"/>
-        </w:rPr>
-        <w:t>or other covariates of interest</w:t>
-      </w:r>
-      <w:r>
-        <w:rPr>
-          <w:rFonts w:ascii="Times" w:hAnsi="Times" w:cs="Arial"/>
-        </w:rPr>
-        <w:t xml:space="preserve">) over time series </w:t>
-      </w:r>
-      <w:r>
-        <w:rPr>
-          <w:rFonts w:ascii="Times" w:hAnsi="Times" w:cs="Arial"/>
-        </w:rPr>
-        <w:t xml:space="preserve">with weaker loadings </w:t>
-      </w:r>
-      <w:r>
-        <w:rPr>
-          <w:rFonts w:ascii="Times" w:hAnsi="Times" w:cs="Arial"/>
-        </w:rPr>
-        <w:t xml:space="preserve">on </w:t>
-      </w:r>
-      <w:r>
-        <w:rPr>
-          <w:rFonts w:ascii="Times" w:hAnsi="Times" w:cs="Arial"/>
-        </w:rPr>
-        <w:t xml:space="preserve">shared trends of community variability </w:t>
-      </w:r>
-      <w:r>
-        <w:rPr>
-          <w:rFonts w:ascii="Times" w:hAnsi="Times" w:cs="Arial"/>
-        </w:rPr>
-        <w:t xml:space="preserve">or have low forecast skill with environmental variables. </w:t>
-      </w:r>
-      <w:r>
-        <w:rPr>
-          <w:rFonts w:ascii="Times" w:hAnsi="Times" w:cs="Arial"/>
-        </w:rPr>
-        <w:t>Further</w:t>
-      </w:r>
-      <w:r>
-        <w:rPr>
-          <w:rFonts w:ascii="Times" w:hAnsi="Times" w:cs="Arial"/>
-        </w:rPr>
-        <w:t>more</w:t>
-      </w:r>
-      <w:r>
-        <w:rPr>
-          <w:rFonts w:ascii="Times" w:hAnsi="Times" w:cs="Arial"/>
-        </w:rPr>
-        <w:t xml:space="preserve">, </w:t>
-      </w:r>
-      <w:r>
-        <w:rPr>
-          <w:rFonts w:ascii="Times" w:hAnsi="Times" w:cs="Arial"/>
-        </w:rPr>
-        <w:t>our</w:t>
-      </w:r>
-      <w:r>
-        <w:rPr>
-          <w:rFonts w:ascii="Times" w:hAnsi="Times" w:cs="Arial"/>
-        </w:rPr>
-        <w:t xml:space="preserve"> approach </w:t>
-      </w:r>
-      <w:r>
-        <w:rPr>
-          <w:rFonts w:ascii="Times" w:hAnsi="Times" w:cs="Arial"/>
-        </w:rPr>
-        <w:t>can provide valuable ecosystem information</w:t>
-      </w:r>
-      <w:r>
-        <w:rPr>
-          <w:rFonts w:ascii="Times" w:hAnsi="Times" w:cs="Arial"/>
-        </w:rPr>
-        <w:t xml:space="preserve"> </w:t>
-      </w:r>
-      <w:r>
-        <w:rPr>
-          <w:rFonts w:ascii="Times" w:hAnsi="Times" w:cs="Arial"/>
-        </w:rPr>
-        <w:t xml:space="preserve">for scientific, management and coastal communities </w:t>
-      </w:r>
-      <w:r>
-        <w:rPr>
-          <w:rFonts w:ascii="Times" w:hAnsi="Times" w:cs="Arial"/>
-        </w:rPr>
-        <w:t>during times when</w:t>
-      </w:r>
-      <w:r>
-        <w:rPr>
-          <w:rFonts w:ascii="Times" w:hAnsi="Times" w:cs="Arial"/>
-        </w:rPr>
-        <w:t xml:space="preserve"> </w:t>
-      </w:r>
-      <w:r>
-        <w:rPr>
-          <w:rFonts w:ascii="Times" w:hAnsi="Times" w:cs="Arial"/>
-        </w:rPr>
-        <w:t>researchers</w:t>
-      </w:r>
-      <w:r>
-        <w:rPr>
-          <w:rFonts w:ascii="Times" w:hAnsi="Times" w:cs="Arial"/>
-        </w:rPr>
-        <w:t xml:space="preserve"> </w:t>
-      </w:r>
-      <w:r>
-        <w:rPr>
-          <w:rFonts w:ascii="Times" w:hAnsi="Times" w:cs="Arial"/>
-        </w:rPr>
-        <w:t>cannot sample the biology</w:t>
-      </w:r>
-      <w:r>
-        <w:rPr>
-          <w:rFonts w:ascii="Times" w:hAnsi="Times" w:cs="Arial"/>
-        </w:rPr>
-        <w:t xml:space="preserve"> in </w:t>
-      </w:r>
-      <w:r>
-        <w:rPr>
-          <w:rFonts w:ascii="Times" w:hAnsi="Times" w:cs="Arial"/>
-        </w:rPr>
-        <w:t>marine</w:t>
-      </w:r>
-      <w:r>
-        <w:rPr>
-          <w:rFonts w:ascii="Times" w:hAnsi="Times" w:cs="Arial"/>
-        </w:rPr>
-        <w:t xml:space="preserve"> ecosystem</w:t>
-      </w:r>
-      <w:r>
-        <w:rPr>
-          <w:rFonts w:ascii="Times" w:hAnsi="Times" w:cs="Arial"/>
-        </w:rPr>
-        <w:t xml:space="preserve">s. This added value became acutely apparent </w:t>
-      </w:r>
-      <w:r>
-        <w:rPr>
-          <w:rFonts w:ascii="Times" w:hAnsi="Times" w:cs="Arial"/>
-        </w:rPr>
-        <w:t>in</w:t>
-      </w:r>
-      <w:r>
-        <w:rPr>
-          <w:rFonts w:ascii="Times" w:hAnsi="Times" w:cs="Arial"/>
-        </w:rPr>
-        <w:t xml:space="preserve"> 2020 when </w:t>
-      </w:r>
-      <w:r>
-        <w:rPr>
-          <w:rFonts w:ascii="Times" w:hAnsi="Times" w:cs="Arial"/>
-        </w:rPr>
-        <w:t>myriad</w:t>
-      </w:r>
-      <w:r>
-        <w:rPr>
-          <w:rFonts w:ascii="Times" w:hAnsi="Times" w:cs="Arial"/>
-        </w:rPr>
-        <w:t xml:space="preserve"> </w:t>
-      </w:r>
-      <w:r>
-        <w:rPr>
-          <w:rFonts w:ascii="Times" w:hAnsi="Times" w:cs="Arial"/>
-        </w:rPr>
-        <w:t xml:space="preserve">ocean surveys were cancelled </w:t>
-      </w:r>
-      <w:r>
-        <w:rPr>
-          <w:rFonts w:ascii="Times" w:hAnsi="Times" w:cs="Arial"/>
-        </w:rPr>
-        <w:t xml:space="preserve">or </w:t>
-      </w:r>
-      <w:r>
-        <w:rPr>
-          <w:rFonts w:ascii="Times" w:hAnsi="Times" w:cs="Arial"/>
-        </w:rPr>
-        <w:t xml:space="preserve">limited in spatiotemporal scope </w:t>
-      </w:r>
-      <w:r>
-        <w:rPr>
-          <w:rFonts w:ascii="Times" w:hAnsi="Times" w:cs="Arial"/>
-        </w:rPr>
-        <w:t>due to</w:t>
-      </w:r>
-      <w:r>
-        <w:rPr>
-          <w:rFonts w:ascii="Times" w:hAnsi="Times" w:cs="Arial"/>
-        </w:rPr>
-        <w:t xml:space="preserve"> safety restrictions </w:t>
-      </w:r>
-      <w:r>
-        <w:rPr>
-          <w:rFonts w:ascii="Times" w:hAnsi="Times" w:cs="Arial"/>
-        </w:rPr>
-        <w:t>associated with</w:t>
-      </w:r>
-      <w:r>
-        <w:rPr>
-          <w:rFonts w:ascii="Times" w:hAnsi="Times" w:cs="Arial"/>
-        </w:rPr>
-        <w:t xml:space="preserve"> </w:t>
-      </w:r>
-      <w:r>
-        <w:rPr>
-          <w:rFonts w:ascii="Times" w:hAnsi="Times" w:cs="Arial"/>
-        </w:rPr>
-        <w:t xml:space="preserve">the </w:t>
-      </w:r>
-      <w:r>
-        <w:rPr>
-          <w:rFonts w:ascii="Times" w:hAnsi="Times" w:cs="Arial"/>
-        </w:rPr>
-        <w:t>C</w:t>
-      </w:r>
-      <w:r>
-        <w:rPr>
-          <w:rFonts w:ascii="Times" w:hAnsi="Times" w:cs="Arial"/>
-        </w:rPr>
-        <w:t>OVID</w:t>
-      </w:r>
-      <w:r>
-        <w:rPr>
-          <w:rFonts w:ascii="Times" w:hAnsi="Times" w:cs="Arial"/>
-        </w:rPr>
-        <w:t>-19 pandemic.</w:t>
-      </w:r>
-      <w:r>
-        <w:rPr>
-          <w:rFonts w:ascii="Times" w:hAnsi="Times" w:cs="Arial"/>
-        </w:rPr>
-        <w:t xml:space="preserve"> </w:t>
-      </w:r>
-      <w:r>
-        <w:t xml:space="preserve">Finally, our approach provides a quantitative way to help managers discern short-term periods of unusual community dynamics and/or high variability—such as the 2014-2016 marine heatwave—from state shifts that represent more enduring transitions into new regimes of ecosystem structure or productivity. </w:t>
-      </w:r>
-      <w:r>
-        <w:rPr>
-          <w:rFonts w:ascii="Times" w:hAnsi="Times" w:cs="Arial"/>
-        </w:rPr>
-        <w:t>Given th</w:t>
-      </w:r>
-      <w:r>
-        <w:rPr>
-          <w:rFonts w:ascii="Times" w:hAnsi="Times" w:cs="Arial"/>
-        </w:rPr>
-        <w:t>at</w:t>
-      </w:r>
-      <w:r>
-        <w:rPr>
-          <w:rFonts w:ascii="Times" w:hAnsi="Times" w:cs="Arial"/>
-        </w:rPr>
-        <w:t xml:space="preserve"> </w:t>
-      </w:r>
-      <w:r>
-        <w:rPr>
-          <w:rFonts w:ascii="Times" w:hAnsi="Times" w:cs="Arial"/>
-          <w:szCs w:val="22"/>
-        </w:rPr>
-        <w:t xml:space="preserve">global climate change is expected to amplify ocean change, approaches like the one applied here will become increasingly valuable </w:t>
+        <w:t xml:space="preserve">applied here will become increasingly valuable </w:t>
       </w:r>
       <w:r>
         <w:rPr>
@@ -26617,7 +26948,7 @@
         </w:rPr>
         <w:t xml:space="preserve"> and T.L. Rogers for their helpful comments that improved this manuscript.</w:t>
       </w:r>
-      <w:ins w:id="276" w:author="Mary Hunsicker" w:date="2021-11-29T10:28:00Z">
+      <w:ins w:id="300" w:author="Mary Hunsicker" w:date="2021-11-29T10:28:00Z">
         <w:r>
           <w:rPr>
             <w:rFonts w:ascii="Times" w:hAnsi="Times" w:cs="Arial"/>
@@ -26625,7 +26956,7 @@
           <w:t xml:space="preserve"> We thank </w:t>
         </w:r>
       </w:ins>
-      <w:ins w:id="277" w:author="Mary Hunsicker" w:date="2021-11-29T10:29:00Z">
+      <w:ins w:id="301" w:author="Mary Hunsicker" w:date="2021-11-29T10:29:00Z">
         <w:r>
           <w:rPr>
             <w:rFonts w:ascii="Times" w:hAnsi="Times" w:cs="Arial"/>
@@ -26633,7 +26964,7 @@
           <w:t xml:space="preserve">the </w:t>
         </w:r>
       </w:ins>
-      <w:ins w:id="278" w:author="Mary Hunsicker" w:date="2021-11-29T10:28:00Z">
+      <w:ins w:id="302" w:author="Mary Hunsicker" w:date="2021-11-29T10:28:00Z">
         <w:r>
           <w:rPr>
             <w:rFonts w:ascii="Times" w:hAnsi="Times" w:cs="Arial"/>
@@ -26641,7 +26972,7 @@
           <w:t xml:space="preserve">two </w:t>
         </w:r>
       </w:ins>
-      <w:ins w:id="279" w:author="Mary Hunsicker" w:date="2021-11-29T10:29:00Z">
+      <w:ins w:id="303" w:author="Mary Hunsicker" w:date="2021-11-29T10:29:00Z">
         <w:r>
           <w:rPr>
             <w:rFonts w:ascii="Times" w:hAnsi="Times" w:cs="Arial"/>
@@ -26649,7 +26980,7 @@
           <w:t xml:space="preserve">journal </w:t>
         </w:r>
       </w:ins>
-      <w:ins w:id="280" w:author="Mary Hunsicker" w:date="2021-11-29T10:28:00Z">
+      <w:ins w:id="304" w:author="Mary Hunsicker" w:date="2021-11-29T10:28:00Z">
         <w:r>
           <w:rPr>
             <w:rFonts w:ascii="Times" w:hAnsi="Times" w:cs="Arial"/>
@@ -26657,7 +26988,7 @@
           <w:t>reviewers, XX and XX, for their constructive comments that improved our manuscript</w:t>
         </w:r>
       </w:ins>
-      <w:ins w:id="281" w:author="Mary Hunsicker" w:date="2021-11-29T10:29:00Z">
+      <w:ins w:id="305" w:author="Mary Hunsicker" w:date="2021-11-29T10:29:00Z">
         <w:r>
           <w:rPr>
             <w:rFonts w:ascii="Times" w:hAnsi="Times" w:cs="Arial"/>
@@ -26665,7 +26996,7 @@
           <w:t xml:space="preserve">. </w:t>
         </w:r>
       </w:ins>
-      <w:del w:id="282" w:author="Mary Hunsicker" w:date="2021-11-29T10:28:00Z">
+      <w:del w:id="306" w:author="Mary Hunsicker" w:date="2021-11-29T10:28:00Z">
         <w:r>
           <w:rPr>
             <w:rFonts w:ascii="Times" w:hAnsi="Times" w:cs="Arial"/>
@@ -26831,6 +27162,7 @@
         <w:ind w:left="540" w:hanging="540"/>
       </w:pPr>
       <w:r>
+        <w:lastRenderedPageBreak/>
         <w:t>Anderson SC, Ward EJ. Black swans in space: modelling spatiotemporal processes with extremes. Ecology 2019; 100: e02403. doi:10.1002/ecy.2403.</w:t>
       </w:r>
     </w:p>
@@ -26870,15 +27202,7 @@
           <w:rFonts w:ascii="Times" w:hAnsi="Times"/>
           <w:noProof/>
         </w:rPr>
-        <w:t xml:space="preserve">Anderson SC, Branch TA, Cooper AB, Dulvy NK. Black-swan events in animal populations. </w:t>
-      </w:r>
-      <w:r>
-        <w:rPr>
-          <w:rFonts w:ascii="Times" w:hAnsi="Times"/>
-          <w:noProof/>
-        </w:rPr>
-        <w:lastRenderedPageBreak/>
-        <w:t xml:space="preserve">Proc. Natl. Acad. Sci. U.S.A. 2017; 114: 3252–3257. </w:t>
+        <w:t xml:space="preserve">Anderson SC, Branch TA, Cooper AB, Dulvy NK. Black-swan events in animal populations. Proc. Natl. Acad. Sci. U.S.A. 2017; 114: 3252–3257. </w:t>
       </w:r>
     </w:p>
     <w:p>
@@ -27085,6 +27409,7 @@
         <w:rPr>
           <w:noProof/>
         </w:rPr>
+        <w:lastRenderedPageBreak/>
         <w:t>Bond NA, Cronin MF, Freeland H, Mantua N. Causes and impacts of the 2014 warm anomaly in the NE Pacific. Geophys. Res. Lett. 2015; 42, 3414–3420. doi: 10.1002/2015GL063306.</w:t>
       </w:r>
     </w:p>
@@ -27105,15 +27430,7 @@
           <w:rFonts w:ascii="Times" w:hAnsi="Times" w:cs="Arial"/>
           <w:color w:val="000000"/>
         </w:rPr>
-        <w:t xml:space="preserve">Bürkner P-C, Gabry J, Vehtari A. 2020. Approximate leave-future-out cross-validation for </w:t>
-      </w:r>
-      <w:r>
-        <w:rPr>
-          <w:rFonts w:ascii="Times" w:hAnsi="Times" w:cs="Arial"/>
-          <w:color w:val="000000"/>
-        </w:rPr>
-        <w:lastRenderedPageBreak/>
-        <w:t>Bayesian time series models.</w:t>
+        <w:t>Bürkner P-C, Gabry J, Vehtari A. 2020. Approximate leave-future-out cross-validation for Bayesian time series models.</w:t>
       </w:r>
       <w:r>
         <w:rPr>
@@ -27227,23 +27544,7 @@
           <w:rFonts w:ascii="Times" w:hAnsi="Times" w:cs="Arial"/>
           <w:color w:val="000000" w:themeColor="text1"/>
         </w:rPr>
-        <w:t>0.18637/</w:t>
-      </w:r>
-      <w:proofErr w:type="gramStart"/>
-      <w:r>
-        <w:rPr>
-          <w:rFonts w:ascii="Times" w:hAnsi="Times" w:cs="Arial"/>
-          <w:color w:val="000000" w:themeColor="text1"/>
-        </w:rPr>
-        <w:t>jss.v076.i</w:t>
-      </w:r>
-      <w:proofErr w:type="gramEnd"/>
-      <w:r>
-        <w:rPr>
-          <w:rFonts w:ascii="Times" w:hAnsi="Times" w:cs="Arial"/>
-          <w:color w:val="000000" w:themeColor="text1"/>
-        </w:rPr>
-        <w:t>01.</w:t>
+        <w:t>0.18637/jss.v076.i01.</w:t>
       </w:r>
     </w:p>
     <w:p>
@@ -27260,15 +27561,7 @@
         </w:rPr>
       </w:pPr>
       <w:r>
-        <w:t xml:space="preserve">Cavole LM, Demko AM, Diner RE, Giddings A, Koester I, Pagniello CM et al. </w:t>
-      </w:r>
-      <w:proofErr w:type="gramStart"/>
-      <w:r>
-        <w:t>Biological</w:t>
-      </w:r>
-      <w:proofErr w:type="gramEnd"/>
-      <w:r>
-        <w:t xml:space="preserve"> impacts of the 2013–2015 warm-water anomaly in the Northeast Pacific: winners, losers, and the future. </w:t>
+        <w:t xml:space="preserve">Cavole LM, Demko AM, Diner RE, Giddings A, Koester I, Pagniello CM et al. Biological impacts of the 2013–2015 warm-water anomaly in the Northeast Pacific: winners, losers, and the future. </w:t>
       </w:r>
       <w:r>
         <w:rPr>
@@ -27421,7 +27714,11 @@
         <w:ind w:left="480" w:hanging="480"/>
       </w:pPr>
       <w:r>
-        <w:t>Field DB, Baumgartner TR, Ferreira V, Gutierrez D, Lozano-Montes H, Salvatteci R, Soutar A. Variability from scales in marine sediments and other historical records. In: Checkley DM, Alheit J, Oozeki Y, editors. Climate change and small pelagic fish. Cambridge: Cambridge University Press; 2009. pp. 45-63.</w:t>
+        <w:t xml:space="preserve">Field DB, Baumgartner TR, Ferreira V, Gutierrez D, Lozano-Montes H, Salvatteci R, Soutar A. </w:t>
+      </w:r>
+      <w:r>
+        <w:lastRenderedPageBreak/>
+        <w:t>Variability from scales in marine sediments and other historical records. In: Checkley DM, Alheit J, Oozeki Y, editors. Climate change and small pelagic fish. Cambridge: Cambridge University Press; 2009. pp. 45-63.</w:t>
       </w:r>
     </w:p>
     <w:p>
@@ -27437,7 +27734,6 @@
         </w:rPr>
       </w:pPr>
       <w:r>
-        <w:lastRenderedPageBreak/>
         <w:t xml:space="preserve">Field JC, Miller RA, Santora JA, Tolimieri N, Haltuch MA, Brodeur RD et al. Spatiotemporal patterns of variability in the abundance and distribution of winter-spawned pelagic juvenile rockfish in the California Current. PloS one 2021; 16: e0251638.  </w:t>
       </w:r>
     </w:p>
@@ -27622,25 +27918,7 @@
           <w:color w:val="000000" w:themeColor="text1"/>
           <w:bdr w:val="none" w:sz="0" w:space="0" w:color="auto" w:frame="1"/>
         </w:rPr>
-        <w:t xml:space="preserve">Hazen EL, Palacios DM, Forney KA, Howell EA, Becker </w:t>
-      </w:r>
-      <w:proofErr w:type="gramStart"/>
-      <w:r>
-        <w:rPr>
-          <w:rFonts w:ascii="Times" w:hAnsi="Times"/>
-          <w:color w:val="000000" w:themeColor="text1"/>
-          <w:bdr w:val="none" w:sz="0" w:space="0" w:color="auto" w:frame="1"/>
-        </w:rPr>
-        <w:t>E,  Hoover</w:t>
-      </w:r>
-      <w:proofErr w:type="gramEnd"/>
-      <w:r>
-        <w:rPr>
-          <w:rFonts w:ascii="Times" w:hAnsi="Times"/>
-          <w:color w:val="000000" w:themeColor="text1"/>
-          <w:bdr w:val="none" w:sz="0" w:space="0" w:color="auto" w:frame="1"/>
-        </w:rPr>
-        <w:t xml:space="preserve"> AL et al. WhaleWatch: a dynamic management tool for predicting blue whale density in the California Current. J. Appl. Ecol. 2017. doi: 10.1111/1365-2664.12820.</w:t>
+        <w:t>Hazen EL, Palacios DM, Forney KA, Howell EA, Becker E,  Hoover AL et al. WhaleWatch: a dynamic management tool for predicting blue whale density in the California Current. J. Appl. Ecol. 2017. doi: 10.1111/1365-2664.12820.</w:t>
       </w:r>
     </w:p>
     <w:p>
@@ -27671,7 +27949,16 @@
           <w:color w:val="000000" w:themeColor="text1"/>
           <w:shd w:val="clear" w:color="auto" w:fill="FFFFFF"/>
         </w:rPr>
-        <w:t xml:space="preserve"> EL, Scales KL, Maxwell SM, Briscoe D, Welch, H, Bograd et al. A dynamic ocean management tool to reduce bycatch and support sustainable fisheries. Sci. Adv. 2018, 4: eaar3001.</w:t>
+        <w:t xml:space="preserve"> EL, Scales KL, Maxwell SM, Briscoe D, Welch, H, Bograd et al. A dynamic ocean management tool to reduce bycatch and support sustainable fisheries. Sci. Adv. 2018, 4: </w:t>
+      </w:r>
+      <w:r>
+        <w:rPr>
+          <w:rFonts w:ascii="Times" w:hAnsi="Times"/>
+          <w:color w:val="000000" w:themeColor="text1"/>
+          <w:shd w:val="clear" w:color="auto" w:fill="FFFFFF"/>
+        </w:rPr>
+        <w:lastRenderedPageBreak/>
+        <w:t>eaar3001.</w:t>
       </w:r>
     </w:p>
     <w:p>
@@ -27729,7 +28016,6 @@
           <w:rFonts w:ascii="Times" w:hAnsi="Times"/>
           <w:szCs w:val="12"/>
         </w:rPr>
-        <w:lastRenderedPageBreak/>
         <w:t>Hobday AJ, Spillman CM, Paige Eveson J, Hartog JR. Seasonal forecasting for decision support in marine fisheries and aquaculture. Fish. Oceanogr. 2016; 25: 45–56.</w:t>
       </w:r>
     </w:p>
@@ -27742,7 +28028,7 @@
         <w:spacing w:line="480" w:lineRule="auto"/>
         <w:ind w:left="480" w:hanging="480"/>
         <w:rPr>
-          <w:ins w:id="283" w:author="Mary Hunsicker" w:date="2021-11-23T12:03:00Z"/>
+          <w:ins w:id="307" w:author="Mary Hunsicker" w:date="2021-11-23T12:03:00Z"/>
           <w:color w:val="000000" w:themeColor="text1"/>
         </w:rPr>
       </w:pPr>
@@ -27965,7 +28251,7 @@
         <w:spacing w:line="480" w:lineRule="auto"/>
         <w:ind w:left="480" w:hanging="480"/>
         <w:rPr>
-          <w:ins w:id="284" w:author="Mary Hunsicker" w:date="2021-11-23T13:17:00Z"/>
+          <w:ins w:id="308" w:author="Mary Hunsicker" w:date="2021-11-23T13:17:00Z"/>
           <w:color w:val="000000" w:themeColor="text1"/>
           <w:shd w:val="clear" w:color="auto" w:fill="FFFFFF"/>
         </w:rPr>
@@ -27983,7 +28269,15 @@
           <w:color w:val="000000" w:themeColor="text1"/>
           <w:shd w:val="clear" w:color="auto" w:fill="FFFFFF"/>
         </w:rPr>
-        <w:t>, Edwards CA, Hazen EL, Bograd, SJ. Coastal upwelling revisited: Ekman, Bakun, and improved upwelling indices for the U.S. west coast.</w:t>
+        <w:t xml:space="preserve">, Edwards CA, Hazen EL, Bograd, SJ. Coastal upwelling revisited: Ekman, Bakun, </w:t>
+      </w:r>
+      <w:r>
+        <w:rPr>
+          <w:color w:val="000000" w:themeColor="text1"/>
+          <w:shd w:val="clear" w:color="auto" w:fill="FFFFFF"/>
+        </w:rPr>
+        <w:lastRenderedPageBreak/>
+        <w:t>and improved upwelling indices for the U.S. west coast.</w:t>
       </w:r>
       <w:r>
         <w:rPr>
@@ -28010,24 +28304,17 @@
         <w:spacing w:line="480" w:lineRule="auto"/>
         <w:ind w:left="480" w:hanging="480"/>
         <w:rPr>
-          <w:ins w:id="285" w:author="Mary Hunsicker" w:date="2021-11-23T13:17:00Z"/>
+          <w:ins w:id="309" w:author="Mary Hunsicker" w:date="2021-11-23T13:17:00Z"/>
           <w:color w:val="000000" w:themeColor="text1"/>
           <w:shd w:val="clear" w:color="auto" w:fill="FFFFFF"/>
         </w:rPr>
       </w:pPr>
-      <w:ins w:id="286" w:author="Mary Hunsicker" w:date="2021-11-23T13:17:00Z">
+      <w:ins w:id="310" w:author="Mary Hunsicker" w:date="2021-11-23T13:17:00Z">
         <w:r>
           <w:rPr>
             <w:color w:val="000000" w:themeColor="text1"/>
           </w:rPr>
-          <w:t xml:space="preserve">Jacox MG, Fietcher J, Moore AM, Edwards CA. ENSO and the California Current coastal </w:t>
-        </w:r>
-        <w:r>
-          <w:rPr>
-            <w:color w:val="000000" w:themeColor="text1"/>
-          </w:rPr>
-          <w:lastRenderedPageBreak/>
-          <w:t>upwelling response. J. Geophys. Res. 2015. doi</w:t>
+          <w:t>Jacox MG, Fietcher J, Moore AM, Edwards CA. ENSO and the California Current coastal upwelling response. J. Geophys. Res. 2015. doi</w:t>
         </w:r>
         <w:r>
           <w:rPr>
@@ -28065,19 +28352,11 @@
         </w:rPr>
         <w:t xml:space="preserve">, Balance LT et al. </w:t>
       </w:r>
-      <w:proofErr w:type="gramStart"/>
-      <w:r>
-        <w:rPr>
-          <w:rFonts w:ascii="Times" w:hAnsi="Times"/>
-        </w:rPr>
-        <w:t>Massive</w:t>
-      </w:r>
-      <w:proofErr w:type="gramEnd"/>
-      <w:r>
-        <w:rPr>
-          <w:rFonts w:ascii="Times" w:hAnsi="Times"/>
-        </w:rPr>
-        <w:t xml:space="preserve"> mortality of a planktivorous seabird in response to a marine heatwave. Geophys. Res. Lett. 2018; 45: 3193-3202.</w:t>
+      <w:r>
+        <w:rPr>
+          <w:rFonts w:ascii="Times" w:hAnsi="Times"/>
+        </w:rPr>
+        <w:t>Massive mortality of a planktivorous seabird in response to a marine heatwave. Geophys. Res. Lett. 2018; 45: 3193-3202.</w:t>
       </w:r>
     </w:p>
     <w:p>
@@ -28221,16 +28500,8 @@
         <w:rPr>
           <w:rFonts w:eastAsiaTheme="minorHAnsi"/>
         </w:rPr>
-        <w:t>1111/j.1461-0248.2007.</w:t>
-      </w:r>
-      <w:proofErr w:type="gramStart"/>
-      <w:r>
-        <w:rPr>
-          <w:rFonts w:eastAsiaTheme="minorHAnsi"/>
-        </w:rPr>
-        <w:t>01111.x.</w:t>
-      </w:r>
-      <w:proofErr w:type="gramEnd"/>
+        <w:t>1111/j.1461-0248.2007.01111.x.</w:t>
+      </w:r>
     </w:p>
     <w:p>
       <w:pPr>
@@ -28280,6 +28551,7 @@
         <w:rPr>
           <w:rFonts w:eastAsiaTheme="minorHAnsi"/>
         </w:rPr>
+        <w:lastRenderedPageBreak/>
         <w:t>Litzow MA, Ciannelli L, Puerta P, Wettstein JJ, Rykaczewski RR, Opiekun M. Nonstationary environmental and community relationships in the North Pacific</w:t>
       </w:r>
       <w:r>
@@ -28312,7 +28584,6 @@
         <w:rPr>
           <w:rFonts w:eastAsiaTheme="minorHAnsi"/>
         </w:rPr>
-        <w:lastRenderedPageBreak/>
         <w:t xml:space="preserve">Litzow et al. 2020a. </w:t>
       </w:r>
       <w:r>
@@ -28477,6 +28748,7 @@
         <w:rPr>
           <w:shd w:val="clear" w:color="auto" w:fill="FFFFFF"/>
         </w:rPr>
+        <w:lastRenderedPageBreak/>
         <w:t>McClatchie</w:t>
       </w:r>
       <w:r>
@@ -28593,7 +28865,6 @@
           <w:szCs w:val="15"/>
           <w:shd w:val="clear" w:color="auto" w:fill="FFFFFF"/>
         </w:rPr>
-        <w:lastRenderedPageBreak/>
         <w:t>McClatchie</w:t>
       </w:r>
       <w:r>
@@ -28931,7 +29202,16 @@
           <w:color w:val="000000" w:themeColor="text1"/>
           <w:shd w:val="clear" w:color="auto" w:fill="FFFFFF"/>
         </w:rPr>
-        <w:t xml:space="preserve"> B, Brodie S, Smith JA, Tommasi D, Gaitan CF, Hazen EL et al. Predictability of species distributions deteriorates under novel environmental conditions in the California Current System. </w:t>
+        <w:t xml:space="preserve"> B, Brodie S, Smith JA, Tommasi D, Gaitan CF, Hazen EL et al. Predictability of species distributions deteriorates under novel environmental conditions in the California </w:t>
+      </w:r>
+      <w:r>
+        <w:rPr>
+          <w:rFonts w:ascii="Times" w:hAnsi="Times"/>
+          <w:color w:val="000000" w:themeColor="text1"/>
+          <w:shd w:val="clear" w:color="auto" w:fill="FFFFFF"/>
+        </w:rPr>
+        <w:lastRenderedPageBreak/>
+        <w:t>Current System. </w:t>
       </w:r>
       <w:r>
         <w:rPr>
@@ -29005,16 +29285,7 @@
           <w:color w:val="000000" w:themeColor="text1"/>
           <w:shd w:val="clear" w:color="auto" w:fill="FFFFFF"/>
         </w:rPr>
-        <w:t xml:space="preserve">Nuss E. A historical analysis of the California Current using ROMS 4D-Var. Part I: System configuration and </w:t>
-      </w:r>
-      <w:r>
-        <w:rPr>
-          <w:rFonts w:ascii="Times" w:hAnsi="Times"/>
-          <w:color w:val="000000" w:themeColor="text1"/>
-          <w:shd w:val="clear" w:color="auto" w:fill="FFFFFF"/>
-        </w:rPr>
-        <w:lastRenderedPageBreak/>
-        <w:t>diagnostics, </w:t>
+        <w:t>Nuss E. A historical analysis of the California Current using ROMS 4D-Var. Part I: System configuration and diagnostics, </w:t>
       </w:r>
       <w:r>
         <w:rPr>
@@ -29031,25 +29302,7 @@
           <w:color w:val="000000" w:themeColor="text1"/>
           <w:shd w:val="clear" w:color="auto" w:fill="FFFFFF"/>
         </w:rPr>
-        <w:t xml:space="preserve"> 2016; 99: 133-151.  </w:t>
-      </w:r>
-      <w:proofErr w:type="gramStart"/>
-      <w:r>
-        <w:rPr>
-          <w:rFonts w:ascii="Times" w:hAnsi="Times"/>
-          <w:color w:val="000000" w:themeColor="text1"/>
-          <w:shd w:val="clear" w:color="auto" w:fill="FFFFFF"/>
-        </w:rPr>
-        <w:t>doi:10.1016/j.ocemod</w:t>
-      </w:r>
-      <w:proofErr w:type="gramEnd"/>
-      <w:r>
-        <w:rPr>
-          <w:rFonts w:ascii="Times" w:hAnsi="Times"/>
-          <w:color w:val="000000" w:themeColor="text1"/>
-          <w:shd w:val="clear" w:color="auto" w:fill="FFFFFF"/>
-        </w:rPr>
-        <w:t>.2015.11.012.</w:t>
+        <w:t xml:space="preserve"> 2016; 99: 133-151.  doi:10.1016/j.ocemod.2015.11.012.</w:t>
       </w:r>
     </w:p>
     <w:p>
@@ -29086,7 +29339,7 @@
         <w:spacing w:line="480" w:lineRule="auto"/>
         <w:ind w:left="540" w:hanging="540"/>
         <w:rPr>
-          <w:ins w:id="287" w:author="Mary Hunsicker" w:date="2021-11-23T11:59:00Z"/>
+          <w:ins w:id="311" w:author="Mary Hunsicker" w:date="2021-11-23T11:59:00Z"/>
           <w:rFonts w:ascii="Times" w:eastAsiaTheme="minorHAnsi" w:hAnsi="Times" w:cs="Arial"/>
           <w:noProof/>
           <w:color w:val="000000" w:themeColor="text1"/>
@@ -29127,7 +29380,7 @@
           <w:rFonts w:ascii="Times" w:hAnsi="Times"/>
         </w:rPr>
       </w:pPr>
-      <w:ins w:id="288" w:author="Mary Hunsicker" w:date="2021-11-23T11:59:00Z">
+      <w:ins w:id="312" w:author="Mary Hunsicker" w:date="2021-11-23T11:59:00Z">
         <w:r>
           <w:rPr>
             <w:rFonts w:ascii="Times" w:eastAsiaTheme="minorHAnsi" w:hAnsi="Times" w:cs="Arial"/>
@@ -29241,7 +29494,15 @@
           <w:rFonts w:ascii="Times" w:hAnsi="Times"/>
           <w:noProof/>
         </w:rPr>
-        <w:t>Planque B, Arneberg P. 2018. Principal component analyses for integrated ecosystem assessments may primarily reflect methodological artefacts. ICES J. Mar. Sci. 2018; 75:</w:t>
+        <w:t xml:space="preserve">Planque B, Arneberg P. 2018. Principal component analyses for integrated ecosystem </w:t>
+      </w:r>
+      <w:r>
+        <w:rPr>
+          <w:rFonts w:ascii="Times" w:hAnsi="Times"/>
+          <w:noProof/>
+        </w:rPr>
+        <w:lastRenderedPageBreak/>
+        <w:t>assessments may primarily reflect methodological artefacts. ICES J. Mar. Sci. 2018; 75:</w:t>
       </w:r>
     </w:p>
     <w:p>
@@ -29300,7 +29561,6 @@
         <w:rPr>
           <w:rFonts w:eastAsiaTheme="minorHAnsi"/>
         </w:rPr>
-        <w:lastRenderedPageBreak/>
         <w:t>Alaska fish and crustacean populations show synchronous non-stationary responses</w:t>
       </w:r>
     </w:p>
@@ -29529,6 +29789,7 @@
         <w:ind w:left="540" w:hanging="540"/>
       </w:pPr>
       <w:r>
+        <w:lastRenderedPageBreak/>
         <w:t>Santora JA, Mantua NJ, Schroeder ID, Field JC, Hazen E, Bograd SJ et al. Habitat compression and ecosystem shifts as potential links between marine heatwave and record whale entanglements. Nat. Commun. 2020; 11: 1-12.</w:t>
       </w:r>
     </w:p>
@@ -29544,7 +29805,6 @@
         </w:rPr>
       </w:pPr>
       <w:r>
-        <w:lastRenderedPageBreak/>
         <w:t>Santora JA, Hazen EL, Schroeder ID, Bograd SJ, Sakuma KM, Field JC. Impacts of ocean climate variability on biodiversity of pelagic forage species in an upwelling ecosystem. Mar. Ecol. Prog. Ser. 2017; 580: 205-220.</w:t>
       </w:r>
     </w:p>
@@ -29779,7 +30039,14 @@
         <w:rPr>
           <w:rFonts w:ascii="Times" w:hAnsi="Times"/>
         </w:rPr>
-        <w:t xml:space="preserve">Experiments with seasonal forecasts of ocean conditions for the northern region of the California Current upwelling system. Sci. Rep. 2016; 6: 27203. </w:t>
+        <w:t xml:space="preserve">Experiments with seasonal forecasts of ocean conditions for the northern region of the California </w:t>
+      </w:r>
+      <w:r>
+        <w:rPr>
+          <w:rFonts w:ascii="Times" w:hAnsi="Times"/>
+        </w:rPr>
+        <w:lastRenderedPageBreak/>
+        <w:t xml:space="preserve">Current upwelling system. Sci. Rep. 2016; 6: 27203. </w:t>
       </w:r>
       <w:r>
         <w:rPr>
@@ -29802,7 +30069,6 @@
           <w:color w:val="000000" w:themeColor="text1"/>
           <w:shd w:val="clear" w:color="auto" w:fill="FFFFFF"/>
         </w:rPr>
-        <w:lastRenderedPageBreak/>
         <w:t>Siegelman-Charbit L, Koslow JA, </w:t>
       </w:r>
       <w:r>
@@ -29841,7 +30107,7 @@
         <w:spacing w:line="480" w:lineRule="auto"/>
         <w:ind w:left="360" w:hanging="360"/>
         <w:rPr>
-          <w:ins w:id="289" w:author="Mary Hunsicker" w:date="2021-11-23T11:45:00Z"/>
+          <w:ins w:id="313" w:author="Mary Hunsicker" w:date="2021-11-23T11:45:00Z"/>
           <w:rFonts w:eastAsiaTheme="minorHAnsi"/>
         </w:rPr>
       </w:pPr>
@@ -29860,7 +30126,7 @@
           <w:rFonts w:eastAsiaTheme="minorHAnsi"/>
         </w:rPr>
       </w:pPr>
-      <w:ins w:id="290" w:author="Mary Hunsicker" w:date="2021-11-23T11:45:00Z">
+      <w:ins w:id="314" w:author="Mary Hunsicker" w:date="2021-11-23T11:45:00Z">
         <w:r>
           <w:rPr>
             <w:rFonts w:eastAsiaTheme="minorHAnsi"/>
@@ -29868,7 +30134,7 @@
           <w:t>Sury</w:t>
         </w:r>
       </w:ins>
-      <w:ins w:id="291" w:author="Mary Hunsicker" w:date="2021-11-23T11:46:00Z">
+      <w:ins w:id="315" w:author="Mary Hunsicker" w:date="2021-11-23T11:46:00Z">
         <w:r>
           <w:rPr>
             <w:rFonts w:eastAsiaTheme="minorHAnsi"/>
@@ -29876,7 +30142,7 @@
           <w:t>an</w:t>
         </w:r>
       </w:ins>
-      <w:ins w:id="292" w:author="Mary Hunsicker" w:date="2021-11-23T11:51:00Z">
+      <w:ins w:id="316" w:author="Mary Hunsicker" w:date="2021-11-23T11:51:00Z">
         <w:r>
           <w:rPr>
             <w:rFonts w:eastAsiaTheme="minorHAnsi"/>
@@ -29884,7 +30150,7 @@
           <w:t xml:space="preserve"> RM, Arimitsu ML, Coletti HA, Hopcroft RR, Lindeberg MR, Barbeaux S</w:t>
         </w:r>
       </w:ins>
-      <w:ins w:id="293" w:author="Mary Hunsicker" w:date="2021-11-23T11:52:00Z">
+      <w:ins w:id="317" w:author="Mary Hunsicker" w:date="2021-11-23T11:52:00Z">
         <w:r>
           <w:rPr>
             <w:rFonts w:eastAsiaTheme="minorHAnsi"/>
@@ -29892,7 +30158,7 @@
           <w:t>J et al. Ecosystem response persists after a prolonged marine heatwave. Sci. Rep. 2021; 11:</w:t>
         </w:r>
       </w:ins>
-      <w:ins w:id="294" w:author="Mary Hunsicker" w:date="2021-11-23T11:53:00Z">
+      <w:ins w:id="318" w:author="Mary Hunsicker" w:date="2021-11-23T11:53:00Z">
         <w:r>
           <w:rPr>
             <w:rFonts w:eastAsiaTheme="minorHAnsi"/>
@@ -30262,25 +30528,7 @@
           <w:color w:val="000000" w:themeColor="text1"/>
           <w:shd w:val="clear" w:color="auto" w:fill="FFFFFF"/>
         </w:rPr>
-        <w:t xml:space="preserve">; 98: 657-664. </w:t>
-      </w:r>
-      <w:proofErr w:type="gramStart"/>
-      <w:r>
-        <w:rPr>
-          <w:rFonts w:ascii="Times" w:hAnsi="Times"/>
-          <w:color w:val="000000" w:themeColor="text1"/>
-          <w:shd w:val="clear" w:color="auto" w:fill="FFFFFF"/>
-        </w:rPr>
-        <w:t>doi:10.1016/j.ecolind</w:t>
-      </w:r>
-      <w:proofErr w:type="gramEnd"/>
-      <w:r>
-        <w:rPr>
-          <w:rFonts w:ascii="Times" w:hAnsi="Times"/>
-          <w:color w:val="000000" w:themeColor="text1"/>
-          <w:shd w:val="clear" w:color="auto" w:fill="FFFFFF"/>
-        </w:rPr>
-        <w:t>.2018.11.001.</w:t>
+        <w:t>; 98: 657-664. doi:10.1016/j.ecolind.2018.11.001.</w:t>
       </w:r>
     </w:p>
     <w:p>
@@ -30525,6 +30773,7 @@
         <w:spacing w:line="480" w:lineRule="auto"/>
         <w:ind w:left="480" w:hanging="480"/>
         <w:rPr>
+          <w:del w:id="319" w:author="Mary Hunsicker" w:date="2021-11-30T15:56:00Z"/>
           <w:rFonts w:ascii="Times" w:hAnsi="Times"/>
           <w:noProof/>
         </w:rPr>
@@ -30539,6 +30788,7 @@
         <w:spacing w:line="480" w:lineRule="auto"/>
         <w:ind w:left="480" w:hanging="480"/>
         <w:rPr>
+          <w:del w:id="320" w:author="Mary Hunsicker" w:date="2021-11-30T15:56:00Z"/>
           <w:rFonts w:ascii="Times" w:hAnsi="Times"/>
           <w:noProof/>
         </w:rPr>
@@ -30553,6 +30803,7 @@
         <w:spacing w:line="480" w:lineRule="auto"/>
         <w:ind w:left="480" w:hanging="480"/>
         <w:rPr>
+          <w:del w:id="321" w:author="Mary Hunsicker" w:date="2021-11-30T15:56:00Z"/>
           <w:rFonts w:ascii="Times" w:hAnsi="Times"/>
           <w:noProof/>
         </w:rPr>
@@ -30568,6 +30819,7 @@
       <w:pPr>
         <w:spacing w:line="480" w:lineRule="auto"/>
         <w:rPr>
+          <w:del w:id="322" w:author="Mary Hunsicker" w:date="2021-11-30T15:55:00Z"/>
           <w:rFonts w:ascii="Times" w:hAnsi="Times"/>
         </w:rPr>
       </w:pPr>
@@ -30582,6 +30834,7 @@
       <w:pPr>
         <w:spacing w:line="480" w:lineRule="auto"/>
         <w:rPr>
+          <w:del w:id="323" w:author="Mary Hunsicker" w:date="2021-11-30T15:55:00Z"/>
           <w:rFonts w:ascii="Times" w:hAnsi="Times"/>
         </w:rPr>
       </w:pPr>
@@ -30761,7 +31014,6 @@
           <w:b/>
           <w:bCs/>
         </w:rPr>
-        <w:lastRenderedPageBreak/>
         <w:t>S4 Figure</w:t>
       </w:r>
       <w:r>
@@ -30828,6 +31080,7 @@
           <w:b/>
           <w:bCs/>
         </w:rPr>
+        <w:lastRenderedPageBreak/>
         <w:t>S7 Figure</w:t>
       </w:r>
       <w:r>
@@ -30848,16 +31101,81 @@
     <w:p>
       <w:pPr>
         <w:spacing w:line="480" w:lineRule="auto"/>
+        <w:rPr>
+          <w:del w:id="324" w:author="Mary Hunsicker" w:date="2021-11-30T15:55:00Z"/>
+        </w:rPr>
+      </w:pPr>
+      <w:del w:id="325" w:author="Mary Hunsicker" w:date="2021-11-30T15:55:00Z">
+        <w:r>
+          <w:rPr>
+            <w:b/>
+            <w:bCs/>
+          </w:rPr>
+          <w:delText>S8 Figure</w:delText>
+        </w:r>
+        <w:r>
+          <w:delText>: Forecasts and model estimates of the ‘true’ community state in the southern and central California Current in years 2009</w:delText>
+        </w:r>
+        <w:r>
+          <w:rPr>
+            <w:rStyle w:val="CommentReference"/>
+            <w:sz w:val="24"/>
+            <w:szCs w:val="24"/>
+          </w:rPr>
+          <w:delText>–</w:delText>
+        </w:r>
+        <w:r>
+          <w:delText xml:space="preserve">2018. </w:delText>
+        </w:r>
+      </w:del>
+    </w:p>
+    <w:p>
+      <w:pPr>
+        <w:spacing w:line="480" w:lineRule="auto"/>
       </w:pPr>
       <w:r>
         <w:rPr>
           <w:b/>
           <w:bCs/>
         </w:rPr>
-        <w:t>S8 Figure</w:t>
-      </w:r>
-      <w:r>
-        <w:t>: Forecasts and model estimates of the ‘true’ community state in the southern and central California Current in years 2009</w:t>
+        <w:t>S</w:t>
+      </w:r>
+      <w:ins w:id="326" w:author="Mary Hunsicker" w:date="2021-11-30T15:55:00Z">
+        <w:r>
+          <w:rPr>
+            <w:b/>
+            <w:bCs/>
+          </w:rPr>
+          <w:t>8</w:t>
+        </w:r>
+      </w:ins>
+      <w:del w:id="327" w:author="Mary Hunsicker" w:date="2021-11-30T15:55:00Z">
+        <w:r>
+          <w:rPr>
+            <w:b/>
+            <w:bCs/>
+          </w:rPr>
+          <w:delText>9</w:delText>
+        </w:r>
+      </w:del>
+      <w:r>
+        <w:rPr>
+          <w:b/>
+          <w:bCs/>
+        </w:rPr>
+        <w:t xml:space="preserve"> Figure</w:t>
+      </w:r>
+      <w:r>
+        <w:t xml:space="preserve">: Fitted values for biology-covariate model including </w:t>
+      </w:r>
+      <w:r>
+        <w:rPr>
+          <w:color w:val="000000"/>
+        </w:rPr>
+        <w:t>BEUTI (nitrate flux) as a covariate</w:t>
+      </w:r>
+      <w:r>
+        <w:t xml:space="preserve"> (1981</w:t>
       </w:r>
       <w:r>
         <w:rPr>
@@ -30868,7 +31186,7 @@
         <w:t>–</w:t>
       </w:r>
       <w:r>
-        <w:t xml:space="preserve">2018. </w:t>
+        <w:t>2017).</w:t>
       </w:r>
     </w:p>
     <w:p>
@@ -30880,42 +31198,32 @@
           <w:b/>
           <w:bCs/>
         </w:rPr>
-        <w:t>S9 Figure</w:t>
-      </w:r>
-      <w:r>
-        <w:t xml:space="preserve">: Fitted values for biology-covariate model including </w:t>
-      </w:r>
-      <w:r>
-        <w:rPr>
-          <w:color w:val="000000"/>
-        </w:rPr>
-        <w:t>BEUTI (nitrate flux) as a covariate</w:t>
-      </w:r>
-      <w:r>
-        <w:t xml:space="preserve"> (1981</w:t>
-      </w:r>
-      <w:r>
-        <w:rPr>
-          <w:rStyle w:val="CommentReference"/>
-          <w:sz w:val="24"/>
-          <w:szCs w:val="24"/>
-        </w:rPr>
-        <w:t>–</w:t>
-      </w:r>
-      <w:r>
-        <w:t>2017).</w:t>
-      </w:r>
-    </w:p>
-    <w:p>
-      <w:pPr>
-        <w:spacing w:line="480" w:lineRule="auto"/>
-      </w:pPr>
+        <w:t>S</w:t>
+      </w:r>
+      <w:ins w:id="328" w:author="Mary Hunsicker" w:date="2021-11-30T15:55:00Z">
+        <w:r>
+          <w:rPr>
+            <w:b/>
+            <w:bCs/>
+          </w:rPr>
+          <w:t>9</w:t>
+        </w:r>
+      </w:ins>
+      <w:del w:id="329" w:author="Mary Hunsicker" w:date="2021-11-30T15:55:00Z">
+        <w:r>
+          <w:rPr>
+            <w:b/>
+            <w:bCs/>
+          </w:rPr>
+          <w:delText>10</w:delText>
+        </w:r>
+      </w:del>
       <w:r>
         <w:rPr>
           <w:b/>
           <w:bCs/>
         </w:rPr>
-        <w:t>S10 Figure</w:t>
+        <w:t xml:space="preserve"> Figure</w:t>
       </w:r>
       <w:r>
         <w:t xml:space="preserve">: Log coefficient of variation (CV) of 2018 predictions of individual species parameters plotted against the mean and log CV of loadings related to each species, and the mean and log CV of coefficients relating each species to </w:t>
@@ -30967,7 +31275,7 @@
       </w:r>
     </w:p>
   </w:comment>
-  <w:comment w:id="124" w:author="Mary Hunsicker" w:date="2021-11-24T14:55:00Z" w:initials="MEH">
+  <w:comment w:id="108" w:author="Mary Hunsicker" w:date="2021-11-30T15:51:00Z" w:initials="MEH">
     <w:p>
       <w:pPr>
         <w:pStyle w:val="CommentText"/>
@@ -30979,11 +31287,35 @@
         <w:annotationRef/>
       </w:r>
       <w:r>
-        <w:t>Consider removing since this is mentioned in the discussion.</w:t>
+        <w:t xml:space="preserve">Eric – can you verify that this is correct and that we have the correct figure for this in the </w:t>
+      </w:r>
+      <w:proofErr w:type="spellStart"/>
+      <w:r>
+        <w:t>scc</w:t>
+      </w:r>
+      <w:proofErr w:type="spellEnd"/>
+      <w:r>
+        <w:t xml:space="preserve"> repo? Thank you!</w:t>
       </w:r>
     </w:p>
   </w:comment>
-  <w:comment w:id="130" w:author="Mary Hunsicker" w:date="2021-11-23T14:15:00Z" w:initials="MEH">
+  <w:comment w:id="125" w:author="Mary Hunsicker" w:date="2021-11-24T14:55:00Z" w:initials="MEH">
+    <w:p>
+      <w:pPr>
+        <w:pStyle w:val="CommentText"/>
+      </w:pPr>
+      <w:r>
+        <w:rPr>
+          <w:rStyle w:val="CommentReference"/>
+        </w:rPr>
+        <w:annotationRef/>
+      </w:r>
+      <w:r>
+        <w:t>Consider removing since this is mentioned in the discussion.</w:t>
+      </w:r>
+    </w:p>
+  </w:comment>
+  <w:comment w:id="131" w:author="Mary Hunsicker" w:date="2021-11-23T14:15:00Z" w:initials="MEH">
     <w:p>
       <w:pPr>
         <w:pStyle w:val="CommentText"/>
@@ -31005,6 +31337,7 @@
 <file path=word/commentsExtended.xml><?xml version="1.0" encoding="utf-8"?>
 <w15:commentsEx xmlns:wpc="http://schemas.microsoft.com/office/word/2010/wordprocessingCanvas" xmlns:cx="http://schemas.microsoft.com/office/drawing/2014/chartex" xmlns:cx1="http://schemas.microsoft.com/office/drawing/2015/9/8/chartex" xmlns:cx2="http://schemas.microsoft.com/office/drawing/2015/10/21/chartex" xmlns:cx3="http://schemas.microsoft.com/office/drawing/2016/5/9/chartex" xmlns:cx4="http://schemas.microsoft.com/office/drawing/2016/5/10/chartex" xmlns:cx5="http://schemas.microsoft.com/office/drawing/2016/5/11/chartex" xmlns:cx6="http://schemas.microsoft.com/office/drawing/2016/5/12/chartex" xmlns:cx7="http://schemas.microsoft.com/office/drawing/2016/5/13/chartex" xmlns:cx8="http://schemas.microsoft.com/office/drawing/2016/5/14/chartex" xmlns:mc="http://schemas.openxmlformats.org/markup-compatibility/2006" xmlns:aink="http://schemas.microsoft.com/office/drawing/2016/ink" xmlns:am3d="http://schemas.microsoft.com/office/drawing/2017/model3d" xmlns:o="urn:schemas-microsoft-com:office:office" xmlns:r="http://schemas.openxmlformats.org/officeDocument/2006/relationships" xmlns:m="http://schemas.openxmlformats.org/officeDocument/2006/math" xmlns:v="urn:schemas-microsoft-com:vml" xmlns:wp14="http://schemas.microsoft.com/office/word/2010/wordprocessingDrawing" xmlns:wp="http://schemas.openxmlformats.org/drawingml/2006/wordprocessingDrawing" xmlns:w10="urn:schemas-microsoft-com:office:word" xmlns:w="http://schemas.openxmlformats.org/wordprocessingml/2006/main" xmlns:w14="http://schemas.microsoft.com/office/word/2010/wordml" xmlns:w15="http://schemas.microsoft.com/office/word/2012/wordml" xmlns:w16cex="http://schemas.microsoft.com/office/word/2018/wordml/cex" xmlns:w16cid="http://schemas.microsoft.com/office/word/2016/wordml/cid" xmlns:w16="http://schemas.microsoft.com/office/word/2018/wordml" xmlns:w16sdtdh="http://schemas.microsoft.com/office/word/2020/wordml/sdtdatahash" xmlns:w16se="http://schemas.microsoft.com/office/word/2015/wordml/symex" xmlns:wpg="http://schemas.microsoft.com/office/word/2010/wordprocessingGroup" xmlns:wpi="http://schemas.microsoft.com/office/word/2010/wordprocessingInk" xmlns:wne="http://schemas.microsoft.com/office/word/2006/wordml" xmlns:wps="http://schemas.microsoft.com/office/word/2010/wordprocessingShape" mc:Ignorable="w14 w15 w16se w16cid w16 w16cex w16sdtdh wp14">
   <w15:commentEx w15:paraId="7FC662AF" w15:done="0"/>
+  <w15:commentEx w15:paraId="291EE550" w15:done="0"/>
   <w15:commentEx w15:paraId="7A16C48B" w15:done="0"/>
   <w15:commentEx w15:paraId="1CA48FC4" w15:done="0"/>
 </w15:commentsEx>
@@ -31013,6 +31346,7 @@
 <file path=word/commentsExtensible.xml><?xml version="1.0" encoding="utf-8"?>
 <w16cex:commentsExtensible xmlns:wpc="http://schemas.microsoft.com/office/word/2010/wordprocessingCanvas" xmlns:cx="http://schemas.microsoft.com/office/drawing/2014/chartex" xmlns:cx1="http://schemas.microsoft.com/office/drawing/2015/9/8/chartex" xmlns:cx2="http://schemas.microsoft.com/office/drawing/2015/10/21/chartex" xmlns:cx3="http://schemas.microsoft.com/office/drawing/2016/5/9/chartex" xmlns:cx4="http://schemas.microsoft.com/office/drawing/2016/5/10/chartex" xmlns:cx5="http://schemas.microsoft.com/office/drawing/2016/5/11/chartex" xmlns:cx6="http://schemas.microsoft.com/office/drawing/2016/5/12/chartex" xmlns:cx7="http://schemas.microsoft.com/office/drawing/2016/5/13/chartex" xmlns:cx8="http://schemas.microsoft.com/office/drawing/2016/5/14/chartex" xmlns:mc="http://schemas.openxmlformats.org/markup-compatibility/2006" xmlns:aink="http://schemas.microsoft.com/office/drawing/2016/ink" xmlns:am3d="http://schemas.microsoft.com/office/drawing/2017/model3d" xmlns:o="urn:schemas-microsoft-com:office:office" xmlns:r="http://schemas.openxmlformats.org/officeDocument/2006/relationships" xmlns:m="http://schemas.openxmlformats.org/officeDocument/2006/math" xmlns:v="urn:schemas-microsoft-com:vml" xmlns:wp14="http://schemas.microsoft.com/office/word/2010/wordprocessingDrawing" xmlns:wp="http://schemas.openxmlformats.org/drawingml/2006/wordprocessingDrawing" xmlns:w10="urn:schemas-microsoft-com:office:word" xmlns:w="http://schemas.openxmlformats.org/wordprocessingml/2006/main" xmlns:w14="http://schemas.microsoft.com/office/word/2010/wordml" xmlns:w15="http://schemas.microsoft.com/office/word/2012/wordml" xmlns:w16cex="http://schemas.microsoft.com/office/word/2018/wordml/cex" xmlns:w16cid="http://schemas.microsoft.com/office/word/2016/wordml/cid" xmlns:w16="http://schemas.microsoft.com/office/word/2018/wordml" xmlns:w16sdtdh="http://schemas.microsoft.com/office/word/2020/wordml/sdtdatahash" xmlns:w16se="http://schemas.microsoft.com/office/word/2015/wordml/symex" xmlns:wpg="http://schemas.microsoft.com/office/word/2010/wordprocessingGroup" xmlns:wpi="http://schemas.microsoft.com/office/word/2010/wordprocessingInk" xmlns:wne="http://schemas.microsoft.com/office/word/2006/wordml" xmlns:wps="http://schemas.microsoft.com/office/word/2010/wordprocessingShape" mc:Ignorable="w14 w15 w16se w16cid w16 w16cex w16sdtdh wp14">
   <w16cex:commentExtensible w16cex:durableId="2548D92B" w16cex:dateUtc="2021-11-24T23:30:00Z"/>
+  <w16cex:commentExtensible w16cex:durableId="2550C6F1" w16cex:dateUtc="2021-11-30T23:51:00Z"/>
   <w16cex:commentExtensible w16cex:durableId="2548D0FE" w16cex:dateUtc="2021-11-24T22:55:00Z"/>
   <w16cex:commentExtensible w16cex:durableId="254775FB" w16cex:dateUtc="2021-11-23T22:15:00Z"/>
 </w16cex:commentsExtensible>
@@ -31021,6 +31355,7 @@
 <file path=word/commentsIds.xml><?xml version="1.0" encoding="utf-8"?>
 <w16cid:commentsIds xmlns:wpc="http://schemas.microsoft.com/office/word/2010/wordprocessingCanvas" xmlns:cx="http://schemas.microsoft.com/office/drawing/2014/chartex" xmlns:cx1="http://schemas.microsoft.com/office/drawing/2015/9/8/chartex" xmlns:cx2="http://schemas.microsoft.com/office/drawing/2015/10/21/chartex" xmlns:cx3="http://schemas.microsoft.com/office/drawing/2016/5/9/chartex" xmlns:cx4="http://schemas.microsoft.com/office/drawing/2016/5/10/chartex" xmlns:cx5="http://schemas.microsoft.com/office/drawing/2016/5/11/chartex" xmlns:cx6="http://schemas.microsoft.com/office/drawing/2016/5/12/chartex" xmlns:cx7="http://schemas.microsoft.com/office/drawing/2016/5/13/chartex" xmlns:cx8="http://schemas.microsoft.com/office/drawing/2016/5/14/chartex" xmlns:mc="http://schemas.openxmlformats.org/markup-compatibility/2006" xmlns:aink="http://schemas.microsoft.com/office/drawing/2016/ink" xmlns:am3d="http://schemas.microsoft.com/office/drawing/2017/model3d" xmlns:o="urn:schemas-microsoft-com:office:office" xmlns:r="http://schemas.openxmlformats.org/officeDocument/2006/relationships" xmlns:m="http://schemas.openxmlformats.org/officeDocument/2006/math" xmlns:v="urn:schemas-microsoft-com:vml" xmlns:wp14="http://schemas.microsoft.com/office/word/2010/wordprocessingDrawing" xmlns:wp="http://schemas.openxmlformats.org/drawingml/2006/wordprocessingDrawing" xmlns:w10="urn:schemas-microsoft-com:office:word" xmlns:w="http://schemas.openxmlformats.org/wordprocessingml/2006/main" xmlns:w14="http://schemas.microsoft.com/office/word/2010/wordml" xmlns:w15="http://schemas.microsoft.com/office/word/2012/wordml" xmlns:w16cex="http://schemas.microsoft.com/office/word/2018/wordml/cex" xmlns:w16cid="http://schemas.microsoft.com/office/word/2016/wordml/cid" xmlns:w16="http://schemas.microsoft.com/office/word/2018/wordml" xmlns:w16sdtdh="http://schemas.microsoft.com/office/word/2020/wordml/sdtdatahash" xmlns:w16se="http://schemas.microsoft.com/office/word/2015/wordml/symex" xmlns:wpg="http://schemas.microsoft.com/office/word/2010/wordprocessingGroup" xmlns:wpi="http://schemas.microsoft.com/office/word/2010/wordprocessingInk" xmlns:wne="http://schemas.microsoft.com/office/word/2006/wordml" xmlns:wps="http://schemas.microsoft.com/office/word/2010/wordprocessingShape" mc:Ignorable="w14 w15 w16se w16cid w16 w16cex w16sdtdh wp14">
   <w16cid:commentId w16cid:paraId="7FC662AF" w16cid:durableId="2548D92B"/>
+  <w16cid:commentId w16cid:paraId="291EE550" w16cid:durableId="2550C6F1"/>
   <w16cid:commentId w16cid:paraId="7A16C48B" w16cid:durableId="2548D0FE"/>
   <w16cid:commentId w16cid:paraId="1CA48FC4" w16cid:durableId="254775FB"/>
 </w16cid:commentsIds>

</xml_diff>